<commit_message>
Update Software Testing Report
</commit_message>
<xml_diff>
--- a/Software Testing Report.docx
+++ b/Software Testing Report.docx
@@ -1,6 +1,6 @@
 
 <file path=word/document.xml><?xml version="1.0" encoding="utf-8"?>
-<w:document xmlns:wpc="http://schemas.microsoft.com/office/word/2010/wordprocessingCanvas" xmlns:mc="http://schemas.openxmlformats.org/markup-compatibility/2006" xmlns:o="urn:schemas-microsoft-com:office:office" xmlns:r="http://schemas.openxmlformats.org/officeDocument/2006/relationships" xmlns:m="http://schemas.openxmlformats.org/officeDocument/2006/math" xmlns:v="urn:schemas-microsoft-com:vml" xmlns:wp14="http://schemas.microsoft.com/office/word/2010/wordprocessingDrawing" xmlns:wp="http://schemas.openxmlformats.org/drawingml/2006/wordprocessingDrawing" xmlns:w10="urn:schemas-microsoft-com:office:word" xmlns:w="http://schemas.openxmlformats.org/wordprocessingml/2006/main" xmlns:w14="http://schemas.microsoft.com/office/word/2010/wordml" xmlns:w15="http://schemas.microsoft.com/office/word/2012/wordml" xmlns:wpg="http://schemas.microsoft.com/office/word/2010/wordprocessingGroup" xmlns:wpi="http://schemas.microsoft.com/office/word/2010/wordprocessingInk" xmlns:wne="http://schemas.microsoft.com/office/word/2006/wordml" xmlns:wps="http://schemas.microsoft.com/office/word/2010/wordprocessingShape" mc:Ignorable="w14 w15 wp14">
+<w:document xmlns:wpc="http://schemas.microsoft.com/office/word/2010/wordprocessingCanvas" xmlns:cx="http://schemas.microsoft.com/office/drawing/2014/chartex" xmlns:cx1="http://schemas.microsoft.com/office/drawing/2015/9/8/chartex" xmlns:cx2="http://schemas.microsoft.com/office/drawing/2015/10/21/chartex" xmlns:cx3="http://schemas.microsoft.com/office/drawing/2016/5/9/chartex" xmlns:cx4="http://schemas.microsoft.com/office/drawing/2016/5/10/chartex" xmlns:cx5="http://schemas.microsoft.com/office/drawing/2016/5/11/chartex" xmlns:cx6="http://schemas.microsoft.com/office/drawing/2016/5/12/chartex" xmlns:cx7="http://schemas.microsoft.com/office/drawing/2016/5/13/chartex" xmlns:cx8="http://schemas.microsoft.com/office/drawing/2016/5/14/chartex" xmlns:mc="http://schemas.openxmlformats.org/markup-compatibility/2006" xmlns:aink="http://schemas.microsoft.com/office/drawing/2016/ink" xmlns:am3d="http://schemas.microsoft.com/office/drawing/2017/model3d" xmlns:o="urn:schemas-microsoft-com:office:office" xmlns:oel="http://schemas.microsoft.com/office/2019/extlst" xmlns:r="http://schemas.openxmlformats.org/officeDocument/2006/relationships" xmlns:m="http://schemas.openxmlformats.org/officeDocument/2006/math" xmlns:v="urn:schemas-microsoft-com:vml" xmlns:wp14="http://schemas.microsoft.com/office/word/2010/wordprocessingDrawing" xmlns:wp="http://schemas.openxmlformats.org/drawingml/2006/wordprocessingDrawing" xmlns:w10="urn:schemas-microsoft-com:office:word" xmlns:w="http://schemas.openxmlformats.org/wordprocessingml/2006/main" xmlns:w14="http://schemas.microsoft.com/office/word/2010/wordml" xmlns:w15="http://schemas.microsoft.com/office/word/2012/wordml" xmlns:w16cex="http://schemas.microsoft.com/office/word/2018/wordml/cex" xmlns:w16cid="http://schemas.microsoft.com/office/word/2016/wordml/cid" xmlns:w16="http://schemas.microsoft.com/office/word/2018/wordml" xmlns:w16sdtdh="http://schemas.microsoft.com/office/word/2020/wordml/sdtdatahash" xmlns:w16se="http://schemas.microsoft.com/office/word/2015/wordml/symex" xmlns:wpg="http://schemas.microsoft.com/office/word/2010/wordprocessingGroup" xmlns:wpi="http://schemas.microsoft.com/office/word/2010/wordprocessingInk" xmlns:wne="http://schemas.microsoft.com/office/word/2006/wordml" xmlns:wps="http://schemas.microsoft.com/office/word/2010/wordprocessingShape" mc:Ignorable="w14 w15 w16se w16cid w16 w16cex w16sdtdh wp14">
   <w:body>
     <w:p>
       <w:pPr>
@@ -21,16 +21,76 @@
         <w:pStyle w:val="Title"/>
       </w:pPr>
       <w:r>
-        <w:t>&lt;Project Name&gt;</w:t>
+        <w:t>Sydney Airbnb Data Analysis Tool</w:t>
       </w:r>
     </w:p>
     <w:p>
       <w:r>
-        <w:t>Student Name</w:t>
+        <w:rPr>
+          <w:sz w:val="32"/>
+          <w:szCs w:val="32"/>
+        </w:rPr>
+        <w:t xml:space="preserve">s5291506 – Jamil </w:t>
       </w:r>
+      <w:proofErr w:type="spellStart"/>
       <w:r>
-        <w:t>s</w:t>
+        <w:rPr>
+          <w:sz w:val="32"/>
+          <w:szCs w:val="32"/>
+        </w:rPr>
+        <w:t>Deris</w:t>
       </w:r>
+      <w:proofErr w:type="spellEnd"/>
+      <w:r>
+        <w:rPr>
+          <w:sz w:val="32"/>
+          <w:szCs w:val="32"/>
+        </w:rPr>
+        <w:br/>
+        <w:t xml:space="preserve">s5287914 – </w:t>
+      </w:r>
+      <w:proofErr w:type="spellStart"/>
+      <w:r>
+        <w:rPr>
+          <w:sz w:val="32"/>
+          <w:szCs w:val="32"/>
+        </w:rPr>
+        <w:t>Tanish</w:t>
+      </w:r>
+      <w:proofErr w:type="spellEnd"/>
+      <w:r>
+        <w:rPr>
+          <w:sz w:val="32"/>
+          <w:szCs w:val="32"/>
+        </w:rPr>
+        <w:t xml:space="preserve"> </w:t>
+      </w:r>
+      <w:proofErr w:type="spellStart"/>
+      <w:r>
+        <w:rPr>
+          <w:sz w:val="32"/>
+          <w:szCs w:val="32"/>
+        </w:rPr>
+        <w:t>Dhir</w:t>
+      </w:r>
+      <w:proofErr w:type="spellEnd"/>
+      <w:r>
+        <w:rPr>
+          <w:sz w:val="32"/>
+          <w:szCs w:val="32"/>
+        </w:rPr>
+        <w:br/>
+        <w:t xml:space="preserve">s5295636 – Arjan </w:t>
+      </w:r>
+      <w:proofErr w:type="spellStart"/>
+      <w:r>
+        <w:rPr>
+          <w:sz w:val="32"/>
+          <w:szCs w:val="32"/>
+        </w:rPr>
+        <w:t>Dangol</w:t>
+      </w:r>
+      <w:proofErr w:type="spellEnd"/>
     </w:p>
     <w:p>
       <w:r>
@@ -356,10 +416,7 @@
       </w:sdtContent>
     </w:sdt>
     <w:p/>
-    <w:p>
-      <w:bookmarkStart w:id="0" w:name="_GoBack"/>
-      <w:bookmarkEnd w:id="0"/>
-    </w:p>
+    <w:p/>
     <w:p/>
     <w:p>
       <w:r>
@@ -374,25 +431,97 @@
           <w:numId w:val="2"/>
         </w:numPr>
       </w:pPr>
-      <w:bookmarkStart w:id="1" w:name="_Toc49779837"/>
+      <w:bookmarkStart w:id="0" w:name="_Toc49779837"/>
       <w:r>
         <w:lastRenderedPageBreak/>
         <w:t>Unit Tests</w:t>
       </w:r>
-      <w:bookmarkEnd w:id="1"/>
+      <w:bookmarkEnd w:id="0"/>
     </w:p>
     <w:p/>
     <w:p>
       <w:pPr>
         <w:rPr>
-          <w:color w:val="FF0000"/>
+          <w:color w:val="000000" w:themeColor="text1"/>
         </w:rPr>
       </w:pPr>
       <w:r>
         <w:rPr>
-          <w:color w:val="FF0000"/>
+          <w:color w:val="000000" w:themeColor="text1"/>
         </w:rPr>
-        <w:t>Delete the RED text and replace with your own</w:t>
+        <w:t xml:space="preserve">This specific format of the table enables </w:t>
+      </w:r>
+      <w:r>
+        <w:rPr>
+          <w:color w:val="000000" w:themeColor="text1"/>
+        </w:rPr>
+        <w:t>you</w:t>
+      </w:r>
+      <w:r>
+        <w:rPr>
+          <w:color w:val="000000" w:themeColor="text1"/>
+        </w:rPr>
+        <w:t xml:space="preserve"> to make a comparison, between the real outcomes of every test case. This assists </w:t>
+      </w:r>
+      <w:r>
+        <w:rPr>
+          <w:color w:val="000000" w:themeColor="text1"/>
+        </w:rPr>
+        <w:t>the developer</w:t>
+      </w:r>
+      <w:r>
+        <w:rPr>
+          <w:color w:val="000000" w:themeColor="text1"/>
+        </w:rPr>
+        <w:t xml:space="preserve"> in spotting any inconsistencies or problems within </w:t>
+      </w:r>
+      <w:r>
+        <w:rPr>
+          <w:color w:val="000000" w:themeColor="text1"/>
+        </w:rPr>
+        <w:t>their</w:t>
+      </w:r>
+      <w:r>
+        <w:rPr>
+          <w:color w:val="000000" w:themeColor="text1"/>
+        </w:rPr>
+        <w:t xml:space="preserve"> code. If required </w:t>
+      </w:r>
+      <w:r>
+        <w:rPr>
+          <w:color w:val="000000" w:themeColor="text1"/>
+        </w:rPr>
+        <w:t>the developer</w:t>
+      </w:r>
+      <w:r>
+        <w:rPr>
+          <w:color w:val="000000" w:themeColor="text1"/>
+        </w:rPr>
+        <w:t xml:space="preserve"> can expand this table by incorporating test cases that</w:t>
+      </w:r>
+      <w:r>
+        <w:rPr>
+          <w:color w:val="000000" w:themeColor="text1"/>
+        </w:rPr>
+        <w:t xml:space="preserve"> a</w:t>
+      </w:r>
+      <w:r>
+        <w:rPr>
+          <w:color w:val="000000" w:themeColor="text1"/>
+        </w:rPr>
+        <w:t xml:space="preserve">re relevant, to </w:t>
+      </w:r>
+      <w:r>
+        <w:rPr>
+          <w:color w:val="000000" w:themeColor="text1"/>
+        </w:rPr>
+        <w:t>their</w:t>
+      </w:r>
+      <w:r>
+        <w:rPr>
+          <w:color w:val="000000" w:themeColor="text1"/>
+        </w:rPr>
+        <w:t xml:space="preserve"> project and provide supplementary information like the date when the tests were performed the name of the tester and any remarks or comments regarding the test results.</w:t>
       </w:r>
     </w:p>
     <w:p>
@@ -443,12 +572,6 @@
         <w:gridCol w:w="3720"/>
       </w:tblGrid>
       <w:tr>
-        <w:tblPrEx>
-          <w:tblCellMar>
-            <w:top w:w="0" w:type="dxa"/>
-            <w:bottom w:w="0" w:type="dxa"/>
-          </w:tblCellMar>
-        </w:tblPrEx>
         <w:trPr>
           <w:tblHeader/>
         </w:trPr>
@@ -461,13 +584,13 @@
               <w:spacing w:before="60"/>
               <w:rPr>
                 <w:b/>
-                <w:color w:val="FF0000"/>
+                <w:color w:val="000000" w:themeColor="text1"/>
               </w:rPr>
             </w:pPr>
             <w:r>
               <w:rPr>
                 <w:b/>
-                <w:color w:val="FF0000"/>
+                <w:color w:val="000000" w:themeColor="text1"/>
               </w:rPr>
               <w:t>No</w:t>
             </w:r>
@@ -485,13 +608,13 @@
               <w:spacing w:before="60"/>
               <w:rPr>
                 <w:b/>
-                <w:color w:val="FF0000"/>
+                <w:color w:val="000000" w:themeColor="text1"/>
               </w:rPr>
             </w:pPr>
             <w:r>
               <w:rPr>
                 <w:b/>
-                <w:color w:val="FF0000"/>
+                <w:color w:val="000000" w:themeColor="text1"/>
               </w:rPr>
               <w:t>Test Case</w:t>
             </w:r>
@@ -509,13 +632,13 @@
               <w:spacing w:before="60"/>
               <w:rPr>
                 <w:b/>
-                <w:color w:val="FF0000"/>
+                <w:color w:val="000000" w:themeColor="text1"/>
               </w:rPr>
             </w:pPr>
             <w:r>
               <w:rPr>
                 <w:b/>
-                <w:color w:val="FF0000"/>
+                <w:color w:val="000000" w:themeColor="text1"/>
               </w:rPr>
               <w:t>Expected Results</w:t>
             </w:r>
@@ -530,13 +653,13 @@
               <w:spacing w:before="60"/>
               <w:rPr>
                 <w:b/>
-                <w:color w:val="FF0000"/>
+                <w:color w:val="000000" w:themeColor="text1"/>
               </w:rPr>
             </w:pPr>
             <w:r>
               <w:rPr>
                 <w:b/>
-                <w:color w:val="FF0000"/>
+                <w:color w:val="000000" w:themeColor="text1"/>
               </w:rPr>
               <w:t xml:space="preserve">Actual Results </w:t>
             </w:r>
@@ -544,12 +667,6 @@
         </w:tc>
       </w:tr>
       <w:tr>
-        <w:tblPrEx>
-          <w:tblCellMar>
-            <w:top w:w="0" w:type="dxa"/>
-            <w:bottom w:w="0" w:type="dxa"/>
-          </w:tblCellMar>
-        </w:tblPrEx>
         <w:tc>
           <w:tcPr>
             <w:tcW w:w="959" w:type="dxa"/>
@@ -559,13 +676,13 @@
               <w:spacing w:before="60"/>
               <w:rPr>
                 <w:b/>
-                <w:color w:val="FF0000"/>
+                <w:color w:val="000000" w:themeColor="text1"/>
               </w:rPr>
             </w:pPr>
             <w:r>
               <w:rPr>
                 <w:b/>
-                <w:color w:val="FF0000"/>
+                <w:color w:val="000000" w:themeColor="text1"/>
               </w:rPr>
               <w:t>1.0</w:t>
             </w:r>
@@ -583,14 +700,14 @@
               <w:spacing w:before="60"/>
               <w:rPr>
                 <w:b/>
-                <w:color w:val="FF0000"/>
+                <w:color w:val="000000" w:themeColor="text1"/>
               </w:rPr>
             </w:pPr>
             <w:proofErr w:type="spellStart"/>
             <w:r>
               <w:rPr>
                 <w:b/>
-                <w:color w:val="FF0000"/>
+                <w:color w:val="000000" w:themeColor="text1"/>
               </w:rPr>
               <w:t>WordCount</w:t>
             </w:r>
@@ -598,7 +715,7 @@
             <w:r>
               <w:rPr>
                 <w:b/>
-                <w:color w:val="FF0000"/>
+                <w:color w:val="000000" w:themeColor="text1"/>
               </w:rPr>
               <w:t xml:space="preserve"> Functions</w:t>
             </w:r>
@@ -616,7 +733,7 @@
               <w:spacing w:before="60"/>
               <w:rPr>
                 <w:b/>
-                <w:color w:val="FF0000"/>
+                <w:color w:val="000000" w:themeColor="text1"/>
               </w:rPr>
             </w:pPr>
           </w:p>
@@ -630,19 +747,13 @@
               <w:spacing w:before="60"/>
               <w:rPr>
                 <w:b/>
-                <w:color w:val="FF0000"/>
+                <w:color w:val="000000" w:themeColor="text1"/>
               </w:rPr>
             </w:pPr>
           </w:p>
         </w:tc>
       </w:tr>
       <w:tr>
-        <w:tblPrEx>
-          <w:tblCellMar>
-            <w:top w:w="0" w:type="dxa"/>
-            <w:bottom w:w="0" w:type="dxa"/>
-          </w:tblCellMar>
-        </w:tblPrEx>
         <w:tc>
           <w:tcPr>
             <w:tcW w:w="959" w:type="dxa"/>
@@ -651,12 +762,12 @@
             <w:pPr>
               <w:spacing w:before="60"/>
               <w:rPr>
-                <w:color w:val="FF0000"/>
-              </w:rPr>
-            </w:pPr>
-            <w:r>
-              <w:rPr>
-                <w:color w:val="FF0000"/>
+                <w:color w:val="000000" w:themeColor="text1"/>
+              </w:rPr>
+            </w:pPr>
+            <w:r>
+              <w:rPr>
+                <w:color w:val="000000" w:themeColor="text1"/>
               </w:rPr>
               <w:t>1.1</w:t>
             </w:r>
@@ -673,14 +784,14 @@
               </w:tabs>
               <w:spacing w:before="60"/>
               <w:rPr>
-                <w:color w:val="FF0000"/>
-              </w:rPr>
-            </w:pPr>
-            <w:r>
-              <w:rPr>
-                <w:color w:val="FF0000"/>
-              </w:rPr>
-              <w:t>Test a wrong filename</w:t>
+                <w:color w:val="000000" w:themeColor="text1"/>
+              </w:rPr>
+            </w:pPr>
+            <w:r>
+              <w:rPr>
+                <w:color w:val="000000" w:themeColor="text1"/>
+              </w:rPr>
+              <w:t>Test with a valid input file</w:t>
             </w:r>
           </w:p>
         </w:tc>
@@ -696,14 +807,14 @@
               <w:spacing w:before="60"/>
               <w:ind w:left="317" w:hanging="317"/>
               <w:rPr>
-                <w:color w:val="FF0000"/>
-              </w:rPr>
-            </w:pPr>
-            <w:r>
-              <w:rPr>
-                <w:color w:val="FF0000"/>
-              </w:rPr>
-              <w:t>Exception Handled</w:t>
+                <w:color w:val="000000" w:themeColor="text1"/>
+              </w:rPr>
+            </w:pPr>
+            <w:r>
+              <w:rPr>
+                <w:color w:val="000000" w:themeColor="text1"/>
+              </w:rPr>
+              <w:t>Count of words in the file matches the expected count</w:t>
             </w:r>
           </w:p>
         </w:tc>
@@ -715,25 +826,13 @@
             <w:pPr>
               <w:spacing w:before="60"/>
               <w:rPr>
-                <w:color w:val="FF0000"/>
-              </w:rPr>
-            </w:pPr>
-            <w:r>
-              <w:rPr>
-                <w:color w:val="FF0000"/>
-              </w:rPr>
-              <w:t>Exception Handled</w:t>
-            </w:r>
+                <w:color w:val="000000" w:themeColor="text1"/>
+              </w:rPr>
+            </w:pPr>
           </w:p>
         </w:tc>
       </w:tr>
       <w:tr>
-        <w:tblPrEx>
-          <w:tblCellMar>
-            <w:top w:w="0" w:type="dxa"/>
-            <w:bottom w:w="0" w:type="dxa"/>
-          </w:tblCellMar>
-        </w:tblPrEx>
         <w:tc>
           <w:tcPr>
             <w:tcW w:w="959" w:type="dxa"/>
@@ -742,12 +841,12 @@
             <w:pPr>
               <w:spacing w:before="60"/>
               <w:rPr>
-                <w:color w:val="FF0000"/>
-              </w:rPr>
-            </w:pPr>
-            <w:r>
-              <w:rPr>
-                <w:color w:val="FF0000"/>
+                <w:color w:val="000000" w:themeColor="text1"/>
+              </w:rPr>
+            </w:pPr>
+            <w:r>
+              <w:rPr>
+                <w:color w:val="000000" w:themeColor="text1"/>
               </w:rPr>
               <w:t>1.2</w:t>
             </w:r>
@@ -764,14 +863,14 @@
               </w:tabs>
               <w:spacing w:before="60"/>
               <w:rPr>
-                <w:color w:val="FF0000"/>
-              </w:rPr>
-            </w:pPr>
-            <w:r>
-              <w:rPr>
-                <w:color w:val="FF0000"/>
-              </w:rPr>
-              <w:t>Test empty input file</w:t>
+                <w:color w:val="000000" w:themeColor="text1"/>
+              </w:rPr>
+            </w:pPr>
+            <w:r>
+              <w:rPr>
+                <w:color w:val="000000" w:themeColor="text1"/>
+              </w:rPr>
+              <w:t>Test with a non-existent file</w:t>
             </w:r>
           </w:p>
         </w:tc>
@@ -787,14 +886,14 @@
               <w:spacing w:before="60"/>
               <w:ind w:left="317" w:hanging="317"/>
               <w:rPr>
-                <w:color w:val="FF0000"/>
-              </w:rPr>
-            </w:pPr>
-            <w:r>
-              <w:rPr>
-                <w:color w:val="FF0000"/>
-              </w:rPr>
-              <w:t>Display error message and exit</w:t>
+                <w:color w:val="000000" w:themeColor="text1"/>
+              </w:rPr>
+            </w:pPr>
+            <w:r>
+              <w:rPr>
+                <w:color w:val="000000" w:themeColor="text1"/>
+              </w:rPr>
+              <w:t>Exception Handled</w:t>
             </w:r>
           </w:p>
         </w:tc>
@@ -806,25 +905,13 @@
             <w:pPr>
               <w:spacing w:before="60"/>
               <w:rPr>
-                <w:color w:val="FF0000"/>
-              </w:rPr>
-            </w:pPr>
-            <w:r>
-              <w:rPr>
-                <w:color w:val="FF0000"/>
-              </w:rPr>
-              <w:t>Display error message and exit</w:t>
-            </w:r>
+                <w:color w:val="000000" w:themeColor="text1"/>
+              </w:rPr>
+            </w:pPr>
           </w:p>
         </w:tc>
       </w:tr>
       <w:tr>
-        <w:tblPrEx>
-          <w:tblCellMar>
-            <w:top w:w="0" w:type="dxa"/>
-            <w:bottom w:w="0" w:type="dxa"/>
-          </w:tblCellMar>
-        </w:tblPrEx>
         <w:tc>
           <w:tcPr>
             <w:tcW w:w="959" w:type="dxa"/>
@@ -833,15 +920,14 @@
             <w:pPr>
               <w:spacing w:before="60"/>
               <w:rPr>
-                <w:color w:val="FF0000"/>
-              </w:rPr>
-            </w:pPr>
-            <w:r>
-              <w:rPr>
-                <w:b/>
-                <w:color w:val="FF0000"/>
-              </w:rPr>
-              <w:t>2.0</w:t>
+                <w:color w:val="000000" w:themeColor="text1"/>
+              </w:rPr>
+            </w:pPr>
+            <w:r>
+              <w:rPr>
+                <w:color w:val="000000" w:themeColor="text1"/>
+              </w:rPr>
+              <w:t>1.3</w:t>
             </w:r>
           </w:p>
         </w:tc>
@@ -856,16 +942,14 @@
               </w:tabs>
               <w:spacing w:before="60"/>
               <w:rPr>
-                <w:b/>
-                <w:color w:val="FF0000"/>
-              </w:rPr>
-            </w:pPr>
-            <w:r>
-              <w:rPr>
-                <w:b/>
-                <w:color w:val="FF0000"/>
-              </w:rPr>
-              <w:t>Histogram Functions</w:t>
+                <w:color w:val="000000" w:themeColor="text1"/>
+              </w:rPr>
+            </w:pPr>
+            <w:r>
+              <w:rPr>
+                <w:color w:val="000000" w:themeColor="text1"/>
+              </w:rPr>
+              <w:t>Test with an empty input file</w:t>
             </w:r>
           </w:p>
         </w:tc>
@@ -881,9 +965,15 @@
               <w:spacing w:before="60"/>
               <w:ind w:left="317" w:hanging="317"/>
               <w:rPr>
-                <w:color w:val="FF0000"/>
-              </w:rPr>
-            </w:pPr>
+                <w:color w:val="000000" w:themeColor="text1"/>
+              </w:rPr>
+            </w:pPr>
+            <w:r>
+              <w:rPr>
+                <w:color w:val="000000" w:themeColor="text1"/>
+              </w:rPr>
+              <w:t>Display error message and exit</w:t>
+            </w:r>
           </w:p>
         </w:tc>
         <w:tc>
@@ -894,19 +984,13 @@
             <w:pPr>
               <w:spacing w:before="60"/>
               <w:rPr>
-                <w:color w:val="FF0000"/>
+                <w:color w:val="000000" w:themeColor="text1"/>
               </w:rPr>
             </w:pPr>
           </w:p>
         </w:tc>
       </w:tr>
       <w:tr>
-        <w:tblPrEx>
-          <w:tblCellMar>
-            <w:top w:w="0" w:type="dxa"/>
-            <w:bottom w:w="0" w:type="dxa"/>
-          </w:tblCellMar>
-        </w:tblPrEx>
         <w:tc>
           <w:tcPr>
             <w:tcW w:w="959" w:type="dxa"/>
@@ -915,15 +999,14 @@
             <w:pPr>
               <w:spacing w:before="60"/>
               <w:rPr>
-                <w:b/>
-                <w:color w:val="FF0000"/>
-              </w:rPr>
-            </w:pPr>
-            <w:r>
-              <w:rPr>
-                <w:color w:val="FF0000"/>
-              </w:rPr>
-              <w:t>2.1</w:t>
+                <w:color w:val="000000" w:themeColor="text1"/>
+              </w:rPr>
+            </w:pPr>
+            <w:r>
+              <w:rPr>
+                <w:color w:val="000000" w:themeColor="text1"/>
+              </w:rPr>
+              <w:t>1.4</w:t>
             </w:r>
           </w:p>
         </w:tc>
@@ -938,14 +1021,14 @@
               </w:tabs>
               <w:spacing w:before="60"/>
               <w:rPr>
-                <w:color w:val="FF0000"/>
-              </w:rPr>
-            </w:pPr>
-            <w:r>
-              <w:rPr>
-                <w:color w:val="FF0000"/>
-              </w:rPr>
-              <w:t>Empty input dictionary</w:t>
+                <w:color w:val="000000" w:themeColor="text1"/>
+              </w:rPr>
+            </w:pPr>
+            <w:r>
+              <w:rPr>
+                <w:color w:val="000000" w:themeColor="text1"/>
+              </w:rPr>
+              <w:t>Test with a file containing special characters</w:t>
             </w:r>
           </w:p>
         </w:tc>
@@ -959,14 +1042,330 @@
                 <w:tab w:val="left" w:pos="317"/>
               </w:tabs>
               <w:spacing w:before="60"/>
+              <w:ind w:left="317" w:hanging="317"/>
+              <w:rPr>
+                <w:color w:val="000000" w:themeColor="text1"/>
+              </w:rPr>
+            </w:pPr>
+            <w:r>
+              <w:rPr>
+                <w:color w:val="000000" w:themeColor="text1"/>
+              </w:rPr>
+              <w:t>Count of words in the file matches the expected count</w:t>
+            </w:r>
+          </w:p>
+        </w:tc>
+        <w:tc>
+          <w:tcPr>
+            <w:tcW w:w="3720" w:type="dxa"/>
+          </w:tcPr>
+          <w:p>
+            <w:pPr>
+              <w:spacing w:before="60"/>
+              <w:rPr>
+                <w:color w:val="000000" w:themeColor="text1"/>
+              </w:rPr>
+            </w:pPr>
+          </w:p>
+        </w:tc>
+      </w:tr>
+      <w:tr>
+        <w:tc>
+          <w:tcPr>
+            <w:tcW w:w="959" w:type="dxa"/>
+          </w:tcPr>
+          <w:p>
+            <w:pPr>
+              <w:spacing w:before="60"/>
+              <w:rPr>
+                <w:color w:val="000000" w:themeColor="text1"/>
+              </w:rPr>
+            </w:pPr>
+            <w:r>
+              <w:rPr>
+                <w:color w:val="000000" w:themeColor="text1"/>
+              </w:rPr>
+              <w:t>1.5</w:t>
+            </w:r>
+          </w:p>
+        </w:tc>
+        <w:tc>
+          <w:tcPr>
+            <w:tcW w:w="4111" w:type="dxa"/>
+          </w:tcPr>
+          <w:p>
+            <w:pPr>
+              <w:tabs>
+                <w:tab w:val="left" w:pos="317"/>
+              </w:tabs>
+              <w:spacing w:before="60"/>
+              <w:rPr>
+                <w:color w:val="000000" w:themeColor="text1"/>
+              </w:rPr>
+            </w:pPr>
+            <w:r>
+              <w:rPr>
+                <w:color w:val="000000" w:themeColor="text1"/>
+              </w:rPr>
+              <w:t>Test with a large input file</w:t>
+            </w:r>
+          </w:p>
+        </w:tc>
+        <w:tc>
+          <w:tcPr>
+            <w:tcW w:w="5386" w:type="dxa"/>
+          </w:tcPr>
+          <w:p>
+            <w:pPr>
+              <w:tabs>
+                <w:tab w:val="left" w:pos="317"/>
+              </w:tabs>
+              <w:spacing w:before="60"/>
+              <w:ind w:left="317" w:hanging="317"/>
+              <w:rPr>
+                <w:color w:val="000000" w:themeColor="text1"/>
+              </w:rPr>
+            </w:pPr>
+            <w:r>
+              <w:rPr>
+                <w:color w:val="000000" w:themeColor="text1"/>
+              </w:rPr>
+              <w:t>Count of words in the file matches the expected count</w:t>
+            </w:r>
+          </w:p>
+        </w:tc>
+        <w:tc>
+          <w:tcPr>
+            <w:tcW w:w="3720" w:type="dxa"/>
+          </w:tcPr>
+          <w:p>
+            <w:pPr>
+              <w:spacing w:before="60"/>
+              <w:rPr>
+                <w:color w:val="000000" w:themeColor="text1"/>
+              </w:rPr>
+            </w:pPr>
+          </w:p>
+        </w:tc>
+      </w:tr>
+      <w:tr>
+        <w:tc>
+          <w:tcPr>
+            <w:tcW w:w="959" w:type="dxa"/>
+          </w:tcPr>
+          <w:p>
+            <w:pPr>
+              <w:spacing w:before="60"/>
+              <w:rPr>
+                <w:color w:val="000000" w:themeColor="text1"/>
+              </w:rPr>
+            </w:pPr>
+            <w:r>
               <w:rPr>
                 <w:b/>
-                <w:color w:val="FF0000"/>
-              </w:rPr>
-            </w:pPr>
-            <w:r>
-              <w:rPr>
-                <w:color w:val="FF0000"/>
+                <w:color w:val="000000" w:themeColor="text1"/>
+              </w:rPr>
+              <w:t>2.0</w:t>
+            </w:r>
+          </w:p>
+        </w:tc>
+        <w:tc>
+          <w:tcPr>
+            <w:tcW w:w="4111" w:type="dxa"/>
+          </w:tcPr>
+          <w:p>
+            <w:pPr>
+              <w:tabs>
+                <w:tab w:val="left" w:pos="317"/>
+              </w:tabs>
+              <w:spacing w:before="60"/>
+              <w:rPr>
+                <w:b/>
+                <w:color w:val="000000" w:themeColor="text1"/>
+              </w:rPr>
+            </w:pPr>
+            <w:r>
+              <w:rPr>
+                <w:b/>
+                <w:color w:val="000000" w:themeColor="text1"/>
+              </w:rPr>
+              <w:t>Histogram Functions</w:t>
+            </w:r>
+          </w:p>
+        </w:tc>
+        <w:tc>
+          <w:tcPr>
+            <w:tcW w:w="5386" w:type="dxa"/>
+          </w:tcPr>
+          <w:p>
+            <w:pPr>
+              <w:tabs>
+                <w:tab w:val="left" w:pos="317"/>
+              </w:tabs>
+              <w:spacing w:before="60"/>
+              <w:ind w:left="317" w:hanging="317"/>
+              <w:rPr>
+                <w:color w:val="000000" w:themeColor="text1"/>
+              </w:rPr>
+            </w:pPr>
+          </w:p>
+        </w:tc>
+        <w:tc>
+          <w:tcPr>
+            <w:tcW w:w="3720" w:type="dxa"/>
+          </w:tcPr>
+          <w:p>
+            <w:pPr>
+              <w:spacing w:before="60"/>
+              <w:rPr>
+                <w:color w:val="000000" w:themeColor="text1"/>
+              </w:rPr>
+            </w:pPr>
+          </w:p>
+        </w:tc>
+      </w:tr>
+      <w:tr>
+        <w:tc>
+          <w:tcPr>
+            <w:tcW w:w="959" w:type="dxa"/>
+          </w:tcPr>
+          <w:p>
+            <w:pPr>
+              <w:spacing w:before="60"/>
+              <w:rPr>
+                <w:b/>
+                <w:color w:val="000000" w:themeColor="text1"/>
+              </w:rPr>
+            </w:pPr>
+            <w:r>
+              <w:rPr>
+                <w:color w:val="000000" w:themeColor="text1"/>
+              </w:rPr>
+              <w:t>2.1</w:t>
+            </w:r>
+          </w:p>
+        </w:tc>
+        <w:tc>
+          <w:tcPr>
+            <w:tcW w:w="4111" w:type="dxa"/>
+          </w:tcPr>
+          <w:p>
+            <w:pPr>
+              <w:tabs>
+                <w:tab w:val="left" w:pos="317"/>
+              </w:tabs>
+              <w:spacing w:before="60"/>
+              <w:rPr>
+                <w:color w:val="000000" w:themeColor="text1"/>
+              </w:rPr>
+            </w:pPr>
+            <w:r>
+              <w:rPr>
+                <w:color w:val="000000" w:themeColor="text1"/>
+              </w:rPr>
+              <w:t>Test with a valid input dictionary</w:t>
+            </w:r>
+          </w:p>
+        </w:tc>
+        <w:tc>
+          <w:tcPr>
+            <w:tcW w:w="5386" w:type="dxa"/>
+          </w:tcPr>
+          <w:p>
+            <w:pPr>
+              <w:tabs>
+                <w:tab w:val="left" w:pos="317"/>
+              </w:tabs>
+              <w:spacing w:before="60"/>
+              <w:rPr>
+                <w:bCs/>
+                <w:color w:val="000000" w:themeColor="text1"/>
+              </w:rPr>
+            </w:pPr>
+            <w:r>
+              <w:rPr>
+                <w:bCs/>
+                <w:color w:val="000000" w:themeColor="text1"/>
+              </w:rPr>
+              <w:t>Generate a histogram chart that matches the expected histogram</w:t>
+            </w:r>
+          </w:p>
+        </w:tc>
+        <w:tc>
+          <w:tcPr>
+            <w:tcW w:w="3720" w:type="dxa"/>
+          </w:tcPr>
+          <w:p>
+            <w:pPr>
+              <w:spacing w:before="60"/>
+              <w:rPr>
+                <w:b/>
+                <w:color w:val="000000" w:themeColor="text1"/>
+              </w:rPr>
+            </w:pPr>
+          </w:p>
+        </w:tc>
+      </w:tr>
+      <w:tr>
+        <w:tc>
+          <w:tcPr>
+            <w:tcW w:w="959" w:type="dxa"/>
+          </w:tcPr>
+          <w:p>
+            <w:pPr>
+              <w:spacing w:before="60"/>
+              <w:rPr>
+                <w:color w:val="000000" w:themeColor="text1"/>
+              </w:rPr>
+            </w:pPr>
+            <w:r>
+              <w:rPr>
+                <w:color w:val="000000" w:themeColor="text1"/>
+              </w:rPr>
+              <w:lastRenderedPageBreak/>
+              <w:t>2.2</w:t>
+            </w:r>
+          </w:p>
+        </w:tc>
+        <w:tc>
+          <w:tcPr>
+            <w:tcW w:w="4111" w:type="dxa"/>
+          </w:tcPr>
+          <w:p>
+            <w:pPr>
+              <w:tabs>
+                <w:tab w:val="left" w:pos="317"/>
+              </w:tabs>
+              <w:spacing w:before="60"/>
+              <w:rPr>
+                <w:color w:val="000000" w:themeColor="text1"/>
+              </w:rPr>
+            </w:pPr>
+            <w:r>
+              <w:rPr>
+                <w:color w:val="000000" w:themeColor="text1"/>
+              </w:rPr>
+              <w:t>Test with an empty input dictionary</w:t>
+            </w:r>
+          </w:p>
+        </w:tc>
+        <w:tc>
+          <w:tcPr>
+            <w:tcW w:w="5386" w:type="dxa"/>
+          </w:tcPr>
+          <w:p>
+            <w:pPr>
+              <w:tabs>
+                <w:tab w:val="left" w:pos="317"/>
+              </w:tabs>
+              <w:spacing w:before="60"/>
+              <w:rPr>
+                <w:color w:val="000000" w:themeColor="text1"/>
+              </w:rPr>
+            </w:pPr>
+            <w:r>
+              <w:rPr>
+                <w:color w:val="000000" w:themeColor="text1"/>
               </w:rPr>
               <w:t>Display error message and exit</w:t>
             </w:r>
@@ -981,20 +1380,262 @@
               <w:spacing w:before="60"/>
               <w:rPr>
                 <w:b/>
-                <w:color w:val="FF0000"/>
-              </w:rPr>
-            </w:pPr>
-            <w:r>
-              <w:rPr>
-                <w:color w:val="FF0000"/>
+                <w:color w:val="000000" w:themeColor="text1"/>
+              </w:rPr>
+            </w:pPr>
+          </w:p>
+        </w:tc>
+      </w:tr>
+      <w:tr>
+        <w:tc>
+          <w:tcPr>
+            <w:tcW w:w="959" w:type="dxa"/>
+          </w:tcPr>
+          <w:p>
+            <w:pPr>
+              <w:spacing w:before="60"/>
+              <w:rPr>
+                <w:color w:val="000000" w:themeColor="text1"/>
+              </w:rPr>
+            </w:pPr>
+            <w:r>
+              <w:rPr>
+                <w:color w:val="000000" w:themeColor="text1"/>
+              </w:rPr>
+              <w:t>2.3</w:t>
+            </w:r>
+          </w:p>
+        </w:tc>
+        <w:tc>
+          <w:tcPr>
+            <w:tcW w:w="4111" w:type="dxa"/>
+          </w:tcPr>
+          <w:p>
+            <w:pPr>
+              <w:tabs>
+                <w:tab w:val="left" w:pos="317"/>
+              </w:tabs>
+              <w:spacing w:before="60"/>
+              <w:rPr>
+                <w:color w:val="000000" w:themeColor="text1"/>
+              </w:rPr>
+            </w:pPr>
+            <w:r>
+              <w:rPr>
+                <w:color w:val="000000" w:themeColor="text1"/>
+              </w:rPr>
+              <w:t xml:space="preserve">Test with </w:t>
+            </w:r>
+            <w:r>
+              <w:rPr>
+                <w:color w:val="000000" w:themeColor="text1"/>
+              </w:rPr>
+              <w:t>a dictionary</w:t>
+            </w:r>
+            <w:r>
+              <w:rPr>
+                <w:color w:val="000000" w:themeColor="text1"/>
+              </w:rPr>
+              <w:t xml:space="preserve"> containing negative values</w:t>
+            </w:r>
+          </w:p>
+        </w:tc>
+        <w:tc>
+          <w:tcPr>
+            <w:tcW w:w="5386" w:type="dxa"/>
+          </w:tcPr>
+          <w:p>
+            <w:pPr>
+              <w:tabs>
+                <w:tab w:val="left" w:pos="317"/>
+              </w:tabs>
+              <w:spacing w:before="60"/>
+              <w:rPr>
+                <w:color w:val="000000" w:themeColor="text1"/>
+              </w:rPr>
+            </w:pPr>
+            <w:r>
+              <w:rPr>
+                <w:color w:val="000000" w:themeColor="text1"/>
               </w:rPr>
               <w:t>Display error message and exit</w:t>
             </w:r>
+          </w:p>
+        </w:tc>
+        <w:tc>
+          <w:tcPr>
+            <w:tcW w:w="3720" w:type="dxa"/>
+          </w:tcPr>
+          <w:p>
+            <w:pPr>
+              <w:spacing w:before="60"/>
+              <w:rPr>
+                <w:b/>
+                <w:color w:val="000000" w:themeColor="text1"/>
+              </w:rPr>
+            </w:pPr>
+          </w:p>
+        </w:tc>
+      </w:tr>
+      <w:tr>
+        <w:tc>
+          <w:tcPr>
+            <w:tcW w:w="959" w:type="dxa"/>
+          </w:tcPr>
+          <w:p>
+            <w:pPr>
+              <w:spacing w:before="60"/>
+              <w:rPr>
+                <w:color w:val="000000" w:themeColor="text1"/>
+              </w:rPr>
+            </w:pPr>
+            <w:r>
+              <w:rPr>
+                <w:color w:val="000000" w:themeColor="text1"/>
+              </w:rPr>
+              <w:t>2.4</w:t>
+            </w:r>
+          </w:p>
+        </w:tc>
+        <w:tc>
+          <w:tcPr>
+            <w:tcW w:w="4111" w:type="dxa"/>
+          </w:tcPr>
+          <w:p>
+            <w:pPr>
+              <w:tabs>
+                <w:tab w:val="left" w:pos="317"/>
+              </w:tabs>
+              <w:spacing w:before="60"/>
+              <w:rPr>
+                <w:color w:val="000000" w:themeColor="text1"/>
+              </w:rPr>
+            </w:pPr>
+            <w:r>
+              <w:rPr>
+                <w:color w:val="000000" w:themeColor="text1"/>
+              </w:rPr>
+              <w:t>Test with a dictionary containing non-integer values</w:t>
+            </w:r>
+          </w:p>
+        </w:tc>
+        <w:tc>
+          <w:tcPr>
+            <w:tcW w:w="5386" w:type="dxa"/>
+          </w:tcPr>
+          <w:p>
+            <w:pPr>
+              <w:tabs>
+                <w:tab w:val="left" w:pos="317"/>
+              </w:tabs>
+              <w:spacing w:before="60"/>
+              <w:rPr>
+                <w:color w:val="000000" w:themeColor="text1"/>
+              </w:rPr>
+            </w:pPr>
+            <w:r>
+              <w:rPr>
+                <w:color w:val="000000" w:themeColor="text1"/>
+              </w:rPr>
+              <w:t>Display error message and exit</w:t>
+            </w:r>
+          </w:p>
+        </w:tc>
+        <w:tc>
+          <w:tcPr>
+            <w:tcW w:w="3720" w:type="dxa"/>
+          </w:tcPr>
+          <w:p>
+            <w:pPr>
+              <w:spacing w:before="60"/>
+              <w:rPr>
+                <w:b/>
+                <w:color w:val="000000" w:themeColor="text1"/>
+              </w:rPr>
+            </w:pPr>
+          </w:p>
+        </w:tc>
+      </w:tr>
+      <w:tr>
+        <w:tc>
+          <w:tcPr>
+            <w:tcW w:w="959" w:type="dxa"/>
+          </w:tcPr>
+          <w:p>
+            <w:pPr>
+              <w:spacing w:before="60"/>
+              <w:rPr>
+                <w:color w:val="000000" w:themeColor="text1"/>
+              </w:rPr>
+            </w:pPr>
+            <w:r>
+              <w:rPr>
+                <w:color w:val="000000" w:themeColor="text1"/>
+              </w:rPr>
+              <w:t>2.5</w:t>
+            </w:r>
+          </w:p>
+        </w:tc>
+        <w:tc>
+          <w:tcPr>
+            <w:tcW w:w="4111" w:type="dxa"/>
+          </w:tcPr>
+          <w:p>
+            <w:pPr>
+              <w:tabs>
+                <w:tab w:val="left" w:pos="317"/>
+              </w:tabs>
+              <w:spacing w:before="60"/>
+              <w:rPr>
+                <w:color w:val="000000" w:themeColor="text1"/>
+              </w:rPr>
+            </w:pPr>
+            <w:r>
+              <w:rPr>
+                <w:color w:val="000000" w:themeColor="text1"/>
+              </w:rPr>
+              <w:t>Test with a dictionary containing duplicate keys</w:t>
+            </w:r>
+          </w:p>
+        </w:tc>
+        <w:tc>
+          <w:tcPr>
+            <w:tcW w:w="5386" w:type="dxa"/>
+          </w:tcPr>
+          <w:p>
+            <w:pPr>
+              <w:tabs>
+                <w:tab w:val="left" w:pos="317"/>
+              </w:tabs>
+              <w:spacing w:before="60"/>
+              <w:rPr>
+                <w:color w:val="000000" w:themeColor="text1"/>
+              </w:rPr>
+            </w:pPr>
+            <w:r>
+              <w:rPr>
+                <w:color w:val="000000" w:themeColor="text1"/>
+              </w:rPr>
+              <w:t>Generate a histogram chart that includes all unique keys</w:t>
+            </w:r>
+          </w:p>
+        </w:tc>
+        <w:tc>
+          <w:tcPr>
+            <w:tcW w:w="3720" w:type="dxa"/>
+          </w:tcPr>
+          <w:p>
+            <w:pPr>
+              <w:spacing w:before="60"/>
+              <w:rPr>
+                <w:b/>
+                <w:color w:val="000000" w:themeColor="text1"/>
+              </w:rPr>
+            </w:pPr>
           </w:p>
         </w:tc>
       </w:tr>
     </w:tbl>
-    <w:p/>
     <w:p/>
     <w:p>
       <w:r>
@@ -1009,12 +1650,12 @@
           <w:numId w:val="2"/>
         </w:numPr>
       </w:pPr>
-      <w:bookmarkStart w:id="2" w:name="_Toc49779838"/>
+      <w:bookmarkStart w:id="1" w:name="_Toc49779838"/>
       <w:r>
         <w:lastRenderedPageBreak/>
         <w:t>Coverage Report</w:t>
       </w:r>
-      <w:bookmarkEnd w:id="2"/>
+      <w:bookmarkEnd w:id="1"/>
     </w:p>
     <w:p/>
     <w:p>
@@ -1057,12 +1698,12 @@
           <w:numId w:val="2"/>
         </w:numPr>
       </w:pPr>
-      <w:bookmarkStart w:id="3" w:name="_Toc49779839"/>
+      <w:bookmarkStart w:id="2" w:name="_Toc49779839"/>
       <w:r>
         <w:lastRenderedPageBreak/>
         <w:t>Requirements Acceptance Testing</w:t>
       </w:r>
-      <w:bookmarkEnd w:id="3"/>
+      <w:bookmarkEnd w:id="2"/>
     </w:p>
     <w:p>
       <w:pPr>
@@ -1110,12 +1751,6 @@
         <w:gridCol w:w="3691"/>
       </w:tblGrid>
       <w:tr>
-        <w:tblPrEx>
-          <w:tblCellMar>
-            <w:top w:w="0" w:type="dxa"/>
-            <w:bottom w:w="0" w:type="dxa"/>
-          </w:tblCellMar>
-        </w:tblPrEx>
         <w:trPr>
           <w:tblHeader/>
         </w:trPr>
@@ -1229,12 +1864,6 @@
         </w:tc>
       </w:tr>
       <w:tr>
-        <w:tblPrEx>
-          <w:tblCellMar>
-            <w:top w:w="0" w:type="dxa"/>
-            <w:bottom w:w="0" w:type="dxa"/>
-          </w:tblCellMar>
-        </w:tblPrEx>
         <w:tc>
           <w:tcPr>
             <w:tcW w:w="550" w:type="pct"/>
@@ -1270,9 +1899,9 @@
             </w:pPr>
             <w:r>
               <w:rPr>
-                <w:color w:val="FF0000"/>
-              </w:rPr>
-              <w:t>Accept multiple file names as arguments from the command line</w:t>
+                <w:color w:val="000000" w:themeColor="text1"/>
+              </w:rPr>
+              <w:t>The program shall accept user input through a list of suburbs</w:t>
             </w:r>
           </w:p>
         </w:tc>
@@ -1312,12 +1941,6 @@
         </w:tc>
       </w:tr>
       <w:tr>
-        <w:tblPrEx>
-          <w:tblCellMar>
-            <w:top w:w="0" w:type="dxa"/>
-            <w:bottom w:w="0" w:type="dxa"/>
-          </w:tblCellMar>
-        </w:tblPrEx>
         <w:tc>
           <w:tcPr>
             <w:tcW w:w="550" w:type="pct"/>
@@ -1353,9 +1976,9 @@
             </w:pPr>
             <w:r>
               <w:rPr>
-                <w:color w:val="FF0000"/>
-              </w:rPr>
-              <w:t>Display the details of all valid files</w:t>
+                <w:color w:val="000000" w:themeColor="text1"/>
+              </w:rPr>
+              <w:t>The program shall show what rooms are available and show brief description about them</w:t>
             </w:r>
           </w:p>
         </w:tc>
@@ -1395,12 +2018,6 @@
         </w:tc>
       </w:tr>
       <w:tr>
-        <w:tblPrEx>
-          <w:tblCellMar>
-            <w:top w:w="0" w:type="dxa"/>
-            <w:bottom w:w="0" w:type="dxa"/>
-          </w:tblCellMar>
-        </w:tblPrEx>
         <w:tc>
           <w:tcPr>
             <w:tcW w:w="550" w:type="pct"/>
@@ -1436,9 +2053,9 @@
             </w:pPr>
             <w:r>
               <w:rPr>
-                <w:color w:val="FF0000"/>
-              </w:rPr>
-              <w:t>Display an appropriate message if a file does not exist or if a file name is invalid</w:t>
+                <w:color w:val="000000" w:themeColor="text1"/>
+              </w:rPr>
+              <w:t>It shall have a date option to see for a particular date</w:t>
             </w:r>
           </w:p>
         </w:tc>
@@ -1478,12 +2095,6 @@
         </w:tc>
       </w:tr>
       <w:tr>
-        <w:tblPrEx>
-          <w:tblCellMar>
-            <w:top w:w="0" w:type="dxa"/>
-            <w:bottom w:w="0" w:type="dxa"/>
-          </w:tblCellMar>
-        </w:tblPrEx>
         <w:tc>
           <w:tcPr>
             <w:tcW w:w="550" w:type="pct"/>
@@ -1506,6 +2117,24 @@
         <w:tc>
           <w:tcPr>
             <w:tcW w:w="1996" w:type="pct"/>
+          </w:tcPr>
+          <w:p>
+            <w:pPr>
+              <w:rPr>
+                <w:color w:val="000000" w:themeColor="text1"/>
+              </w:rPr>
+            </w:pPr>
+            <w:r>
+              <w:rPr>
+                <w:color w:val="000000" w:themeColor="text1"/>
+              </w:rPr>
+              <w:t>It shall present a price for each room including details of payment</w:t>
+            </w:r>
+          </w:p>
+        </w:tc>
+        <w:tc>
+          <w:tcPr>
+            <w:tcW w:w="583" w:type="pct"/>
           </w:tcPr>
           <w:p>
             <w:pPr>
@@ -1513,6 +2142,39 @@
                 <w:tab w:val="left" w:pos="317"/>
               </w:tabs>
               <w:spacing w:before="60"/>
+              <w:ind w:left="317" w:hanging="317"/>
+            </w:pPr>
+          </w:p>
+        </w:tc>
+        <w:tc>
+          <w:tcPr>
+            <w:tcW w:w="547" w:type="pct"/>
+          </w:tcPr>
+          <w:p>
+            <w:pPr>
+              <w:spacing w:before="60"/>
+            </w:pPr>
+          </w:p>
+        </w:tc>
+        <w:tc>
+          <w:tcPr>
+            <w:tcW w:w="1323" w:type="pct"/>
+          </w:tcPr>
+          <w:p>
+            <w:pPr>
+              <w:spacing w:before="60"/>
+            </w:pPr>
+          </w:p>
+        </w:tc>
+      </w:tr>
+      <w:tr>
+        <w:tc>
+          <w:tcPr>
+            <w:tcW w:w="550" w:type="pct"/>
+          </w:tcPr>
+          <w:p>
+            <w:pPr>
+              <w:spacing w:before="60"/>
               <w:rPr>
                 <w:color w:val="FF0000"/>
               </w:rPr>
@@ -1521,7 +2183,49 @@
               <w:rPr>
                 <w:color w:val="FF0000"/>
               </w:rPr>
-              <w:t>Display a message if an argument is a directory instead of a file</w:t>
+              <w:t>5</w:t>
+            </w:r>
+          </w:p>
+        </w:tc>
+        <w:tc>
+          <w:tcPr>
+            <w:tcW w:w="1996" w:type="pct"/>
+          </w:tcPr>
+          <w:p>
+            <w:pPr>
+              <w:rPr>
+                <w:color w:val="000000" w:themeColor="text1"/>
+              </w:rPr>
+            </w:pPr>
+            <w:r>
+              <w:rPr>
+                <w:color w:val="000000" w:themeColor="text1"/>
+              </w:rPr>
+              <w:t xml:space="preserve">5 It shall display </w:t>
+            </w:r>
+            <w:r>
+              <w:rPr>
+                <w:color w:val="000000" w:themeColor="text1"/>
+              </w:rPr>
+              <w:t xml:space="preserve">number of customers who gave </w:t>
+            </w:r>
+            <w:r>
+              <w:rPr>
+                <w:color w:val="000000" w:themeColor="text1"/>
+              </w:rPr>
+              <w:t>feedback chart of a room on basis of cleanliness</w:t>
+            </w:r>
+            <w:r>
+              <w:rPr>
+                <w:color w:val="000000" w:themeColor="text1"/>
+              </w:rPr>
+              <w:t xml:space="preserve"> and similar keywords like environment, tidy, etc</w:t>
+            </w:r>
+            <w:r>
+              <w:rPr>
+                <w:color w:val="000000" w:themeColor="text1"/>
+              </w:rPr>
+              <w:t>. These will have values which indicate what is the review of the room. These are selected as tourists will look for these features in a room as it makes their visit a pleasant experience.</w:t>
             </w:r>
           </w:p>
         </w:tc>
@@ -1561,12 +2265,6 @@
         </w:tc>
       </w:tr>
       <w:tr>
-        <w:tblPrEx>
-          <w:tblCellMar>
-            <w:top w:w="0" w:type="dxa"/>
-            <w:bottom w:w="0" w:type="dxa"/>
-          </w:tblCellMar>
-        </w:tblPrEx>
         <w:tc>
           <w:tcPr>
             <w:tcW w:w="550" w:type="pct"/>
@@ -1582,7 +2280,7 @@
               <w:rPr>
                 <w:color w:val="FF0000"/>
               </w:rPr>
-              <w:t>5</w:t>
+              <w:t>6</w:t>
             </w:r>
           </w:p>
         </w:tc>
@@ -1602,9 +2300,9 @@
             </w:pPr>
             <w:r>
               <w:rPr>
-                <w:color w:val="FF0000"/>
-              </w:rPr>
-              <w:t>File name can be a simple file name or include the full path of the file with one or more levels</w:t>
+                <w:color w:val="000000" w:themeColor="text1"/>
+              </w:rPr>
+              <w:t>The program shall present a price distribution chart when user selects a suburb and click on view price distribution chart</w:t>
             </w:r>
           </w:p>
         </w:tc>
@@ -1644,12 +2342,6 @@
         </w:tc>
       </w:tr>
       <w:tr>
-        <w:tblPrEx>
-          <w:tblCellMar>
-            <w:top w:w="0" w:type="dxa"/>
-            <w:bottom w:w="0" w:type="dxa"/>
-          </w:tblCellMar>
-        </w:tblPrEx>
         <w:tc>
           <w:tcPr>
             <w:tcW w:w="550" w:type="pct"/>
@@ -1665,7 +2357,8 @@
               <w:rPr>
                 <w:color w:val="FF0000"/>
               </w:rPr>
-              <w:t>6</w:t>
+              <w:lastRenderedPageBreak/>
+              <w:t>7</w:t>
             </w:r>
           </w:p>
         </w:tc>
@@ -1685,9 +2378,9 @@
             </w:pPr>
             <w:r>
               <w:rPr>
-                <w:color w:val="FF0000"/>
-              </w:rPr>
-              <w:t>file names must start with an alphabetical character</w:t>
+                <w:color w:val="000000" w:themeColor="text1"/>
+              </w:rPr>
+              <w:t>The program shall present how many times a property has been used for a user selected date</w:t>
             </w:r>
           </w:p>
         </w:tc>
@@ -1727,12 +2420,6 @@
         </w:tc>
       </w:tr>
       <w:tr>
-        <w:tblPrEx>
-          <w:tblCellMar>
-            <w:top w:w="0" w:type="dxa"/>
-            <w:bottom w:w="0" w:type="dxa"/>
-          </w:tblCellMar>
-        </w:tblPrEx>
         <w:tc>
           <w:tcPr>
             <w:tcW w:w="550" w:type="pct"/>
@@ -1748,7 +2435,7 @@
               <w:rPr>
                 <w:color w:val="FF0000"/>
               </w:rPr>
-              <w:t>7</w:t>
+              <w:t>8</w:t>
             </w:r>
           </w:p>
         </w:tc>
@@ -1770,7 +2457,7 @@
               <w:rPr>
                 <w:color w:val="FF0000"/>
               </w:rPr>
-              <w:t>Valid file name extensions must be 3 or 4 alphabetical characters preceded by a dot)</w:t>
+              <w:t>Directory/level names must start with an alphabetical character to be considered valid</w:t>
             </w:r>
           </w:p>
         </w:tc>
@@ -1810,12 +2497,6 @@
         </w:tc>
       </w:tr>
       <w:tr>
-        <w:tblPrEx>
-          <w:tblCellMar>
-            <w:top w:w="0" w:type="dxa"/>
-            <w:bottom w:w="0" w:type="dxa"/>
-          </w:tblCellMar>
-        </w:tblPrEx>
         <w:tc>
           <w:tcPr>
             <w:tcW w:w="550" w:type="pct"/>
@@ -1831,90 +2512,6 @@
               <w:rPr>
                 <w:color w:val="FF0000"/>
               </w:rPr>
-              <w:t>8</w:t>
-            </w:r>
-          </w:p>
-        </w:tc>
-        <w:tc>
-          <w:tcPr>
-            <w:tcW w:w="1996" w:type="pct"/>
-          </w:tcPr>
-          <w:p>
-            <w:pPr>
-              <w:tabs>
-                <w:tab w:val="left" w:pos="317"/>
-              </w:tabs>
-              <w:spacing w:before="60"/>
-              <w:rPr>
-                <w:color w:val="FF0000"/>
-              </w:rPr>
-            </w:pPr>
-            <w:r>
-              <w:rPr>
-                <w:color w:val="FF0000"/>
-              </w:rPr>
-              <w:t>Directory/level names must start with an alphabetical character to be considered valid</w:t>
-            </w:r>
-          </w:p>
-        </w:tc>
-        <w:tc>
-          <w:tcPr>
-            <w:tcW w:w="583" w:type="pct"/>
-          </w:tcPr>
-          <w:p>
-            <w:pPr>
-              <w:tabs>
-                <w:tab w:val="left" w:pos="317"/>
-              </w:tabs>
-              <w:spacing w:before="60"/>
-              <w:ind w:left="317" w:hanging="317"/>
-            </w:pPr>
-          </w:p>
-        </w:tc>
-        <w:tc>
-          <w:tcPr>
-            <w:tcW w:w="547" w:type="pct"/>
-          </w:tcPr>
-          <w:p>
-            <w:pPr>
-              <w:spacing w:before="60"/>
-            </w:pPr>
-          </w:p>
-        </w:tc>
-        <w:tc>
-          <w:tcPr>
-            <w:tcW w:w="1323" w:type="pct"/>
-          </w:tcPr>
-          <w:p>
-            <w:pPr>
-              <w:spacing w:before="60"/>
-            </w:pPr>
-          </w:p>
-        </w:tc>
-      </w:tr>
-      <w:tr>
-        <w:tblPrEx>
-          <w:tblCellMar>
-            <w:top w:w="0" w:type="dxa"/>
-            <w:bottom w:w="0" w:type="dxa"/>
-          </w:tblCellMar>
-        </w:tblPrEx>
-        <w:tc>
-          <w:tcPr>
-            <w:tcW w:w="550" w:type="pct"/>
-          </w:tcPr>
-          <w:p>
-            <w:pPr>
-              <w:spacing w:before="60"/>
-              <w:rPr>
-                <w:color w:val="FF0000"/>
-              </w:rPr>
-            </w:pPr>
-            <w:r>
-              <w:rPr>
-                <w:color w:val="FF0000"/>
-              </w:rPr>
-              <w:lastRenderedPageBreak/>
               <w:t>9</w:t>
             </w:r>
           </w:p>
@@ -1990,7 +2587,7 @@
 </file>
 
 <file path=word/numbering.xml><?xml version="1.0" encoding="utf-8"?>
-<w:numbering xmlns:wpc="http://schemas.microsoft.com/office/word/2010/wordprocessingCanvas" xmlns:mc="http://schemas.openxmlformats.org/markup-compatibility/2006" xmlns:o="urn:schemas-microsoft-com:office:office" xmlns:r="http://schemas.openxmlformats.org/officeDocument/2006/relationships" xmlns:m="http://schemas.openxmlformats.org/officeDocument/2006/math" xmlns:v="urn:schemas-microsoft-com:vml" xmlns:wp14="http://schemas.microsoft.com/office/word/2010/wordprocessingDrawing" xmlns:wp="http://schemas.openxmlformats.org/drawingml/2006/wordprocessingDrawing" xmlns:w10="urn:schemas-microsoft-com:office:word" xmlns:w="http://schemas.openxmlformats.org/wordprocessingml/2006/main" xmlns:w14="http://schemas.microsoft.com/office/word/2010/wordml" xmlns:w15="http://schemas.microsoft.com/office/word/2012/wordml" xmlns:wpg="http://schemas.microsoft.com/office/word/2010/wordprocessingGroup" xmlns:wpi="http://schemas.microsoft.com/office/word/2010/wordprocessingInk" xmlns:wne="http://schemas.microsoft.com/office/word/2006/wordml" xmlns:wps="http://schemas.microsoft.com/office/word/2010/wordprocessingShape" mc:Ignorable="w14 w15 wp14">
+<w:numbering xmlns:wpc="http://schemas.microsoft.com/office/word/2010/wordprocessingCanvas" xmlns:cx="http://schemas.microsoft.com/office/drawing/2014/chartex" xmlns:cx1="http://schemas.microsoft.com/office/drawing/2015/9/8/chartex" xmlns:cx2="http://schemas.microsoft.com/office/drawing/2015/10/21/chartex" xmlns:cx3="http://schemas.microsoft.com/office/drawing/2016/5/9/chartex" xmlns:cx4="http://schemas.microsoft.com/office/drawing/2016/5/10/chartex" xmlns:cx5="http://schemas.microsoft.com/office/drawing/2016/5/11/chartex" xmlns:cx6="http://schemas.microsoft.com/office/drawing/2016/5/12/chartex" xmlns:cx7="http://schemas.microsoft.com/office/drawing/2016/5/13/chartex" xmlns:cx8="http://schemas.microsoft.com/office/drawing/2016/5/14/chartex" xmlns:mc="http://schemas.openxmlformats.org/markup-compatibility/2006" xmlns:aink="http://schemas.microsoft.com/office/drawing/2016/ink" xmlns:am3d="http://schemas.microsoft.com/office/drawing/2017/model3d" xmlns:o="urn:schemas-microsoft-com:office:office" xmlns:oel="http://schemas.microsoft.com/office/2019/extlst" xmlns:r="http://schemas.openxmlformats.org/officeDocument/2006/relationships" xmlns:m="http://schemas.openxmlformats.org/officeDocument/2006/math" xmlns:v="urn:schemas-microsoft-com:vml" xmlns:wp14="http://schemas.microsoft.com/office/word/2010/wordprocessingDrawing" xmlns:wp="http://schemas.openxmlformats.org/drawingml/2006/wordprocessingDrawing" xmlns:w10="urn:schemas-microsoft-com:office:word" xmlns:w="http://schemas.openxmlformats.org/wordprocessingml/2006/main" xmlns:w14="http://schemas.microsoft.com/office/word/2010/wordml" xmlns:w15="http://schemas.microsoft.com/office/word/2012/wordml" xmlns:w16cex="http://schemas.microsoft.com/office/word/2018/wordml/cex" xmlns:w16cid="http://schemas.microsoft.com/office/word/2016/wordml/cid" xmlns:w16="http://schemas.microsoft.com/office/word/2018/wordml" xmlns:w16sdtdh="http://schemas.microsoft.com/office/word/2020/wordml/sdtdatahash" xmlns:w16se="http://schemas.microsoft.com/office/word/2015/wordml/symex" xmlns:wpg="http://schemas.microsoft.com/office/word/2010/wordprocessingGroup" xmlns:wpi="http://schemas.microsoft.com/office/word/2010/wordprocessingInk" xmlns:wne="http://schemas.microsoft.com/office/word/2006/wordml" xmlns:wps="http://schemas.microsoft.com/office/word/2010/wordprocessingShape" mc:Ignorable="w14 w15 w16se w16cid w16 w16cex w16sdtdh wp14">
   <w:abstractNum w:abstractNumId="0" w15:restartNumberingAfterBreak="0">
     <w:nsid w:val="367E3F6A"/>
     <w:multiLevelType w:val="hybridMultilevel"/>
@@ -2666,29 +3263,29 @@
       </w:rPr>
     </w:lvl>
   </w:abstractNum>
-  <w:num w:numId="1">
+  <w:num w:numId="1" w16cid:durableId="1198395612">
     <w:abstractNumId w:val="1"/>
   </w:num>
-  <w:num w:numId="2">
+  <w:num w:numId="2" w16cid:durableId="562639670">
     <w:abstractNumId w:val="5"/>
   </w:num>
-  <w:num w:numId="3">
+  <w:num w:numId="3" w16cid:durableId="1450392245">
     <w:abstractNumId w:val="4"/>
   </w:num>
-  <w:num w:numId="4">
+  <w:num w:numId="4" w16cid:durableId="1832404706">
     <w:abstractNumId w:val="2"/>
   </w:num>
-  <w:num w:numId="5">
+  <w:num w:numId="5" w16cid:durableId="689264560">
     <w:abstractNumId w:val="3"/>
   </w:num>
-  <w:num w:numId="6">
+  <w:num w:numId="6" w16cid:durableId="1446467232">
     <w:abstractNumId w:val="0"/>
   </w:num>
 </w:numbering>
 </file>
 
 <file path=word/styles.xml><?xml version="1.0" encoding="utf-8"?>
-<w:styles xmlns:mc="http://schemas.openxmlformats.org/markup-compatibility/2006" xmlns:r="http://schemas.openxmlformats.org/officeDocument/2006/relationships" xmlns:w="http://schemas.openxmlformats.org/wordprocessingml/2006/main" xmlns:w14="http://schemas.microsoft.com/office/word/2010/wordml" xmlns:w15="http://schemas.microsoft.com/office/word/2012/wordml" mc:Ignorable="w14 w15">
+<w:styles xmlns:mc="http://schemas.openxmlformats.org/markup-compatibility/2006" xmlns:r="http://schemas.openxmlformats.org/officeDocument/2006/relationships" xmlns:w="http://schemas.openxmlformats.org/wordprocessingml/2006/main" xmlns:w14="http://schemas.microsoft.com/office/word/2010/wordml" xmlns:w15="http://schemas.microsoft.com/office/word/2012/wordml" xmlns:w16cex="http://schemas.microsoft.com/office/word/2018/wordml/cex" xmlns:w16cid="http://schemas.microsoft.com/office/word/2016/wordml/cid" xmlns:w16="http://schemas.microsoft.com/office/word/2018/wordml" xmlns:w16sdtdh="http://schemas.microsoft.com/office/word/2020/wordml/sdtdatahash" xmlns:w16se="http://schemas.microsoft.com/office/word/2015/wordml/symex" mc:Ignorable="w14 w15 w16se w16cid w16 w16cex w16sdtdh">
   <w:docDefaults>
     <w:rPrDefault>
       <w:rPr>
@@ -2704,7 +3301,7 @@
       </w:pPr>
     </w:pPrDefault>
   </w:docDefaults>
-  <w:latentStyles w:defLockedState="0" w:defUIPriority="99" w:defSemiHidden="0" w:defUnhideWhenUsed="0" w:defQFormat="0" w:count="371">
+  <w:latentStyles w:defLockedState="0" w:defUIPriority="99" w:defSemiHidden="0" w:defUnhideWhenUsed="0" w:defQFormat="0" w:count="376">
     <w:lsdException w:name="Normal" w:uiPriority="0" w:qFormat="1"/>
     <w:lsdException w:name="heading 1" w:uiPriority="9" w:qFormat="1"/>
     <w:lsdException w:name="heading 2" w:semiHidden="1" w:uiPriority="9" w:unhideWhenUsed="1" w:qFormat="1"/>
@@ -3076,6 +3673,11 @@
     <w:lsdException w:name="List Table 5 Dark Accent 6" w:uiPriority="50"/>
     <w:lsdException w:name="List Table 6 Colorful Accent 6" w:uiPriority="51"/>
     <w:lsdException w:name="List Table 7 Colorful Accent 6" w:uiPriority="52"/>
+    <w:lsdException w:name="Mention" w:semiHidden="1" w:unhideWhenUsed="1"/>
+    <w:lsdException w:name="Smart Hyperlink" w:semiHidden="1" w:unhideWhenUsed="1"/>
+    <w:lsdException w:name="Hashtag" w:semiHidden="1" w:unhideWhenUsed="1"/>
+    <w:lsdException w:name="Unresolved Mention" w:semiHidden="1" w:unhideWhenUsed="1"/>
+    <w:lsdException w:name="Smart Link" w:semiHidden="1" w:unhideWhenUsed="1"/>
   </w:latentStyles>
   <w:style w:type="paragraph" w:default="1" w:styleId="Normal">
     <w:name w:val="Normal"/>
@@ -4053,4 +4655,10 @@
     <ds:schemaRef ds:uri="http://schemas.openxmlformats.org/officeDocument/2006/bibliography"/>
   </ds:schemaRefs>
 </ds:datastoreItem>
+</file>
+
+<file path=docMetadata/LabelInfo.xml><?xml version="1.0" encoding="utf-8"?>
+<clbl:labelList xmlns:clbl="http://schemas.microsoft.com/office/2020/mipLabelMetadata">
+  <clbl:label id="{c9f92db8-2851-4df9-9d12-fab52f5b1415}" enabled="1" method="Standard" siteId="{5a7cc8ab-a4dc-4f9b-bf60-66714049ad62}" contentBits="0" removed="0"/>
+</clbl:labelList>
 </file>
</xml_diff>

<commit_message>
Updated Unit test case for the Software Testing Report
</commit_message>
<xml_diff>
--- a/Software Testing Report.docx
+++ b/Software Testing Report.docx
@@ -80,17 +80,8 @@
           <w:szCs w:val="32"/>
         </w:rPr>
         <w:br/>
-        <w:t xml:space="preserve">s5295636 – Arjan </w:t>
+        <w:t>s5295636 – Arjan Dangol</w:t>
       </w:r>
-      <w:proofErr w:type="spellStart"/>
-      <w:r>
-        <w:rPr>
-          <w:sz w:val="32"/>
-          <w:szCs w:val="32"/>
-        </w:rPr>
-        <w:t>Dangol</w:t>
-      </w:r>
-      <w:proofErr w:type="spellEnd"/>
     </w:p>
     <w:p>
       <w:r>
@@ -553,7 +544,7 @@
     </w:p>
     <w:tbl>
       <w:tblPr>
-        <w:tblW w:w="0" w:type="auto"/>
+        <w:tblW w:w="14170" w:type="dxa"/>
         <w:tblBorders>
           <w:top w:val="single" w:sz="4" w:space="0" w:color="auto"/>
           <w:left w:val="single" w:sz="4" w:space="0" w:color="auto"/>
@@ -567,9 +558,10 @@
       </w:tblPr>
       <w:tblGrid>
         <w:gridCol w:w="959"/>
+        <w:gridCol w:w="3147"/>
+        <w:gridCol w:w="3969"/>
         <w:gridCol w:w="4111"/>
-        <w:gridCol w:w="5386"/>
-        <w:gridCol w:w="3720"/>
+        <w:gridCol w:w="1984"/>
       </w:tblGrid>
       <w:tr>
         <w:trPr>
@@ -598,13 +590,58 @@
         </w:tc>
         <w:tc>
           <w:tcPr>
+            <w:tcW w:w="3147" w:type="dxa"/>
+          </w:tcPr>
+          <w:p>
+            <w:pPr>
+              <w:tabs>
+                <w:tab w:val="left" w:pos="317"/>
+              </w:tabs>
+              <w:spacing w:before="60"/>
+              <w:rPr>
+                <w:b/>
+                <w:color w:val="000000" w:themeColor="text1"/>
+              </w:rPr>
+            </w:pPr>
+            <w:r>
+              <w:rPr>
+                <w:b/>
+                <w:color w:val="000000" w:themeColor="text1"/>
+              </w:rPr>
+              <w:t>Test Case</w:t>
+            </w:r>
+          </w:p>
+        </w:tc>
+        <w:tc>
+          <w:tcPr>
+            <w:tcW w:w="3969" w:type="dxa"/>
+          </w:tcPr>
+          <w:p>
+            <w:pPr>
+              <w:tabs>
+                <w:tab w:val="left" w:pos="317"/>
+              </w:tabs>
+              <w:spacing w:before="60"/>
+              <w:rPr>
+                <w:b/>
+                <w:color w:val="000000" w:themeColor="text1"/>
+              </w:rPr>
+            </w:pPr>
+            <w:r>
+              <w:rPr>
+                <w:b/>
+                <w:color w:val="000000" w:themeColor="text1"/>
+              </w:rPr>
+              <w:t>Expected Results</w:t>
+            </w:r>
+          </w:p>
+        </w:tc>
+        <w:tc>
+          <w:tcPr>
             <w:tcW w:w="4111" w:type="dxa"/>
           </w:tcPr>
           <w:p>
             <w:pPr>
-              <w:tabs>
-                <w:tab w:val="left" w:pos="317"/>
-              </w:tabs>
               <w:spacing w:before="60"/>
               <w:rPr>
                 <w:b/>
@@ -616,19 +653,16 @@
                 <w:b/>
                 <w:color w:val="000000" w:themeColor="text1"/>
               </w:rPr>
-              <w:t>Test Case</w:t>
-            </w:r>
-          </w:p>
-        </w:tc>
-        <w:tc>
-          <w:tcPr>
-            <w:tcW w:w="5386" w:type="dxa"/>
-          </w:tcPr>
-          <w:p>
-            <w:pPr>
-              <w:tabs>
-                <w:tab w:val="left" w:pos="317"/>
-              </w:tabs>
+              <w:t xml:space="preserve">Actual Results </w:t>
+            </w:r>
+          </w:p>
+        </w:tc>
+        <w:tc>
+          <w:tcPr>
+            <w:tcW w:w="1984" w:type="dxa"/>
+          </w:tcPr>
+          <w:p>
+            <w:pPr>
               <w:spacing w:before="60"/>
               <w:rPr>
                 <w:b/>
@@ -640,28 +674,7 @@
                 <w:b/>
                 <w:color w:val="000000" w:themeColor="text1"/>
               </w:rPr>
-              <w:t>Expected Results</w:t>
-            </w:r>
-          </w:p>
-        </w:tc>
-        <w:tc>
-          <w:tcPr>
-            <w:tcW w:w="3720" w:type="dxa"/>
-          </w:tcPr>
-          <w:p>
-            <w:pPr>
-              <w:spacing w:before="60"/>
-              <w:rPr>
-                <w:b/>
-                <w:color w:val="000000" w:themeColor="text1"/>
-              </w:rPr>
-            </w:pPr>
-            <w:r>
-              <w:rPr>
-                <w:b/>
-                <w:color w:val="000000" w:themeColor="text1"/>
-              </w:rPr>
-              <w:t xml:space="preserve">Actual Results </w:t>
+              <w:t>Status</w:t>
             </w:r>
           </w:p>
         </w:tc>
@@ -684,8 +697,56 @@
                 <w:b/>
                 <w:color w:val="000000" w:themeColor="text1"/>
               </w:rPr>
-              <w:t>1.0</w:t>
-            </w:r>
+              <w:t>1</w:t>
+            </w:r>
+            <w:r>
+              <w:rPr>
+                <w:b/>
+                <w:color w:val="000000" w:themeColor="text1"/>
+              </w:rPr>
+              <w:t>.</w:t>
+            </w:r>
+          </w:p>
+        </w:tc>
+        <w:tc>
+          <w:tcPr>
+            <w:tcW w:w="3147" w:type="dxa"/>
+          </w:tcPr>
+          <w:p>
+            <w:pPr>
+              <w:tabs>
+                <w:tab w:val="left" w:pos="317"/>
+              </w:tabs>
+              <w:spacing w:before="60"/>
+              <w:rPr>
+                <w:b/>
+                <w:color w:val="000000" w:themeColor="text1"/>
+              </w:rPr>
+            </w:pPr>
+            <w:r>
+              <w:rPr>
+                <w:b/>
+                <w:color w:val="000000" w:themeColor="text1"/>
+              </w:rPr>
+              <w:t>Airbnb Listing Data Retrieval Test Cases</w:t>
+            </w:r>
+          </w:p>
+        </w:tc>
+        <w:tc>
+          <w:tcPr>
+            <w:tcW w:w="3969" w:type="dxa"/>
+          </w:tcPr>
+          <w:p>
+            <w:pPr>
+              <w:tabs>
+                <w:tab w:val="left" w:pos="317"/>
+              </w:tabs>
+              <w:spacing w:before="60"/>
+              <w:rPr>
+                <w:b/>
+                <w:color w:val="000000" w:themeColor="text1"/>
+              </w:rPr>
+            </w:pPr>
           </w:p>
         </w:tc>
         <w:tc>
@@ -694,53 +755,17 @@
           </w:tcPr>
           <w:p>
             <w:pPr>
-              <w:tabs>
-                <w:tab w:val="left" w:pos="317"/>
-              </w:tabs>
               <w:spacing w:before="60"/>
               <w:rPr>
                 <w:b/>
                 <w:color w:val="000000" w:themeColor="text1"/>
               </w:rPr>
             </w:pPr>
-            <w:proofErr w:type="spellStart"/>
-            <w:r>
-              <w:rPr>
-                <w:b/>
-                <w:color w:val="000000" w:themeColor="text1"/>
-              </w:rPr>
-              <w:t>WordCount</w:t>
-            </w:r>
-            <w:proofErr w:type="spellEnd"/>
-            <w:r>
-              <w:rPr>
-                <w:b/>
-                <w:color w:val="000000" w:themeColor="text1"/>
-              </w:rPr>
-              <w:t xml:space="preserve"> Functions</w:t>
-            </w:r>
-          </w:p>
-        </w:tc>
-        <w:tc>
-          <w:tcPr>
-            <w:tcW w:w="5386" w:type="dxa"/>
-          </w:tcPr>
-          <w:p>
-            <w:pPr>
-              <w:tabs>
-                <w:tab w:val="left" w:pos="317"/>
-              </w:tabs>
-              <w:spacing w:before="60"/>
-              <w:rPr>
-                <w:b/>
-                <w:color w:val="000000" w:themeColor="text1"/>
-              </w:rPr>
-            </w:pPr>
-          </w:p>
-        </w:tc>
-        <w:tc>
-          <w:tcPr>
-            <w:tcW w:w="3720" w:type="dxa"/>
+          </w:p>
+        </w:tc>
+        <w:tc>
+          <w:tcPr>
+            <w:tcW w:w="1984" w:type="dxa"/>
           </w:tcPr>
           <w:p>
             <w:pPr>
@@ -775,60 +800,101 @@
         </w:tc>
         <w:tc>
           <w:tcPr>
+            <w:tcW w:w="3147" w:type="dxa"/>
+          </w:tcPr>
+          <w:p>
+            <w:pPr>
+              <w:tabs>
+                <w:tab w:val="left" w:pos="317"/>
+              </w:tabs>
+              <w:spacing w:before="60"/>
+              <w:rPr>
+                <w:color w:val="000000" w:themeColor="text1"/>
+              </w:rPr>
+            </w:pPr>
+            <w:r>
+              <w:rPr>
+                <w:color w:val="000000" w:themeColor="text1"/>
+              </w:rPr>
+              <w:t>Test List Airbnb Listing with Valid Data</w:t>
+            </w:r>
+          </w:p>
+        </w:tc>
+        <w:tc>
+          <w:tcPr>
+            <w:tcW w:w="3969" w:type="dxa"/>
+          </w:tcPr>
+          <w:p>
+            <w:pPr>
+              <w:tabs>
+                <w:tab w:val="left" w:pos="317"/>
+              </w:tabs>
+              <w:spacing w:before="60"/>
+              <w:ind w:left="317" w:hanging="317"/>
+              <w:rPr>
+                <w:color w:val="000000" w:themeColor="text1"/>
+              </w:rPr>
+            </w:pPr>
+            <w:proofErr w:type="spellStart"/>
+            <w:r>
+              <w:rPr>
+                <w:color w:val="000000" w:themeColor="text1"/>
+              </w:rPr>
+              <w:t>DataFrame</w:t>
+            </w:r>
+            <w:proofErr w:type="spellEnd"/>
+            <w:r>
+              <w:rPr>
+                <w:color w:val="000000" w:themeColor="text1"/>
+              </w:rPr>
+              <w:t xml:space="preserve"> with valid data and not empty</w:t>
+            </w:r>
+          </w:p>
+        </w:tc>
+        <w:tc>
+          <w:tcPr>
             <w:tcW w:w="4111" w:type="dxa"/>
           </w:tcPr>
           <w:p>
             <w:pPr>
-              <w:tabs>
-                <w:tab w:val="left" w:pos="317"/>
-              </w:tabs>
-              <w:spacing w:before="60"/>
-              <w:rPr>
-                <w:color w:val="000000" w:themeColor="text1"/>
-              </w:rPr>
-            </w:pPr>
-            <w:r>
-              <w:rPr>
-                <w:color w:val="000000" w:themeColor="text1"/>
-              </w:rPr>
-              <w:t>Test with a valid input file</w:t>
-            </w:r>
-          </w:p>
-        </w:tc>
-        <w:tc>
-          <w:tcPr>
-            <w:tcW w:w="5386" w:type="dxa"/>
-          </w:tcPr>
-          <w:p>
-            <w:pPr>
-              <w:tabs>
-                <w:tab w:val="left" w:pos="317"/>
-              </w:tabs>
-              <w:spacing w:before="60"/>
-              <w:ind w:left="317" w:hanging="317"/>
-              <w:rPr>
-                <w:color w:val="000000" w:themeColor="text1"/>
-              </w:rPr>
-            </w:pPr>
-            <w:r>
-              <w:rPr>
-                <w:color w:val="000000" w:themeColor="text1"/>
-              </w:rPr>
-              <w:t>Count of words in the file matches the expected count</w:t>
-            </w:r>
-          </w:p>
-        </w:tc>
-        <w:tc>
-          <w:tcPr>
-            <w:tcW w:w="3720" w:type="dxa"/>
-          </w:tcPr>
-          <w:p>
-            <w:pPr>
-              <w:spacing w:before="60"/>
-              <w:rPr>
-                <w:color w:val="000000" w:themeColor="text1"/>
-              </w:rPr>
-            </w:pPr>
+              <w:spacing w:before="60"/>
+              <w:rPr>
+                <w:color w:val="000000" w:themeColor="text1"/>
+              </w:rPr>
+            </w:pPr>
+            <w:proofErr w:type="spellStart"/>
+            <w:r>
+              <w:rPr>
+                <w:color w:val="000000" w:themeColor="text1"/>
+              </w:rPr>
+              <w:t>DataFrame</w:t>
+            </w:r>
+            <w:proofErr w:type="spellEnd"/>
+            <w:r>
+              <w:rPr>
+                <w:color w:val="000000" w:themeColor="text1"/>
+              </w:rPr>
+              <w:t xml:space="preserve"> with valid data and not empty</w:t>
+            </w:r>
+          </w:p>
+        </w:tc>
+        <w:tc>
+          <w:tcPr>
+            <w:tcW w:w="1984" w:type="dxa"/>
+          </w:tcPr>
+          <w:p>
+            <w:pPr>
+              <w:spacing w:before="60"/>
+              <w:rPr>
+                <w:color w:val="000000" w:themeColor="text1"/>
+              </w:rPr>
+            </w:pPr>
+            <w:r>
+              <w:rPr>
+                <w:color w:val="000000" w:themeColor="text1"/>
+              </w:rPr>
+              <w:t>PASSED</w:t>
+            </w:r>
           </w:p>
         </w:tc>
       </w:tr>
@@ -854,60 +920,101 @@
         </w:tc>
         <w:tc>
           <w:tcPr>
+            <w:tcW w:w="3147" w:type="dxa"/>
+          </w:tcPr>
+          <w:p>
+            <w:pPr>
+              <w:tabs>
+                <w:tab w:val="left" w:pos="317"/>
+              </w:tabs>
+              <w:spacing w:before="60"/>
+              <w:rPr>
+                <w:color w:val="000000" w:themeColor="text1"/>
+              </w:rPr>
+            </w:pPr>
+            <w:r>
+              <w:rPr>
+                <w:color w:val="000000" w:themeColor="text1"/>
+              </w:rPr>
+              <w:t>Test List Airbnb Listing with Invalid Suburb</w:t>
+            </w:r>
+          </w:p>
+        </w:tc>
+        <w:tc>
+          <w:tcPr>
+            <w:tcW w:w="3969" w:type="dxa"/>
+          </w:tcPr>
+          <w:p>
+            <w:pPr>
+              <w:tabs>
+                <w:tab w:val="left" w:pos="317"/>
+              </w:tabs>
+              <w:spacing w:before="60"/>
+              <w:ind w:left="317" w:hanging="317"/>
+              <w:rPr>
+                <w:color w:val="000000" w:themeColor="text1"/>
+              </w:rPr>
+            </w:pPr>
+            <w:r>
+              <w:rPr>
+                <w:color w:val="000000" w:themeColor="text1"/>
+              </w:rPr>
+              <w:t xml:space="preserve">Empty </w:t>
+            </w:r>
+            <w:proofErr w:type="spellStart"/>
+            <w:r>
+              <w:rPr>
+                <w:color w:val="000000" w:themeColor="text1"/>
+              </w:rPr>
+              <w:t>DataFrame</w:t>
+            </w:r>
+            <w:proofErr w:type="spellEnd"/>
+          </w:p>
+        </w:tc>
+        <w:tc>
+          <w:tcPr>
             <w:tcW w:w="4111" w:type="dxa"/>
           </w:tcPr>
           <w:p>
             <w:pPr>
-              <w:tabs>
-                <w:tab w:val="left" w:pos="317"/>
-              </w:tabs>
-              <w:spacing w:before="60"/>
-              <w:rPr>
-                <w:color w:val="000000" w:themeColor="text1"/>
-              </w:rPr>
-            </w:pPr>
-            <w:r>
-              <w:rPr>
-                <w:color w:val="000000" w:themeColor="text1"/>
-              </w:rPr>
-              <w:t>Test with a non-existent file</w:t>
-            </w:r>
-          </w:p>
-        </w:tc>
-        <w:tc>
-          <w:tcPr>
-            <w:tcW w:w="5386" w:type="dxa"/>
-          </w:tcPr>
-          <w:p>
-            <w:pPr>
-              <w:tabs>
-                <w:tab w:val="left" w:pos="317"/>
-              </w:tabs>
-              <w:spacing w:before="60"/>
-              <w:ind w:left="317" w:hanging="317"/>
-              <w:rPr>
-                <w:color w:val="000000" w:themeColor="text1"/>
-              </w:rPr>
-            </w:pPr>
-            <w:r>
-              <w:rPr>
-                <w:color w:val="000000" w:themeColor="text1"/>
-              </w:rPr>
-              <w:t>Exception Handled</w:t>
-            </w:r>
-          </w:p>
-        </w:tc>
-        <w:tc>
-          <w:tcPr>
-            <w:tcW w:w="3720" w:type="dxa"/>
-          </w:tcPr>
-          <w:p>
-            <w:pPr>
-              <w:spacing w:before="60"/>
-              <w:rPr>
-                <w:color w:val="000000" w:themeColor="text1"/>
-              </w:rPr>
-            </w:pPr>
+              <w:spacing w:before="60"/>
+              <w:rPr>
+                <w:color w:val="000000" w:themeColor="text1"/>
+              </w:rPr>
+            </w:pPr>
+            <w:r>
+              <w:rPr>
+                <w:color w:val="000000" w:themeColor="text1"/>
+              </w:rPr>
+              <w:t xml:space="preserve">Empty </w:t>
+            </w:r>
+            <w:proofErr w:type="spellStart"/>
+            <w:r>
+              <w:rPr>
+                <w:color w:val="000000" w:themeColor="text1"/>
+              </w:rPr>
+              <w:t>DataFrame</w:t>
+            </w:r>
+            <w:proofErr w:type="spellEnd"/>
+          </w:p>
+        </w:tc>
+        <w:tc>
+          <w:tcPr>
+            <w:tcW w:w="1984" w:type="dxa"/>
+          </w:tcPr>
+          <w:p>
+            <w:pPr>
+              <w:spacing w:before="60"/>
+              <w:rPr>
+                <w:color w:val="000000" w:themeColor="text1"/>
+              </w:rPr>
+            </w:pPr>
+            <w:r>
+              <w:rPr>
+                <w:color w:val="000000" w:themeColor="text1"/>
+              </w:rPr>
+              <w:t>PASSED</w:t>
+            </w:r>
           </w:p>
         </w:tc>
       </w:tr>
@@ -933,60 +1040,101 @@
         </w:tc>
         <w:tc>
           <w:tcPr>
+            <w:tcW w:w="3147" w:type="dxa"/>
+          </w:tcPr>
+          <w:p>
+            <w:pPr>
+              <w:tabs>
+                <w:tab w:val="left" w:pos="317"/>
+              </w:tabs>
+              <w:spacing w:before="60"/>
+              <w:rPr>
+                <w:color w:val="000000" w:themeColor="text1"/>
+              </w:rPr>
+            </w:pPr>
+            <w:r>
+              <w:rPr>
+                <w:color w:val="000000" w:themeColor="text1"/>
+              </w:rPr>
+              <w:t>Test List Airbnb Listing with Invalid Date</w:t>
+            </w:r>
+          </w:p>
+        </w:tc>
+        <w:tc>
+          <w:tcPr>
+            <w:tcW w:w="3969" w:type="dxa"/>
+          </w:tcPr>
+          <w:p>
+            <w:pPr>
+              <w:tabs>
+                <w:tab w:val="left" w:pos="317"/>
+              </w:tabs>
+              <w:spacing w:before="60"/>
+              <w:ind w:left="317" w:hanging="317"/>
+              <w:rPr>
+                <w:color w:val="000000" w:themeColor="text1"/>
+              </w:rPr>
+            </w:pPr>
+            <w:r>
+              <w:rPr>
+                <w:color w:val="000000" w:themeColor="text1"/>
+              </w:rPr>
+              <w:t xml:space="preserve">Empty </w:t>
+            </w:r>
+            <w:proofErr w:type="spellStart"/>
+            <w:r>
+              <w:rPr>
+                <w:color w:val="000000" w:themeColor="text1"/>
+              </w:rPr>
+              <w:t>DataFrame</w:t>
+            </w:r>
+            <w:proofErr w:type="spellEnd"/>
+          </w:p>
+        </w:tc>
+        <w:tc>
+          <w:tcPr>
             <w:tcW w:w="4111" w:type="dxa"/>
           </w:tcPr>
           <w:p>
             <w:pPr>
-              <w:tabs>
-                <w:tab w:val="left" w:pos="317"/>
-              </w:tabs>
-              <w:spacing w:before="60"/>
-              <w:rPr>
-                <w:color w:val="000000" w:themeColor="text1"/>
-              </w:rPr>
-            </w:pPr>
-            <w:r>
-              <w:rPr>
-                <w:color w:val="000000" w:themeColor="text1"/>
-              </w:rPr>
-              <w:t>Test with an empty input file</w:t>
-            </w:r>
-          </w:p>
-        </w:tc>
-        <w:tc>
-          <w:tcPr>
-            <w:tcW w:w="5386" w:type="dxa"/>
-          </w:tcPr>
-          <w:p>
-            <w:pPr>
-              <w:tabs>
-                <w:tab w:val="left" w:pos="317"/>
-              </w:tabs>
-              <w:spacing w:before="60"/>
-              <w:ind w:left="317" w:hanging="317"/>
-              <w:rPr>
-                <w:color w:val="000000" w:themeColor="text1"/>
-              </w:rPr>
-            </w:pPr>
-            <w:r>
-              <w:rPr>
-                <w:color w:val="000000" w:themeColor="text1"/>
-              </w:rPr>
-              <w:t>Display error message and exit</w:t>
-            </w:r>
-          </w:p>
-        </w:tc>
-        <w:tc>
-          <w:tcPr>
-            <w:tcW w:w="3720" w:type="dxa"/>
-          </w:tcPr>
-          <w:p>
-            <w:pPr>
-              <w:spacing w:before="60"/>
-              <w:rPr>
-                <w:color w:val="000000" w:themeColor="text1"/>
-              </w:rPr>
-            </w:pPr>
+              <w:spacing w:before="60"/>
+              <w:rPr>
+                <w:color w:val="000000" w:themeColor="text1"/>
+              </w:rPr>
+            </w:pPr>
+            <w:r>
+              <w:rPr>
+                <w:color w:val="000000" w:themeColor="text1"/>
+              </w:rPr>
+              <w:t xml:space="preserve">Empty </w:t>
+            </w:r>
+            <w:proofErr w:type="spellStart"/>
+            <w:r>
+              <w:rPr>
+                <w:color w:val="000000" w:themeColor="text1"/>
+              </w:rPr>
+              <w:t>DataFrame</w:t>
+            </w:r>
+            <w:proofErr w:type="spellEnd"/>
+          </w:p>
+        </w:tc>
+        <w:tc>
+          <w:tcPr>
+            <w:tcW w:w="1984" w:type="dxa"/>
+          </w:tcPr>
+          <w:p>
+            <w:pPr>
+              <w:spacing w:before="60"/>
+              <w:rPr>
+                <w:color w:val="000000" w:themeColor="text1"/>
+              </w:rPr>
+            </w:pPr>
+            <w:r>
+              <w:rPr>
+                <w:color w:val="000000" w:themeColor="text1"/>
+              </w:rPr>
+              <w:t>PASSED</w:t>
+            </w:r>
           </w:p>
         </w:tc>
       </w:tr>
@@ -1012,60 +1160,101 @@
         </w:tc>
         <w:tc>
           <w:tcPr>
+            <w:tcW w:w="3147" w:type="dxa"/>
+          </w:tcPr>
+          <w:p>
+            <w:pPr>
+              <w:tabs>
+                <w:tab w:val="left" w:pos="317"/>
+              </w:tabs>
+              <w:spacing w:before="60"/>
+              <w:rPr>
+                <w:color w:val="000000" w:themeColor="text1"/>
+              </w:rPr>
+            </w:pPr>
+            <w:r>
+              <w:rPr>
+                <w:color w:val="000000" w:themeColor="text1"/>
+              </w:rPr>
+              <w:t>Test List Airbnb Listing with Invalid Date Range</w:t>
+            </w:r>
+          </w:p>
+        </w:tc>
+        <w:tc>
+          <w:tcPr>
+            <w:tcW w:w="3969" w:type="dxa"/>
+          </w:tcPr>
+          <w:p>
+            <w:pPr>
+              <w:tabs>
+                <w:tab w:val="left" w:pos="317"/>
+              </w:tabs>
+              <w:spacing w:before="60"/>
+              <w:ind w:left="317" w:hanging="317"/>
+              <w:rPr>
+                <w:color w:val="000000" w:themeColor="text1"/>
+              </w:rPr>
+            </w:pPr>
+            <w:r>
+              <w:rPr>
+                <w:color w:val="000000" w:themeColor="text1"/>
+              </w:rPr>
+              <w:t xml:space="preserve">Empty </w:t>
+            </w:r>
+            <w:proofErr w:type="spellStart"/>
+            <w:r>
+              <w:rPr>
+                <w:color w:val="000000" w:themeColor="text1"/>
+              </w:rPr>
+              <w:t>DataFrame</w:t>
+            </w:r>
+            <w:proofErr w:type="spellEnd"/>
+          </w:p>
+        </w:tc>
+        <w:tc>
+          <w:tcPr>
             <w:tcW w:w="4111" w:type="dxa"/>
           </w:tcPr>
           <w:p>
             <w:pPr>
-              <w:tabs>
-                <w:tab w:val="left" w:pos="317"/>
-              </w:tabs>
-              <w:spacing w:before="60"/>
-              <w:rPr>
-                <w:color w:val="000000" w:themeColor="text1"/>
-              </w:rPr>
-            </w:pPr>
-            <w:r>
-              <w:rPr>
-                <w:color w:val="000000" w:themeColor="text1"/>
-              </w:rPr>
-              <w:t>Test with a file containing special characters</w:t>
-            </w:r>
-          </w:p>
-        </w:tc>
-        <w:tc>
-          <w:tcPr>
-            <w:tcW w:w="5386" w:type="dxa"/>
-          </w:tcPr>
-          <w:p>
-            <w:pPr>
-              <w:tabs>
-                <w:tab w:val="left" w:pos="317"/>
-              </w:tabs>
-              <w:spacing w:before="60"/>
-              <w:ind w:left="317" w:hanging="317"/>
-              <w:rPr>
-                <w:color w:val="000000" w:themeColor="text1"/>
-              </w:rPr>
-            </w:pPr>
-            <w:r>
-              <w:rPr>
-                <w:color w:val="000000" w:themeColor="text1"/>
-              </w:rPr>
-              <w:t>Count of words in the file matches the expected count</w:t>
-            </w:r>
-          </w:p>
-        </w:tc>
-        <w:tc>
-          <w:tcPr>
-            <w:tcW w:w="3720" w:type="dxa"/>
-          </w:tcPr>
-          <w:p>
-            <w:pPr>
-              <w:spacing w:before="60"/>
-              <w:rPr>
-                <w:color w:val="000000" w:themeColor="text1"/>
-              </w:rPr>
-            </w:pPr>
+              <w:spacing w:before="60"/>
+              <w:rPr>
+                <w:color w:val="000000" w:themeColor="text1"/>
+              </w:rPr>
+            </w:pPr>
+            <w:r>
+              <w:rPr>
+                <w:color w:val="000000" w:themeColor="text1"/>
+              </w:rPr>
+              <w:t xml:space="preserve">Empty </w:t>
+            </w:r>
+            <w:proofErr w:type="spellStart"/>
+            <w:r>
+              <w:rPr>
+                <w:color w:val="000000" w:themeColor="text1"/>
+              </w:rPr>
+              <w:t>DataFrame</w:t>
+            </w:r>
+            <w:proofErr w:type="spellEnd"/>
+          </w:p>
+        </w:tc>
+        <w:tc>
+          <w:tcPr>
+            <w:tcW w:w="1984" w:type="dxa"/>
+          </w:tcPr>
+          <w:p>
+            <w:pPr>
+              <w:spacing w:before="60"/>
+              <w:rPr>
+                <w:color w:val="000000" w:themeColor="text1"/>
+              </w:rPr>
+            </w:pPr>
+            <w:r>
+              <w:rPr>
+                <w:color w:val="000000" w:themeColor="text1"/>
+              </w:rPr>
+              <w:t>PASSED</w:t>
+            </w:r>
           </w:p>
         </w:tc>
       </w:tr>
@@ -1083,10 +1272,52 @@
             </w:pPr>
             <w:r>
               <w:rPr>
-                <w:color w:val="000000" w:themeColor="text1"/>
-              </w:rPr>
-              <w:t>1.5</w:t>
-            </w:r>
+                <w:b/>
+                <w:color w:val="000000" w:themeColor="text1"/>
+              </w:rPr>
+              <w:t>2.</w:t>
+            </w:r>
+          </w:p>
+        </w:tc>
+        <w:tc>
+          <w:tcPr>
+            <w:tcW w:w="3147" w:type="dxa"/>
+          </w:tcPr>
+          <w:p>
+            <w:pPr>
+              <w:tabs>
+                <w:tab w:val="left" w:pos="317"/>
+              </w:tabs>
+              <w:spacing w:before="60"/>
+              <w:rPr>
+                <w:b/>
+                <w:color w:val="000000" w:themeColor="text1"/>
+              </w:rPr>
+            </w:pPr>
+            <w:r>
+              <w:rPr>
+                <w:b/>
+                <w:color w:val="000000" w:themeColor="text1"/>
+              </w:rPr>
+              <w:t>Property Price Distribution Plot Test Cases</w:t>
+            </w:r>
+          </w:p>
+        </w:tc>
+        <w:tc>
+          <w:tcPr>
+            <w:tcW w:w="3969" w:type="dxa"/>
+          </w:tcPr>
+          <w:p>
+            <w:pPr>
+              <w:tabs>
+                <w:tab w:val="left" w:pos="317"/>
+              </w:tabs>
+              <w:spacing w:before="60"/>
+              <w:ind w:left="317" w:hanging="317"/>
+              <w:rPr>
+                <w:color w:val="000000" w:themeColor="text1"/>
+              </w:rPr>
+            </w:pPr>
           </w:p>
         </w:tc>
         <w:tc>
@@ -1095,48 +1326,16 @@
           </w:tcPr>
           <w:p>
             <w:pPr>
-              <w:tabs>
-                <w:tab w:val="left" w:pos="317"/>
-              </w:tabs>
-              <w:spacing w:before="60"/>
-              <w:rPr>
-                <w:color w:val="000000" w:themeColor="text1"/>
-              </w:rPr>
-            </w:pPr>
-            <w:r>
-              <w:rPr>
-                <w:color w:val="000000" w:themeColor="text1"/>
-              </w:rPr>
-              <w:t>Test with a large input file</w:t>
-            </w:r>
-          </w:p>
-        </w:tc>
-        <w:tc>
-          <w:tcPr>
-            <w:tcW w:w="5386" w:type="dxa"/>
-          </w:tcPr>
-          <w:p>
-            <w:pPr>
-              <w:tabs>
-                <w:tab w:val="left" w:pos="317"/>
-              </w:tabs>
-              <w:spacing w:before="60"/>
-              <w:ind w:left="317" w:hanging="317"/>
-              <w:rPr>
-                <w:color w:val="000000" w:themeColor="text1"/>
-              </w:rPr>
-            </w:pPr>
-            <w:r>
-              <w:rPr>
-                <w:color w:val="000000" w:themeColor="text1"/>
-              </w:rPr>
-              <w:t>Count of words in the file matches the expected count</w:t>
-            </w:r>
-          </w:p>
-        </w:tc>
-        <w:tc>
-          <w:tcPr>
-            <w:tcW w:w="3720" w:type="dxa"/>
+              <w:spacing w:before="60"/>
+              <w:rPr>
+                <w:color w:val="000000" w:themeColor="text1"/>
+              </w:rPr>
+            </w:pPr>
+          </w:p>
+        </w:tc>
+        <w:tc>
+          <w:tcPr>
+            <w:tcW w:w="1984" w:type="dxa"/>
           </w:tcPr>
           <w:p>
             <w:pPr>
@@ -1157,15 +1356,92 @@
             <w:pPr>
               <w:spacing w:before="60"/>
               <w:rPr>
-                <w:color w:val="000000" w:themeColor="text1"/>
-              </w:rPr>
-            </w:pPr>
-            <w:r>
-              <w:rPr>
                 <w:b/>
                 <w:color w:val="000000" w:themeColor="text1"/>
               </w:rPr>
-              <w:t>2.0</w:t>
+            </w:pPr>
+            <w:r>
+              <w:rPr>
+                <w:color w:val="000000" w:themeColor="text1"/>
+              </w:rPr>
+              <w:lastRenderedPageBreak/>
+              <w:t>2.1</w:t>
+            </w:r>
+          </w:p>
+        </w:tc>
+        <w:tc>
+          <w:tcPr>
+            <w:tcW w:w="3147" w:type="dxa"/>
+          </w:tcPr>
+          <w:p>
+            <w:pPr>
+              <w:tabs>
+                <w:tab w:val="left" w:pos="317"/>
+              </w:tabs>
+              <w:spacing w:before="60"/>
+              <w:rPr>
+                <w:color w:val="000000" w:themeColor="text1"/>
+              </w:rPr>
+            </w:pPr>
+            <w:r>
+              <w:rPr>
+                <w:color w:val="000000" w:themeColor="text1"/>
+              </w:rPr>
+              <w:t>Test Show Plot Returns Figure</w:t>
+            </w:r>
+          </w:p>
+        </w:tc>
+        <w:tc>
+          <w:tcPr>
+            <w:tcW w:w="3969" w:type="dxa"/>
+          </w:tcPr>
+          <w:p>
+            <w:pPr>
+              <w:tabs>
+                <w:tab w:val="left" w:pos="317"/>
+              </w:tabs>
+              <w:spacing w:before="60"/>
+              <w:rPr>
+                <w:bCs/>
+                <w:color w:val="000000" w:themeColor="text1"/>
+              </w:rPr>
+            </w:pPr>
+            <w:r>
+              <w:rPr>
+                <w:bCs/>
+                <w:color w:val="000000" w:themeColor="text1"/>
+              </w:rPr>
+              <w:t xml:space="preserve">Result should return a </w:t>
+            </w:r>
+            <w:r>
+              <w:rPr>
+                <w:color w:val="000000" w:themeColor="text1"/>
+              </w:rPr>
+              <w:t>'</w:t>
+            </w:r>
+            <w:proofErr w:type="spellStart"/>
+            <w:proofErr w:type="gramStart"/>
+            <w:r>
+              <w:rPr>
+                <w:bCs/>
+                <w:color w:val="000000" w:themeColor="text1"/>
+              </w:rPr>
+              <w:t>matplotlib.figure</w:t>
+            </w:r>
+            <w:proofErr w:type="gramEnd"/>
+            <w:r>
+              <w:rPr>
+                <w:bCs/>
+                <w:color w:val="000000" w:themeColor="text1"/>
+              </w:rPr>
+              <w:t>.Figure</w:t>
+            </w:r>
+            <w:proofErr w:type="spellEnd"/>
+            <w:r>
+              <w:rPr>
+                <w:color w:val="000000" w:themeColor="text1"/>
+              </w:rPr>
+              <w:t>'</w:t>
             </w:r>
           </w:p>
         </w:tc>
@@ -1175,9 +1451,6 @@
           </w:tcPr>
           <w:p>
             <w:pPr>
-              <w:tabs>
-                <w:tab w:val="left" w:pos="317"/>
-              </w:tabs>
               <w:spacing w:before="60"/>
               <w:rPr>
                 <w:b/>
@@ -1186,41 +1459,50 @@
             </w:pPr>
             <w:r>
               <w:rPr>
-                <w:b/>
-                <w:color w:val="000000" w:themeColor="text1"/>
-              </w:rPr>
-              <w:t>Histogram Functions</w:t>
-            </w:r>
-          </w:p>
-        </w:tc>
-        <w:tc>
-          <w:tcPr>
-            <w:tcW w:w="5386" w:type="dxa"/>
-          </w:tcPr>
-          <w:p>
-            <w:pPr>
-              <w:tabs>
-                <w:tab w:val="left" w:pos="317"/>
-              </w:tabs>
-              <w:spacing w:before="60"/>
-              <w:ind w:left="317" w:hanging="317"/>
-              <w:rPr>
-                <w:color w:val="000000" w:themeColor="text1"/>
-              </w:rPr>
-            </w:pPr>
-          </w:p>
-        </w:tc>
-        <w:tc>
-          <w:tcPr>
-            <w:tcW w:w="3720" w:type="dxa"/>
-          </w:tcPr>
-          <w:p>
-            <w:pPr>
-              <w:spacing w:before="60"/>
-              <w:rPr>
-                <w:color w:val="000000" w:themeColor="text1"/>
-              </w:rPr>
-            </w:pPr>
+                <w:bCs/>
+                <w:color w:val="000000" w:themeColor="text1"/>
+              </w:rPr>
+              <w:t xml:space="preserve">Returned object is an instance of </w:t>
+            </w:r>
+            <w:r>
+              <w:rPr>
+                <w:color w:val="000000" w:themeColor="text1"/>
+              </w:rPr>
+              <w:t>'</w:t>
+            </w:r>
+            <w:r>
+              <w:rPr>
+                <w:bCs/>
+                <w:color w:val="000000" w:themeColor="text1"/>
+              </w:rPr>
+              <w:t>Figure</w:t>
+            </w:r>
+            <w:r>
+              <w:rPr>
+                <w:color w:val="000000" w:themeColor="text1"/>
+              </w:rPr>
+              <w:t>'</w:t>
+            </w:r>
+          </w:p>
+        </w:tc>
+        <w:tc>
+          <w:tcPr>
+            <w:tcW w:w="1984" w:type="dxa"/>
+          </w:tcPr>
+          <w:p>
+            <w:pPr>
+              <w:spacing w:before="60"/>
+              <w:rPr>
+                <w:bCs/>
+                <w:color w:val="000000" w:themeColor="text1"/>
+              </w:rPr>
+            </w:pPr>
+            <w:r>
+              <w:rPr>
+                <w:color w:val="000000" w:themeColor="text1"/>
+              </w:rPr>
+              <w:t>PASSED</w:t>
+            </w:r>
           </w:p>
         </w:tc>
       </w:tr>
@@ -1233,76 +1515,170 @@
             <w:pPr>
               <w:spacing w:before="60"/>
               <w:rPr>
+                <w:color w:val="000000" w:themeColor="text1"/>
+              </w:rPr>
+            </w:pPr>
+            <w:r>
+              <w:rPr>
+                <w:color w:val="000000" w:themeColor="text1"/>
+              </w:rPr>
+              <w:t>2.2</w:t>
+            </w:r>
+          </w:p>
+        </w:tc>
+        <w:tc>
+          <w:tcPr>
+            <w:tcW w:w="3147" w:type="dxa"/>
+          </w:tcPr>
+          <w:p>
+            <w:pPr>
+              <w:tabs>
+                <w:tab w:val="left" w:pos="317"/>
+              </w:tabs>
+              <w:spacing w:before="60"/>
+              <w:rPr>
+                <w:color w:val="000000" w:themeColor="text1"/>
+              </w:rPr>
+            </w:pPr>
+            <w:r>
+              <w:rPr>
+                <w:color w:val="000000" w:themeColor="text1"/>
+              </w:rPr>
+              <w:t xml:space="preserve">Test Show Plot Has Correct </w:t>
+            </w:r>
+            <w:proofErr w:type="spellStart"/>
+            <w:r>
+              <w:rPr>
+                <w:color w:val="000000" w:themeColor="text1"/>
+              </w:rPr>
+              <w:t>Xlabel</w:t>
+            </w:r>
+            <w:proofErr w:type="spellEnd"/>
+          </w:p>
+        </w:tc>
+        <w:tc>
+          <w:tcPr>
+            <w:tcW w:w="3969" w:type="dxa"/>
+          </w:tcPr>
+          <w:p>
+            <w:pPr>
+              <w:tabs>
+                <w:tab w:val="left" w:pos="317"/>
+              </w:tabs>
+              <w:spacing w:before="60"/>
+              <w:rPr>
+                <w:color w:val="000000" w:themeColor="text1"/>
+              </w:rPr>
+            </w:pPr>
+            <w:proofErr w:type="spellStart"/>
+            <w:r>
+              <w:rPr>
+                <w:color w:val="000000" w:themeColor="text1"/>
+              </w:rPr>
+              <w:t>Xlabel</w:t>
+            </w:r>
+            <w:proofErr w:type="spellEnd"/>
+            <w:r>
+              <w:rPr>
+                <w:color w:val="000000" w:themeColor="text1"/>
+              </w:rPr>
+              <w:t xml:space="preserve"> of the plot should be </w:t>
+            </w:r>
+            <w:r>
+              <w:rPr>
+                <w:color w:val="000000" w:themeColor="text1"/>
+              </w:rPr>
+              <w:t>'</w:t>
+            </w:r>
+            <w:r>
+              <w:rPr>
+                <w:color w:val="000000" w:themeColor="text1"/>
+              </w:rPr>
+              <w:t>Average Price</w:t>
+            </w:r>
+            <w:r>
+              <w:rPr>
+                <w:color w:val="000000" w:themeColor="text1"/>
+              </w:rPr>
+              <w:t>'</w:t>
+            </w:r>
+          </w:p>
+        </w:tc>
+        <w:tc>
+          <w:tcPr>
+            <w:tcW w:w="4111" w:type="dxa"/>
+          </w:tcPr>
+          <w:p>
+            <w:pPr>
+              <w:spacing w:before="60"/>
+              <w:rPr>
                 <w:b/>
                 <w:color w:val="000000" w:themeColor="text1"/>
               </w:rPr>
             </w:pPr>
-            <w:r>
-              <w:rPr>
-                <w:color w:val="000000" w:themeColor="text1"/>
-              </w:rPr>
-              <w:t>2.1</w:t>
-            </w:r>
-          </w:p>
-        </w:tc>
-        <w:tc>
-          <w:tcPr>
-            <w:tcW w:w="4111" w:type="dxa"/>
-          </w:tcPr>
-          <w:p>
-            <w:pPr>
-              <w:tabs>
-                <w:tab w:val="left" w:pos="317"/>
-              </w:tabs>
-              <w:spacing w:before="60"/>
-              <w:rPr>
-                <w:color w:val="000000" w:themeColor="text1"/>
-              </w:rPr>
-            </w:pPr>
-            <w:r>
-              <w:rPr>
-                <w:color w:val="000000" w:themeColor="text1"/>
-              </w:rPr>
-              <w:t>Test with a valid input dictionary</w:t>
-            </w:r>
-          </w:p>
-        </w:tc>
-        <w:tc>
-          <w:tcPr>
-            <w:tcW w:w="5386" w:type="dxa"/>
-          </w:tcPr>
-          <w:p>
-            <w:pPr>
-              <w:tabs>
-                <w:tab w:val="left" w:pos="317"/>
-              </w:tabs>
-              <w:spacing w:before="60"/>
-              <w:rPr>
-                <w:bCs/>
-                <w:color w:val="000000" w:themeColor="text1"/>
-              </w:rPr>
-            </w:pPr>
-            <w:r>
-              <w:rPr>
-                <w:bCs/>
-                <w:color w:val="000000" w:themeColor="text1"/>
-              </w:rPr>
-              <w:t>Generate a histogram chart that matches the expected histogram</w:t>
-            </w:r>
-          </w:p>
-        </w:tc>
-        <w:tc>
-          <w:tcPr>
-            <w:tcW w:w="3720" w:type="dxa"/>
-          </w:tcPr>
-          <w:p>
-            <w:pPr>
-              <w:spacing w:before="60"/>
-              <w:rPr>
-                <w:b/>
-                <w:color w:val="000000" w:themeColor="text1"/>
-              </w:rPr>
-            </w:pPr>
+            <w:proofErr w:type="spellStart"/>
+            <w:r>
+              <w:rPr>
+                <w:color w:val="000000" w:themeColor="text1"/>
+              </w:rPr>
+              <w:t>Xlabel</w:t>
+            </w:r>
+            <w:proofErr w:type="spellEnd"/>
+            <w:r>
+              <w:rPr>
+                <w:color w:val="000000" w:themeColor="text1"/>
+              </w:rPr>
+              <w:t xml:space="preserve"> of the plot </w:t>
+            </w:r>
+            <w:r>
+              <w:rPr>
+                <w:color w:val="000000" w:themeColor="text1"/>
+              </w:rPr>
+              <w:t>is</w:t>
+            </w:r>
+            <w:r>
+              <w:rPr>
+                <w:color w:val="000000" w:themeColor="text1"/>
+              </w:rPr>
+              <w:t xml:space="preserve"> </w:t>
+            </w:r>
+            <w:r>
+              <w:rPr>
+                <w:color w:val="000000" w:themeColor="text1"/>
+              </w:rPr>
+              <w:t>'</w:t>
+            </w:r>
+            <w:r>
+              <w:rPr>
+                <w:color w:val="000000" w:themeColor="text1"/>
+              </w:rPr>
+              <w:t>Average Price</w:t>
+            </w:r>
+            <w:r>
+              <w:rPr>
+                <w:color w:val="000000" w:themeColor="text1"/>
+              </w:rPr>
+              <w:t>'</w:t>
+            </w:r>
+          </w:p>
+        </w:tc>
+        <w:tc>
+          <w:tcPr>
+            <w:tcW w:w="1984" w:type="dxa"/>
+          </w:tcPr>
+          <w:p>
+            <w:pPr>
+              <w:spacing w:before="60"/>
+              <w:rPr>
+                <w:color w:val="000000" w:themeColor="text1"/>
+              </w:rPr>
+            </w:pPr>
+            <w:r>
+              <w:rPr>
+                <w:color w:val="000000" w:themeColor="text1"/>
+              </w:rPr>
+              <w:t>PASSED</w:t>
+            </w:r>
           </w:p>
         </w:tc>
       </w:tr>
@@ -1322,8 +1698,73 @@
               <w:rPr>
                 <w:color w:val="000000" w:themeColor="text1"/>
               </w:rPr>
-              <w:lastRenderedPageBreak/>
-              <w:t>2.2</w:t>
+              <w:t>2.3</w:t>
+            </w:r>
+          </w:p>
+        </w:tc>
+        <w:tc>
+          <w:tcPr>
+            <w:tcW w:w="3147" w:type="dxa"/>
+          </w:tcPr>
+          <w:p>
+            <w:pPr>
+              <w:tabs>
+                <w:tab w:val="left" w:pos="317"/>
+              </w:tabs>
+              <w:spacing w:before="60"/>
+              <w:rPr>
+                <w:color w:val="000000" w:themeColor="text1"/>
+              </w:rPr>
+            </w:pPr>
+            <w:r>
+              <w:rPr>
+                <w:color w:val="000000" w:themeColor="text1"/>
+              </w:rPr>
+              <w:t xml:space="preserve">Test Show Plot Has Correct </w:t>
+            </w:r>
+            <w:proofErr w:type="spellStart"/>
+            <w:r>
+              <w:rPr>
+                <w:color w:val="000000" w:themeColor="text1"/>
+              </w:rPr>
+              <w:t>Y</w:t>
+            </w:r>
+            <w:r>
+              <w:rPr>
+                <w:color w:val="000000" w:themeColor="text1"/>
+              </w:rPr>
+              <w:t>label</w:t>
+            </w:r>
+            <w:proofErr w:type="spellEnd"/>
+          </w:p>
+        </w:tc>
+        <w:tc>
+          <w:tcPr>
+            <w:tcW w:w="3969" w:type="dxa"/>
+          </w:tcPr>
+          <w:p>
+            <w:pPr>
+              <w:tabs>
+                <w:tab w:val="left" w:pos="317"/>
+              </w:tabs>
+              <w:spacing w:before="60"/>
+              <w:rPr>
+                <w:color w:val="000000" w:themeColor="text1"/>
+              </w:rPr>
+            </w:pPr>
+            <w:proofErr w:type="spellStart"/>
+            <w:r>
+              <w:rPr>
+                <w:color w:val="000000" w:themeColor="text1"/>
+              </w:rPr>
+              <w:t>Ylabel</w:t>
+            </w:r>
+            <w:proofErr w:type="spellEnd"/>
+            <w:r>
+              <w:rPr>
+                <w:color w:val="000000" w:themeColor="text1"/>
+              </w:rPr>
+              <w:t xml:space="preserve"> of the plot should be 'Frequency'</w:t>
             </w:r>
           </w:p>
         </w:tc>
@@ -1333,56 +1774,57 @@
           </w:tcPr>
           <w:p>
             <w:pPr>
-              <w:tabs>
-                <w:tab w:val="left" w:pos="317"/>
-              </w:tabs>
-              <w:spacing w:before="60"/>
-              <w:rPr>
-                <w:color w:val="000000" w:themeColor="text1"/>
-              </w:rPr>
-            </w:pPr>
-            <w:r>
-              <w:rPr>
-                <w:color w:val="000000" w:themeColor="text1"/>
-              </w:rPr>
-              <w:t>Test with an empty input dictionary</w:t>
-            </w:r>
-          </w:p>
-        </w:tc>
-        <w:tc>
-          <w:tcPr>
-            <w:tcW w:w="5386" w:type="dxa"/>
-          </w:tcPr>
-          <w:p>
-            <w:pPr>
-              <w:tabs>
-                <w:tab w:val="left" w:pos="317"/>
-              </w:tabs>
-              <w:spacing w:before="60"/>
-              <w:rPr>
-                <w:color w:val="000000" w:themeColor="text1"/>
-              </w:rPr>
-            </w:pPr>
-            <w:r>
-              <w:rPr>
-                <w:color w:val="000000" w:themeColor="text1"/>
-              </w:rPr>
-              <w:t>Display error message and exit</w:t>
-            </w:r>
-          </w:p>
-        </w:tc>
-        <w:tc>
-          <w:tcPr>
-            <w:tcW w:w="3720" w:type="dxa"/>
-          </w:tcPr>
-          <w:p>
-            <w:pPr>
               <w:spacing w:before="60"/>
               <w:rPr>
                 <w:b/>
                 <w:color w:val="000000" w:themeColor="text1"/>
               </w:rPr>
             </w:pPr>
+            <w:proofErr w:type="spellStart"/>
+            <w:r>
+              <w:rPr>
+                <w:color w:val="000000" w:themeColor="text1"/>
+              </w:rPr>
+              <w:t>Ylabel</w:t>
+            </w:r>
+            <w:proofErr w:type="spellEnd"/>
+            <w:r>
+              <w:rPr>
+                <w:color w:val="000000" w:themeColor="text1"/>
+              </w:rPr>
+              <w:t xml:space="preserve"> of the plot </w:t>
+            </w:r>
+            <w:r>
+              <w:rPr>
+                <w:color w:val="000000" w:themeColor="text1"/>
+              </w:rPr>
+              <w:t>is</w:t>
+            </w:r>
+            <w:r>
+              <w:rPr>
+                <w:color w:val="000000" w:themeColor="text1"/>
+              </w:rPr>
+              <w:t xml:space="preserve"> 'Frequency'</w:t>
+            </w:r>
+          </w:p>
+        </w:tc>
+        <w:tc>
+          <w:tcPr>
+            <w:tcW w:w="1984" w:type="dxa"/>
+          </w:tcPr>
+          <w:p>
+            <w:pPr>
+              <w:spacing w:before="60"/>
+              <w:rPr>
+                <w:color w:val="000000" w:themeColor="text1"/>
+              </w:rPr>
+            </w:pPr>
+            <w:r>
+              <w:rPr>
+                <w:color w:val="000000" w:themeColor="text1"/>
+              </w:rPr>
+              <w:t>PASSED</w:t>
+            </w:r>
           </w:p>
         </w:tc>
       </w:tr>
@@ -1402,7 +1844,51 @@
               <w:rPr>
                 <w:color w:val="000000" w:themeColor="text1"/>
               </w:rPr>
-              <w:t>2.3</w:t>
+              <w:t>2.4</w:t>
+            </w:r>
+          </w:p>
+        </w:tc>
+        <w:tc>
+          <w:tcPr>
+            <w:tcW w:w="3147" w:type="dxa"/>
+          </w:tcPr>
+          <w:p>
+            <w:pPr>
+              <w:tabs>
+                <w:tab w:val="left" w:pos="317"/>
+              </w:tabs>
+              <w:spacing w:before="60"/>
+              <w:rPr>
+                <w:color w:val="000000" w:themeColor="text1"/>
+              </w:rPr>
+            </w:pPr>
+            <w:r>
+              <w:rPr>
+                <w:color w:val="000000" w:themeColor="text1"/>
+              </w:rPr>
+              <w:t>Test Show Plot Has Non-negative Prices</w:t>
+            </w:r>
+          </w:p>
+        </w:tc>
+        <w:tc>
+          <w:tcPr>
+            <w:tcW w:w="3969" w:type="dxa"/>
+          </w:tcPr>
+          <w:p>
+            <w:pPr>
+              <w:tabs>
+                <w:tab w:val="left" w:pos="317"/>
+              </w:tabs>
+              <w:spacing w:before="60"/>
+              <w:rPr>
+                <w:color w:val="000000" w:themeColor="text1"/>
+              </w:rPr>
+            </w:pPr>
+            <w:r>
+              <w:rPr>
+                <w:color w:val="000000" w:themeColor="text1"/>
+              </w:rPr>
+              <w:t>All price values should be non-negative</w:t>
             </w:r>
           </w:p>
         </w:tc>
@@ -1412,68 +1898,39 @@
           </w:tcPr>
           <w:p>
             <w:pPr>
-              <w:tabs>
-                <w:tab w:val="left" w:pos="317"/>
-              </w:tabs>
-              <w:spacing w:before="60"/>
-              <w:rPr>
-                <w:color w:val="000000" w:themeColor="text1"/>
-              </w:rPr>
-            </w:pPr>
-            <w:r>
-              <w:rPr>
-                <w:color w:val="000000" w:themeColor="text1"/>
-              </w:rPr>
-              <w:t xml:space="preserve">Test with </w:t>
-            </w:r>
-            <w:r>
-              <w:rPr>
-                <w:color w:val="000000" w:themeColor="text1"/>
-              </w:rPr>
-              <w:t>a dictionary</w:t>
-            </w:r>
-            <w:r>
-              <w:rPr>
-                <w:color w:val="000000" w:themeColor="text1"/>
-              </w:rPr>
-              <w:t xml:space="preserve"> containing negative values</w:t>
-            </w:r>
-          </w:p>
-        </w:tc>
-        <w:tc>
-          <w:tcPr>
-            <w:tcW w:w="5386" w:type="dxa"/>
-          </w:tcPr>
-          <w:p>
-            <w:pPr>
-              <w:tabs>
-                <w:tab w:val="left" w:pos="317"/>
-              </w:tabs>
-              <w:spacing w:before="60"/>
-              <w:rPr>
-                <w:color w:val="000000" w:themeColor="text1"/>
-              </w:rPr>
-            </w:pPr>
-            <w:r>
-              <w:rPr>
-                <w:color w:val="000000" w:themeColor="text1"/>
-              </w:rPr>
-              <w:t>Display error message and exit</w:t>
-            </w:r>
-          </w:p>
-        </w:tc>
-        <w:tc>
-          <w:tcPr>
-            <w:tcW w:w="3720" w:type="dxa"/>
-          </w:tcPr>
-          <w:p>
-            <w:pPr>
-              <w:spacing w:before="60"/>
-              <w:rPr>
-                <w:b/>
-                <w:color w:val="000000" w:themeColor="text1"/>
-              </w:rPr>
-            </w:pPr>
+              <w:spacing w:before="60"/>
+              <w:rPr>
+                <w:bCs/>
+                <w:color w:val="000000" w:themeColor="text1"/>
+              </w:rPr>
+            </w:pPr>
+            <w:r>
+              <w:rPr>
+                <w:bCs/>
+                <w:color w:val="000000" w:themeColor="text1"/>
+              </w:rPr>
+              <w:t>All price values are non-negative</w:t>
+            </w:r>
+          </w:p>
+        </w:tc>
+        <w:tc>
+          <w:tcPr>
+            <w:tcW w:w="1984" w:type="dxa"/>
+          </w:tcPr>
+          <w:p>
+            <w:pPr>
+              <w:spacing w:before="60"/>
+              <w:rPr>
+                <w:bCs/>
+                <w:color w:val="000000" w:themeColor="text1"/>
+              </w:rPr>
+            </w:pPr>
+            <w:r>
+              <w:rPr>
+                <w:color w:val="000000" w:themeColor="text1"/>
+              </w:rPr>
+              <w:t>PASSED</w:t>
+            </w:r>
           </w:p>
         </w:tc>
       </w:tr>
@@ -1491,10 +1948,52 @@
             </w:pPr>
             <w:r>
               <w:rPr>
-                <w:color w:val="000000" w:themeColor="text1"/>
-              </w:rPr>
-              <w:t>2.4</w:t>
-            </w:r>
+                <w:b/>
+                <w:color w:val="000000" w:themeColor="text1"/>
+              </w:rPr>
+              <w:t>3.</w:t>
+            </w:r>
+          </w:p>
+        </w:tc>
+        <w:tc>
+          <w:tcPr>
+            <w:tcW w:w="3147" w:type="dxa"/>
+          </w:tcPr>
+          <w:p>
+            <w:pPr>
+              <w:tabs>
+                <w:tab w:val="left" w:pos="317"/>
+              </w:tabs>
+              <w:spacing w:before="60"/>
+              <w:rPr>
+                <w:b/>
+                <w:color w:val="000000" w:themeColor="text1"/>
+              </w:rPr>
+            </w:pPr>
+            <w:r>
+              <w:rPr>
+                <w:b/>
+                <w:color w:val="000000" w:themeColor="text1"/>
+              </w:rPr>
+              <w:t>Testing Keyword-Specific Listing Retrieval Functionality</w:t>
+            </w:r>
+          </w:p>
+        </w:tc>
+        <w:tc>
+          <w:tcPr>
+            <w:tcW w:w="3969" w:type="dxa"/>
+          </w:tcPr>
+          <w:p>
+            <w:pPr>
+              <w:tabs>
+                <w:tab w:val="left" w:pos="317"/>
+              </w:tabs>
+              <w:spacing w:before="60"/>
+              <w:ind w:left="317" w:hanging="317"/>
+              <w:rPr>
+                <w:color w:val="000000" w:themeColor="text1"/>
+              </w:rPr>
+            </w:pPr>
           </w:p>
         </w:tc>
         <w:tc>
@@ -1503,53 +2002,21 @@
           </w:tcPr>
           <w:p>
             <w:pPr>
-              <w:tabs>
-                <w:tab w:val="left" w:pos="317"/>
-              </w:tabs>
-              <w:spacing w:before="60"/>
-              <w:rPr>
-                <w:color w:val="000000" w:themeColor="text1"/>
-              </w:rPr>
-            </w:pPr>
-            <w:r>
-              <w:rPr>
-                <w:color w:val="000000" w:themeColor="text1"/>
-              </w:rPr>
-              <w:t>Test with a dictionary containing non-integer values</w:t>
-            </w:r>
-          </w:p>
-        </w:tc>
-        <w:tc>
-          <w:tcPr>
-            <w:tcW w:w="5386" w:type="dxa"/>
-          </w:tcPr>
-          <w:p>
-            <w:pPr>
-              <w:tabs>
-                <w:tab w:val="left" w:pos="317"/>
-              </w:tabs>
-              <w:spacing w:before="60"/>
-              <w:rPr>
-                <w:color w:val="000000" w:themeColor="text1"/>
-              </w:rPr>
-            </w:pPr>
-            <w:r>
-              <w:rPr>
-                <w:color w:val="000000" w:themeColor="text1"/>
-              </w:rPr>
-              <w:t>Display error message and exit</w:t>
-            </w:r>
-          </w:p>
-        </w:tc>
-        <w:tc>
-          <w:tcPr>
-            <w:tcW w:w="3720" w:type="dxa"/>
-          </w:tcPr>
-          <w:p>
-            <w:pPr>
-              <w:spacing w:before="60"/>
-              <w:rPr>
-                <w:b/>
+              <w:spacing w:before="60"/>
+              <w:rPr>
+                <w:color w:val="000000" w:themeColor="text1"/>
+              </w:rPr>
+            </w:pPr>
+          </w:p>
+        </w:tc>
+        <w:tc>
+          <w:tcPr>
+            <w:tcW w:w="1984" w:type="dxa"/>
+          </w:tcPr>
+          <w:p>
+            <w:pPr>
+              <w:spacing w:before="60"/>
+              <w:rPr>
                 <w:color w:val="000000" w:themeColor="text1"/>
               </w:rPr>
             </w:pPr>
@@ -1572,7 +2039,73 @@
               <w:rPr>
                 <w:color w:val="000000" w:themeColor="text1"/>
               </w:rPr>
-              <w:t>2.5</w:t>
+              <w:t>3.1</w:t>
+            </w:r>
+          </w:p>
+        </w:tc>
+        <w:tc>
+          <w:tcPr>
+            <w:tcW w:w="3147" w:type="dxa"/>
+          </w:tcPr>
+          <w:p>
+            <w:pPr>
+              <w:tabs>
+                <w:tab w:val="left" w:pos="317"/>
+              </w:tabs>
+              <w:spacing w:before="60"/>
+              <w:rPr>
+                <w:color w:val="000000" w:themeColor="text1"/>
+              </w:rPr>
+            </w:pPr>
+            <w:r>
+              <w:rPr>
+                <w:color w:val="000000" w:themeColor="text1"/>
+              </w:rPr>
+              <w:t xml:space="preserve">Test Retrieve Keyword Specific Listing Returns </w:t>
+            </w:r>
+            <w:proofErr w:type="spellStart"/>
+            <w:r>
+              <w:rPr>
+                <w:color w:val="000000" w:themeColor="text1"/>
+              </w:rPr>
+              <w:t>DataFrame</w:t>
+            </w:r>
+            <w:proofErr w:type="spellEnd"/>
+          </w:p>
+        </w:tc>
+        <w:tc>
+          <w:tcPr>
+            <w:tcW w:w="3969" w:type="dxa"/>
+          </w:tcPr>
+          <w:p>
+            <w:pPr>
+              <w:tabs>
+                <w:tab w:val="left" w:pos="317"/>
+              </w:tabs>
+              <w:spacing w:before="60"/>
+              <w:rPr>
+                <w:color w:val="000000" w:themeColor="text1"/>
+              </w:rPr>
+            </w:pPr>
+            <w:r>
+              <w:rPr>
+                <w:color w:val="000000" w:themeColor="text1"/>
+              </w:rPr>
+              <w:t xml:space="preserve">The function should return a Pandas </w:t>
+            </w:r>
+            <w:proofErr w:type="spellStart"/>
+            <w:r>
+              <w:rPr>
+                <w:color w:val="000000" w:themeColor="text1"/>
+              </w:rPr>
+              <w:t>DataFrame</w:t>
+            </w:r>
+            <w:proofErr w:type="spellEnd"/>
+            <w:r>
+              <w:rPr>
+                <w:color w:val="000000" w:themeColor="text1"/>
+              </w:rPr>
+              <w:t>.</w:t>
             </w:r>
           </w:p>
         </w:tc>
@@ -1582,60 +2115,1707 @@
           </w:tcPr>
           <w:p>
             <w:pPr>
-              <w:tabs>
-                <w:tab w:val="left" w:pos="317"/>
-              </w:tabs>
-              <w:spacing w:before="60"/>
-              <w:rPr>
-                <w:color w:val="000000" w:themeColor="text1"/>
-              </w:rPr>
-            </w:pPr>
-            <w:r>
-              <w:rPr>
-                <w:color w:val="000000" w:themeColor="text1"/>
-              </w:rPr>
-              <w:t>Test with a dictionary containing duplicate keys</w:t>
-            </w:r>
-          </w:p>
-        </w:tc>
-        <w:tc>
-          <w:tcPr>
-            <w:tcW w:w="5386" w:type="dxa"/>
-          </w:tcPr>
-          <w:p>
-            <w:pPr>
-              <w:tabs>
-                <w:tab w:val="left" w:pos="317"/>
-              </w:tabs>
-              <w:spacing w:before="60"/>
-              <w:rPr>
-                <w:color w:val="000000" w:themeColor="text1"/>
-              </w:rPr>
-            </w:pPr>
-            <w:r>
-              <w:rPr>
-                <w:color w:val="000000" w:themeColor="text1"/>
-              </w:rPr>
-              <w:t>Generate a histogram chart that includes all unique keys</w:t>
-            </w:r>
-          </w:p>
-        </w:tc>
-        <w:tc>
-          <w:tcPr>
-            <w:tcW w:w="3720" w:type="dxa"/>
-          </w:tcPr>
-          <w:p>
-            <w:pPr>
-              <w:spacing w:before="60"/>
+              <w:rPr>
+                <w:bCs/>
+                <w:color w:val="000000" w:themeColor="text1"/>
+              </w:rPr>
+            </w:pPr>
+            <w:r>
+              <w:rPr>
+                <w:bCs/>
+                <w:color w:val="000000" w:themeColor="text1"/>
+              </w:rPr>
+              <w:t xml:space="preserve">The function returned a Pandas </w:t>
+            </w:r>
+            <w:proofErr w:type="spellStart"/>
+            <w:r>
+              <w:rPr>
+                <w:bCs/>
+                <w:color w:val="000000" w:themeColor="text1"/>
+              </w:rPr>
+              <w:t>DataFrame</w:t>
+            </w:r>
+            <w:proofErr w:type="spellEnd"/>
+            <w:r>
+              <w:rPr>
+                <w:bCs/>
+                <w:color w:val="000000" w:themeColor="text1"/>
+              </w:rPr>
+              <w:t>.</w:t>
+            </w:r>
+          </w:p>
+        </w:tc>
+        <w:tc>
+          <w:tcPr>
+            <w:tcW w:w="1984" w:type="dxa"/>
+          </w:tcPr>
+          <w:p>
+            <w:pPr>
+              <w:rPr>
+                <w:bCs/>
+                <w:color w:val="000000" w:themeColor="text1"/>
+              </w:rPr>
+            </w:pPr>
+            <w:r>
+              <w:rPr>
+                <w:color w:val="000000" w:themeColor="text1"/>
+              </w:rPr>
+              <w:t>PASSED</w:t>
+            </w:r>
+          </w:p>
+        </w:tc>
+      </w:tr>
+      <w:tr>
+        <w:tc>
+          <w:tcPr>
+            <w:tcW w:w="959" w:type="dxa"/>
+          </w:tcPr>
+          <w:p>
+            <w:pPr>
+              <w:spacing w:before="60"/>
+              <w:rPr>
+                <w:color w:val="000000" w:themeColor="text1"/>
+              </w:rPr>
+            </w:pPr>
+            <w:r>
+              <w:rPr>
+                <w:color w:val="000000" w:themeColor="text1"/>
+              </w:rPr>
+              <w:t>3.2</w:t>
+            </w:r>
+          </w:p>
+        </w:tc>
+        <w:tc>
+          <w:tcPr>
+            <w:tcW w:w="3147" w:type="dxa"/>
+          </w:tcPr>
+          <w:p>
+            <w:pPr>
+              <w:tabs>
+                <w:tab w:val="left" w:pos="317"/>
+              </w:tabs>
+              <w:spacing w:before="60"/>
+              <w:rPr>
+                <w:color w:val="000000" w:themeColor="text1"/>
+              </w:rPr>
+            </w:pPr>
+            <w:r>
+              <w:rPr>
+                <w:color w:val="000000" w:themeColor="text1"/>
+              </w:rPr>
+              <w:t xml:space="preserve">Test Retrieve Keyword Specific Listing </w:t>
+            </w:r>
+            <w:r>
+              <w:rPr>
+                <w:color w:val="000000" w:themeColor="text1"/>
+              </w:rPr>
+              <w:t>Contains Keyword</w:t>
+            </w:r>
+          </w:p>
+        </w:tc>
+        <w:tc>
+          <w:tcPr>
+            <w:tcW w:w="3969" w:type="dxa"/>
+          </w:tcPr>
+          <w:p>
+            <w:pPr>
+              <w:tabs>
+                <w:tab w:val="left" w:pos="317"/>
+              </w:tabs>
+              <w:spacing w:before="60"/>
+              <w:rPr>
+                <w:color w:val="000000" w:themeColor="text1"/>
+              </w:rPr>
+            </w:pPr>
+            <w:r>
+              <w:rPr>
+                <w:color w:val="000000" w:themeColor="text1"/>
+              </w:rPr>
+              <w:t xml:space="preserve">The result </w:t>
+            </w:r>
+            <w:proofErr w:type="spellStart"/>
+            <w:r>
+              <w:rPr>
+                <w:color w:val="000000" w:themeColor="text1"/>
+              </w:rPr>
+              <w:t>DataFrame</w:t>
+            </w:r>
+            <w:proofErr w:type="spellEnd"/>
+            <w:r>
+              <w:rPr>
+                <w:color w:val="000000" w:themeColor="text1"/>
+              </w:rPr>
+              <w:t xml:space="preserve"> should contain the specified keyword.</w:t>
+            </w:r>
+          </w:p>
+        </w:tc>
+        <w:tc>
+          <w:tcPr>
+            <w:tcW w:w="4111" w:type="dxa"/>
+          </w:tcPr>
+          <w:p>
+            <w:pPr>
+              <w:tabs>
+                <w:tab w:val="left" w:pos="317"/>
+              </w:tabs>
+              <w:spacing w:before="60"/>
+              <w:rPr>
+                <w:color w:val="000000" w:themeColor="text1"/>
+              </w:rPr>
+            </w:pPr>
+            <w:r>
+              <w:rPr>
+                <w:color w:val="000000" w:themeColor="text1"/>
+              </w:rPr>
+              <w:t xml:space="preserve">The keyword was found in at least one row of the result </w:t>
+            </w:r>
+            <w:proofErr w:type="spellStart"/>
+            <w:r>
+              <w:rPr>
+                <w:color w:val="000000" w:themeColor="text1"/>
+              </w:rPr>
+              <w:t>DataFrame</w:t>
+            </w:r>
+            <w:proofErr w:type="spellEnd"/>
+            <w:r>
+              <w:rPr>
+                <w:color w:val="000000" w:themeColor="text1"/>
+              </w:rPr>
+              <w:t>.</w:t>
+            </w:r>
+          </w:p>
+        </w:tc>
+        <w:tc>
+          <w:tcPr>
+            <w:tcW w:w="1984" w:type="dxa"/>
+          </w:tcPr>
+          <w:p>
+            <w:pPr>
+              <w:tabs>
+                <w:tab w:val="left" w:pos="317"/>
+              </w:tabs>
+              <w:spacing w:before="60"/>
+              <w:rPr>
+                <w:color w:val="000000" w:themeColor="text1"/>
+              </w:rPr>
+            </w:pPr>
+            <w:r>
+              <w:rPr>
+                <w:color w:val="000000" w:themeColor="text1"/>
+              </w:rPr>
+              <w:t>PASSED</w:t>
+            </w:r>
+          </w:p>
+        </w:tc>
+      </w:tr>
+      <w:tr>
+        <w:tc>
+          <w:tcPr>
+            <w:tcW w:w="959" w:type="dxa"/>
+          </w:tcPr>
+          <w:p>
+            <w:pPr>
+              <w:spacing w:before="60"/>
+              <w:rPr>
+                <w:color w:val="000000" w:themeColor="text1"/>
+              </w:rPr>
+            </w:pPr>
+            <w:r>
+              <w:rPr>
+                <w:color w:val="000000" w:themeColor="text1"/>
+              </w:rPr>
+              <w:t>3.4</w:t>
+            </w:r>
+          </w:p>
+        </w:tc>
+        <w:tc>
+          <w:tcPr>
+            <w:tcW w:w="3147" w:type="dxa"/>
+          </w:tcPr>
+          <w:p>
+            <w:pPr>
+              <w:tabs>
+                <w:tab w:val="left" w:pos="317"/>
+              </w:tabs>
+              <w:spacing w:before="60"/>
+              <w:rPr>
+                <w:color w:val="000000" w:themeColor="text1"/>
+              </w:rPr>
+            </w:pPr>
+            <w:r>
+              <w:rPr>
+                <w:color w:val="000000" w:themeColor="text1"/>
+              </w:rPr>
+              <w:t xml:space="preserve">Test Retrieve Keyword Specific Listing </w:t>
+            </w:r>
+            <w:r>
+              <w:rPr>
+                <w:color w:val="000000" w:themeColor="text1"/>
+              </w:rPr>
+              <w:t xml:space="preserve">Has At Least One </w:t>
+            </w:r>
+            <w:proofErr w:type="spellStart"/>
+            <w:r>
+              <w:rPr>
+                <w:color w:val="000000" w:themeColor="text1"/>
+              </w:rPr>
+              <w:t>Coulmn</w:t>
+            </w:r>
+            <w:proofErr w:type="spellEnd"/>
+          </w:p>
+        </w:tc>
+        <w:tc>
+          <w:tcPr>
+            <w:tcW w:w="3969" w:type="dxa"/>
+          </w:tcPr>
+          <w:p>
+            <w:pPr>
+              <w:tabs>
+                <w:tab w:val="left" w:pos="317"/>
+              </w:tabs>
+              <w:spacing w:before="60"/>
+              <w:rPr>
+                <w:color w:val="000000" w:themeColor="text1"/>
+              </w:rPr>
+            </w:pPr>
+            <w:r>
+              <w:rPr>
+                <w:color w:val="000000" w:themeColor="text1"/>
+              </w:rPr>
+              <w:t xml:space="preserve">The keyword should appear in at least one of the relevant columns (name, summary, space, description, notes, </w:t>
+            </w:r>
+            <w:proofErr w:type="spellStart"/>
+            <w:r>
+              <w:rPr>
+                <w:color w:val="000000" w:themeColor="text1"/>
+              </w:rPr>
+              <w:t>house_rules</w:t>
+            </w:r>
+            <w:proofErr w:type="spellEnd"/>
+            <w:r>
+              <w:rPr>
+                <w:color w:val="000000" w:themeColor="text1"/>
+              </w:rPr>
+              <w:t>, amenities). </w:t>
+            </w:r>
+          </w:p>
+        </w:tc>
+        <w:tc>
+          <w:tcPr>
+            <w:tcW w:w="4111" w:type="dxa"/>
+          </w:tcPr>
+          <w:p>
+            <w:pPr>
+              <w:tabs>
+                <w:tab w:val="left" w:pos="317"/>
+              </w:tabs>
+              <w:spacing w:before="60"/>
+              <w:rPr>
+                <w:color w:val="000000" w:themeColor="text1"/>
+              </w:rPr>
+            </w:pPr>
+            <w:r>
+              <w:rPr>
+                <w:color w:val="000000" w:themeColor="text1"/>
+              </w:rPr>
+              <w:t xml:space="preserve">The keyword was found in at least one relevant column of the result </w:t>
+            </w:r>
+            <w:proofErr w:type="spellStart"/>
+            <w:r>
+              <w:rPr>
+                <w:color w:val="000000" w:themeColor="text1"/>
+              </w:rPr>
+              <w:t>DataFrame</w:t>
+            </w:r>
+            <w:proofErr w:type="spellEnd"/>
+            <w:r>
+              <w:rPr>
+                <w:color w:val="000000" w:themeColor="text1"/>
+              </w:rPr>
+              <w:t>.</w:t>
+            </w:r>
+          </w:p>
+        </w:tc>
+        <w:tc>
+          <w:tcPr>
+            <w:tcW w:w="1984" w:type="dxa"/>
+          </w:tcPr>
+          <w:p>
+            <w:pPr>
+              <w:tabs>
+                <w:tab w:val="left" w:pos="317"/>
+              </w:tabs>
+              <w:spacing w:before="60"/>
+              <w:rPr>
+                <w:color w:val="000000" w:themeColor="text1"/>
+              </w:rPr>
+            </w:pPr>
+            <w:r>
+              <w:rPr>
+                <w:color w:val="000000" w:themeColor="text1"/>
+              </w:rPr>
+              <w:t>PASSED</w:t>
+            </w:r>
+          </w:p>
+        </w:tc>
+      </w:tr>
+      <w:tr>
+        <w:tc>
+          <w:tcPr>
+            <w:tcW w:w="959" w:type="dxa"/>
+          </w:tcPr>
+          <w:p>
+            <w:pPr>
+              <w:spacing w:before="60"/>
+              <w:rPr>
+                <w:color w:val="000000" w:themeColor="text1"/>
+              </w:rPr>
+            </w:pPr>
+            <w:r>
+              <w:rPr>
+                <w:color w:val="000000" w:themeColor="text1"/>
+              </w:rPr>
+              <w:lastRenderedPageBreak/>
+              <w:t>3.5</w:t>
+            </w:r>
+          </w:p>
+        </w:tc>
+        <w:tc>
+          <w:tcPr>
+            <w:tcW w:w="3147" w:type="dxa"/>
+          </w:tcPr>
+          <w:p>
+            <w:pPr>
+              <w:tabs>
+                <w:tab w:val="left" w:pos="317"/>
+              </w:tabs>
+              <w:spacing w:before="60"/>
+              <w:rPr>
+                <w:color w:val="000000" w:themeColor="text1"/>
+              </w:rPr>
+            </w:pPr>
+            <w:r>
+              <w:rPr>
+                <w:color w:val="000000" w:themeColor="text1"/>
+              </w:rPr>
+              <w:t xml:space="preserve">Test Retrieve Keyword Specific Listing </w:t>
+            </w:r>
+            <w:r>
+              <w:rPr>
+                <w:color w:val="000000" w:themeColor="text1"/>
+              </w:rPr>
+              <w:t>Empty Result</w:t>
+            </w:r>
+          </w:p>
+        </w:tc>
+        <w:tc>
+          <w:tcPr>
+            <w:tcW w:w="3969" w:type="dxa"/>
+          </w:tcPr>
+          <w:p>
+            <w:pPr>
+              <w:tabs>
+                <w:tab w:val="left" w:pos="317"/>
+              </w:tabs>
+              <w:spacing w:before="60"/>
+              <w:rPr>
+                <w:color w:val="000000" w:themeColor="text1"/>
+              </w:rPr>
+            </w:pPr>
+            <w:r>
+              <w:rPr>
+                <w:color w:val="000000" w:themeColor="text1"/>
+              </w:rPr>
+              <w:t xml:space="preserve">The result should be an empty </w:t>
+            </w:r>
+            <w:proofErr w:type="spellStart"/>
+            <w:r>
+              <w:rPr>
+                <w:color w:val="000000" w:themeColor="text1"/>
+              </w:rPr>
+              <w:t>DataFrame</w:t>
+            </w:r>
+            <w:proofErr w:type="spellEnd"/>
+            <w:r>
+              <w:rPr>
+                <w:color w:val="000000" w:themeColor="text1"/>
+              </w:rPr>
+              <w:t xml:space="preserve"> if the specified keyword does not exist. </w:t>
+            </w:r>
+          </w:p>
+        </w:tc>
+        <w:tc>
+          <w:tcPr>
+            <w:tcW w:w="4111" w:type="dxa"/>
+          </w:tcPr>
+          <w:p>
+            <w:pPr>
+              <w:spacing w:before="60"/>
+              <w:rPr>
+                <w:bCs/>
+                <w:color w:val="000000" w:themeColor="text1"/>
+              </w:rPr>
+            </w:pPr>
+            <w:r>
+              <w:rPr>
+                <w:color w:val="000000" w:themeColor="text1"/>
+              </w:rPr>
+              <w:t xml:space="preserve">The function returned an empty </w:t>
+            </w:r>
+            <w:proofErr w:type="spellStart"/>
+            <w:r>
+              <w:rPr>
+                <w:color w:val="000000" w:themeColor="text1"/>
+              </w:rPr>
+              <w:t>DataFrame</w:t>
+            </w:r>
+            <w:proofErr w:type="spellEnd"/>
+            <w:r>
+              <w:rPr>
+                <w:color w:val="000000" w:themeColor="text1"/>
+              </w:rPr>
+              <w:t xml:space="preserve"> as expected.</w:t>
+            </w:r>
+          </w:p>
+        </w:tc>
+        <w:tc>
+          <w:tcPr>
+            <w:tcW w:w="1984" w:type="dxa"/>
+          </w:tcPr>
+          <w:p>
+            <w:pPr>
+              <w:spacing w:before="60"/>
+              <w:rPr>
+                <w:color w:val="000000" w:themeColor="text1"/>
+              </w:rPr>
+            </w:pPr>
+            <w:r>
+              <w:rPr>
+                <w:color w:val="000000" w:themeColor="text1"/>
+              </w:rPr>
+              <w:t>PASSED</w:t>
+            </w:r>
+          </w:p>
+        </w:tc>
+      </w:tr>
+      <w:tr>
+        <w:tc>
+          <w:tcPr>
+            <w:tcW w:w="959" w:type="dxa"/>
+          </w:tcPr>
+          <w:p>
+            <w:pPr>
+              <w:spacing w:before="60"/>
+              <w:rPr>
+                <w:color w:val="000000" w:themeColor="text1"/>
+              </w:rPr>
+            </w:pPr>
+            <w:r>
               <w:rPr>
                 <w:b/>
                 <w:color w:val="000000" w:themeColor="text1"/>
               </w:rPr>
-            </w:pPr>
+              <w:t>4</w:t>
+            </w:r>
+            <w:r>
+              <w:rPr>
+                <w:b/>
+                <w:color w:val="000000" w:themeColor="text1"/>
+              </w:rPr>
+              <w:t>.</w:t>
+            </w:r>
+          </w:p>
+        </w:tc>
+        <w:tc>
+          <w:tcPr>
+            <w:tcW w:w="3147" w:type="dxa"/>
+          </w:tcPr>
+          <w:p>
+            <w:pPr>
+              <w:tabs>
+                <w:tab w:val="left" w:pos="317"/>
+              </w:tabs>
+              <w:spacing w:before="60"/>
+              <w:rPr>
+                <w:b/>
+                <w:color w:val="000000" w:themeColor="text1"/>
+              </w:rPr>
+            </w:pPr>
+            <w:r>
+              <w:rPr>
+                <w:b/>
+                <w:color w:val="000000" w:themeColor="text1"/>
+              </w:rPr>
+              <w:t>Testing Cleanliness Analysis Functionality</w:t>
+            </w:r>
+          </w:p>
+        </w:tc>
+        <w:tc>
+          <w:tcPr>
+            <w:tcW w:w="3969" w:type="dxa"/>
+          </w:tcPr>
+          <w:p>
+            <w:pPr>
+              <w:tabs>
+                <w:tab w:val="left" w:pos="317"/>
+              </w:tabs>
+              <w:spacing w:before="60"/>
+              <w:ind w:left="317" w:hanging="317"/>
+              <w:rPr>
+                <w:color w:val="000000" w:themeColor="text1"/>
+              </w:rPr>
+            </w:pPr>
+          </w:p>
+        </w:tc>
+        <w:tc>
+          <w:tcPr>
+            <w:tcW w:w="4111" w:type="dxa"/>
+          </w:tcPr>
+          <w:p>
+            <w:pPr>
+              <w:spacing w:before="60"/>
+              <w:rPr>
+                <w:bCs/>
+                <w:color w:val="000000" w:themeColor="text1"/>
+              </w:rPr>
+            </w:pPr>
+          </w:p>
+        </w:tc>
+        <w:tc>
+          <w:tcPr>
+            <w:tcW w:w="1984" w:type="dxa"/>
+          </w:tcPr>
+          <w:p>
+            <w:pPr>
+              <w:spacing w:before="60"/>
+              <w:rPr>
+                <w:bCs/>
+                <w:color w:val="000000" w:themeColor="text1"/>
+              </w:rPr>
+            </w:pPr>
+          </w:p>
+        </w:tc>
+      </w:tr>
+      <w:tr>
+        <w:tc>
+          <w:tcPr>
+            <w:tcW w:w="959" w:type="dxa"/>
+          </w:tcPr>
+          <w:p>
+            <w:pPr>
+              <w:spacing w:before="60"/>
+              <w:rPr>
+                <w:color w:val="000000" w:themeColor="text1"/>
+              </w:rPr>
+            </w:pPr>
+            <w:r>
+              <w:rPr>
+                <w:color w:val="000000" w:themeColor="text1"/>
+              </w:rPr>
+              <w:t>4.1</w:t>
+            </w:r>
+          </w:p>
+        </w:tc>
+        <w:tc>
+          <w:tcPr>
+            <w:tcW w:w="3147" w:type="dxa"/>
+          </w:tcPr>
+          <w:p>
+            <w:pPr>
+              <w:tabs>
+                <w:tab w:val="left" w:pos="317"/>
+              </w:tabs>
+              <w:spacing w:before="60"/>
+              <w:rPr>
+                <w:color w:val="000000" w:themeColor="text1"/>
+              </w:rPr>
+            </w:pPr>
+            <w:r>
+              <w:rPr>
+                <w:color w:val="000000" w:themeColor="text1"/>
+              </w:rPr>
+              <w:t xml:space="preserve">Test Retrieve Reviews Listing Returns </w:t>
+            </w:r>
+            <w:proofErr w:type="spellStart"/>
+            <w:r>
+              <w:rPr>
+                <w:color w:val="000000" w:themeColor="text1"/>
+              </w:rPr>
+              <w:t>DataFrame</w:t>
+            </w:r>
+            <w:proofErr w:type="spellEnd"/>
+          </w:p>
+        </w:tc>
+        <w:tc>
+          <w:tcPr>
+            <w:tcW w:w="3969" w:type="dxa"/>
+          </w:tcPr>
+          <w:p>
+            <w:pPr>
+              <w:tabs>
+                <w:tab w:val="left" w:pos="317"/>
+              </w:tabs>
+              <w:spacing w:before="60"/>
+              <w:rPr>
+                <w:color w:val="000000" w:themeColor="text1"/>
+              </w:rPr>
+            </w:pPr>
+            <w:r>
+              <w:rPr>
+                <w:color w:val="000000" w:themeColor="text1"/>
+              </w:rPr>
+              <w:t xml:space="preserve">Result should be a Pandas </w:t>
+            </w:r>
+            <w:proofErr w:type="spellStart"/>
+            <w:r>
+              <w:rPr>
+                <w:color w:val="000000" w:themeColor="text1"/>
+              </w:rPr>
+              <w:t>DataFrame</w:t>
+            </w:r>
+            <w:proofErr w:type="spellEnd"/>
+            <w:r>
+              <w:rPr>
+                <w:color w:val="000000" w:themeColor="text1"/>
+              </w:rPr>
+              <w:t>.</w:t>
+            </w:r>
+          </w:p>
+        </w:tc>
+        <w:tc>
+          <w:tcPr>
+            <w:tcW w:w="4111" w:type="dxa"/>
+          </w:tcPr>
+          <w:p>
+            <w:pPr>
+              <w:tabs>
+                <w:tab w:val="left" w:pos="317"/>
+              </w:tabs>
+              <w:spacing w:before="60"/>
+              <w:rPr>
+                <w:color w:val="000000" w:themeColor="text1"/>
+              </w:rPr>
+            </w:pPr>
+            <w:r>
+              <w:rPr>
+                <w:color w:val="000000" w:themeColor="text1"/>
+              </w:rPr>
+              <w:t xml:space="preserve">Result is a Pandas </w:t>
+            </w:r>
+            <w:proofErr w:type="spellStart"/>
+            <w:r>
+              <w:rPr>
+                <w:color w:val="000000" w:themeColor="text1"/>
+              </w:rPr>
+              <w:t>DataFrame</w:t>
+            </w:r>
+            <w:proofErr w:type="spellEnd"/>
+            <w:r>
+              <w:rPr>
+                <w:color w:val="000000" w:themeColor="text1"/>
+              </w:rPr>
+              <w:t>.</w:t>
+            </w:r>
+          </w:p>
+        </w:tc>
+        <w:tc>
+          <w:tcPr>
+            <w:tcW w:w="1984" w:type="dxa"/>
+          </w:tcPr>
+          <w:p>
+            <w:pPr>
+              <w:tabs>
+                <w:tab w:val="left" w:pos="317"/>
+              </w:tabs>
+              <w:spacing w:before="60"/>
+              <w:rPr>
+                <w:color w:val="000000" w:themeColor="text1"/>
+              </w:rPr>
+            </w:pPr>
+            <w:r>
+              <w:rPr>
+                <w:color w:val="000000" w:themeColor="text1"/>
+              </w:rPr>
+              <w:t>PASSED</w:t>
+            </w:r>
+          </w:p>
+        </w:tc>
+      </w:tr>
+      <w:tr>
+        <w:tc>
+          <w:tcPr>
+            <w:tcW w:w="959" w:type="dxa"/>
+          </w:tcPr>
+          <w:p>
+            <w:pPr>
+              <w:spacing w:before="60"/>
+              <w:rPr>
+                <w:color w:val="000000" w:themeColor="text1"/>
+              </w:rPr>
+            </w:pPr>
+            <w:r>
+              <w:rPr>
+                <w:color w:val="000000" w:themeColor="text1"/>
+              </w:rPr>
+              <w:t>4.2</w:t>
+            </w:r>
+          </w:p>
+        </w:tc>
+        <w:tc>
+          <w:tcPr>
+            <w:tcW w:w="3147" w:type="dxa"/>
+          </w:tcPr>
+          <w:p>
+            <w:pPr>
+              <w:tabs>
+                <w:tab w:val="left" w:pos="317"/>
+              </w:tabs>
+              <w:spacing w:before="60"/>
+              <w:rPr>
+                <w:color w:val="000000" w:themeColor="text1"/>
+              </w:rPr>
+            </w:pPr>
+            <w:r>
+              <w:rPr>
+                <w:color w:val="000000" w:themeColor="text1"/>
+              </w:rPr>
+              <w:t xml:space="preserve">Test Retrieve Reviews Listing </w:t>
+            </w:r>
+            <w:r>
+              <w:rPr>
+                <w:color w:val="000000" w:themeColor="text1"/>
+              </w:rPr>
+              <w:t>Contains Cleanliness Mentions</w:t>
+            </w:r>
+          </w:p>
+        </w:tc>
+        <w:tc>
+          <w:tcPr>
+            <w:tcW w:w="3969" w:type="dxa"/>
+          </w:tcPr>
+          <w:p>
+            <w:pPr>
+              <w:tabs>
+                <w:tab w:val="left" w:pos="317"/>
+              </w:tabs>
+              <w:spacing w:before="60"/>
+              <w:rPr>
+                <w:color w:val="000000" w:themeColor="text1"/>
+              </w:rPr>
+            </w:pPr>
+            <w:r>
+              <w:rPr>
+                <w:color w:val="000000" w:themeColor="text1"/>
+              </w:rPr>
+              <w:t>All rows in the result should have cleanliness mentions. </w:t>
+            </w:r>
+          </w:p>
+        </w:tc>
+        <w:tc>
+          <w:tcPr>
+            <w:tcW w:w="4111" w:type="dxa"/>
+          </w:tcPr>
+          <w:p>
+            <w:pPr>
+              <w:tabs>
+                <w:tab w:val="left" w:pos="317"/>
+              </w:tabs>
+              <w:spacing w:before="60"/>
+              <w:rPr>
+                <w:color w:val="000000" w:themeColor="text1"/>
+              </w:rPr>
+            </w:pPr>
+            <w:r>
+              <w:rPr>
+                <w:color w:val="000000" w:themeColor="text1"/>
+              </w:rPr>
+              <w:t>All rows in the result have cleanliness mentions.</w:t>
+            </w:r>
+          </w:p>
+        </w:tc>
+        <w:tc>
+          <w:tcPr>
+            <w:tcW w:w="1984" w:type="dxa"/>
+          </w:tcPr>
+          <w:p>
+            <w:pPr>
+              <w:tabs>
+                <w:tab w:val="left" w:pos="317"/>
+              </w:tabs>
+              <w:spacing w:before="60"/>
+              <w:rPr>
+                <w:color w:val="000000" w:themeColor="text1"/>
+              </w:rPr>
+            </w:pPr>
+            <w:r>
+              <w:rPr>
+                <w:color w:val="000000" w:themeColor="text1"/>
+              </w:rPr>
+              <w:t>PASSED</w:t>
+            </w:r>
+          </w:p>
+        </w:tc>
+      </w:tr>
+      <w:tr>
+        <w:tc>
+          <w:tcPr>
+            <w:tcW w:w="959" w:type="dxa"/>
+          </w:tcPr>
+          <w:p>
+            <w:pPr>
+              <w:spacing w:before="60"/>
+              <w:rPr>
+                <w:color w:val="000000" w:themeColor="text1"/>
+              </w:rPr>
+            </w:pPr>
+            <w:r>
+              <w:rPr>
+                <w:color w:val="000000" w:themeColor="text1"/>
+              </w:rPr>
+              <w:t>4.3</w:t>
+            </w:r>
+          </w:p>
+        </w:tc>
+        <w:tc>
+          <w:tcPr>
+            <w:tcW w:w="3147" w:type="dxa"/>
+          </w:tcPr>
+          <w:p>
+            <w:pPr>
+              <w:tabs>
+                <w:tab w:val="left" w:pos="317"/>
+              </w:tabs>
+              <w:spacing w:before="60"/>
+              <w:rPr>
+                <w:color w:val="000000" w:themeColor="text1"/>
+              </w:rPr>
+            </w:pPr>
+            <w:r>
+              <w:rPr>
+                <w:color w:val="000000" w:themeColor="text1"/>
+              </w:rPr>
+              <w:t xml:space="preserve">Test Retrieve Reviews Listing </w:t>
+            </w:r>
+            <w:r>
+              <w:rPr>
+                <w:color w:val="000000" w:themeColor="text1"/>
+              </w:rPr>
+              <w:t>within Date Range</w:t>
+            </w:r>
+          </w:p>
+        </w:tc>
+        <w:tc>
+          <w:tcPr>
+            <w:tcW w:w="3969" w:type="dxa"/>
+          </w:tcPr>
+          <w:p>
+            <w:pPr>
+              <w:tabs>
+                <w:tab w:val="left" w:pos="317"/>
+              </w:tabs>
+              <w:spacing w:before="60"/>
+              <w:rPr>
+                <w:color w:val="000000" w:themeColor="text1"/>
+              </w:rPr>
+            </w:pPr>
+            <w:r>
+              <w:rPr>
+                <w:color w:val="000000" w:themeColor="text1"/>
+              </w:rPr>
+              <w:t>Dates in the result should be within the specified range. </w:t>
+            </w:r>
+          </w:p>
+        </w:tc>
+        <w:tc>
+          <w:tcPr>
+            <w:tcW w:w="4111" w:type="dxa"/>
+          </w:tcPr>
+          <w:p>
+            <w:pPr>
+              <w:tabs>
+                <w:tab w:val="left" w:pos="317"/>
+              </w:tabs>
+              <w:spacing w:before="60"/>
+              <w:rPr>
+                <w:color w:val="000000" w:themeColor="text1"/>
+              </w:rPr>
+            </w:pPr>
+            <w:r>
+              <w:rPr>
+                <w:color w:val="000000" w:themeColor="text1"/>
+              </w:rPr>
+              <w:t>Dates in the result are within the specified range.</w:t>
+            </w:r>
+          </w:p>
+        </w:tc>
+        <w:tc>
+          <w:tcPr>
+            <w:tcW w:w="1984" w:type="dxa"/>
+          </w:tcPr>
+          <w:p>
+            <w:pPr>
+              <w:tabs>
+                <w:tab w:val="left" w:pos="317"/>
+              </w:tabs>
+              <w:spacing w:before="60"/>
+              <w:rPr>
+                <w:color w:val="000000" w:themeColor="text1"/>
+              </w:rPr>
+            </w:pPr>
+            <w:r>
+              <w:rPr>
+                <w:color w:val="000000" w:themeColor="text1"/>
+              </w:rPr>
+              <w:t>PASSED</w:t>
+            </w:r>
+          </w:p>
+        </w:tc>
+      </w:tr>
+      <w:tr>
+        <w:tc>
+          <w:tcPr>
+            <w:tcW w:w="959" w:type="dxa"/>
+          </w:tcPr>
+          <w:p>
+            <w:pPr>
+              <w:spacing w:before="60"/>
+              <w:rPr>
+                <w:color w:val="000000" w:themeColor="text1"/>
+              </w:rPr>
+            </w:pPr>
+            <w:r>
+              <w:rPr>
+                <w:color w:val="000000" w:themeColor="text1"/>
+              </w:rPr>
+              <w:t>4.4</w:t>
+            </w:r>
+          </w:p>
+        </w:tc>
+        <w:tc>
+          <w:tcPr>
+            <w:tcW w:w="3147" w:type="dxa"/>
+          </w:tcPr>
+          <w:p>
+            <w:pPr>
+              <w:tabs>
+                <w:tab w:val="left" w:pos="317"/>
+              </w:tabs>
+              <w:spacing w:before="60"/>
+              <w:rPr>
+                <w:color w:val="000000" w:themeColor="text1"/>
+              </w:rPr>
+            </w:pPr>
+            <w:r>
+              <w:rPr>
+                <w:color w:val="000000" w:themeColor="text1"/>
+              </w:rPr>
+              <w:t xml:space="preserve">Test Retrieve Reviews Listing </w:t>
+            </w:r>
+            <w:r>
+              <w:rPr>
+                <w:color w:val="000000" w:themeColor="text1"/>
+              </w:rPr>
+              <w:t>Empty Result</w:t>
+            </w:r>
+          </w:p>
+        </w:tc>
+        <w:tc>
+          <w:tcPr>
+            <w:tcW w:w="3969" w:type="dxa"/>
+          </w:tcPr>
+          <w:p>
+            <w:pPr>
+              <w:tabs>
+                <w:tab w:val="left" w:pos="317"/>
+              </w:tabs>
+              <w:spacing w:before="60"/>
+              <w:rPr>
+                <w:color w:val="000000" w:themeColor="text1"/>
+              </w:rPr>
+            </w:pPr>
+            <w:r>
+              <w:rPr>
+                <w:color w:val="000000" w:themeColor="text1"/>
+              </w:rPr>
+              <w:t>Result should be empty if no data is found within the range. </w:t>
+            </w:r>
+          </w:p>
+        </w:tc>
+        <w:tc>
+          <w:tcPr>
+            <w:tcW w:w="4111" w:type="dxa"/>
+          </w:tcPr>
+          <w:p>
+            <w:pPr>
+              <w:spacing w:before="60"/>
+              <w:rPr>
+                <w:bCs/>
+                <w:color w:val="000000" w:themeColor="text1"/>
+              </w:rPr>
+            </w:pPr>
+            <w:r>
+              <w:rPr>
+                <w:color w:val="000000" w:themeColor="text1"/>
+              </w:rPr>
+              <w:t>Result is empty as there are no reviews within the range.</w:t>
+            </w:r>
+          </w:p>
+        </w:tc>
+        <w:tc>
+          <w:tcPr>
+            <w:tcW w:w="1984" w:type="dxa"/>
+          </w:tcPr>
+          <w:p>
+            <w:pPr>
+              <w:spacing w:before="60"/>
+              <w:rPr>
+                <w:color w:val="000000" w:themeColor="text1"/>
+              </w:rPr>
+            </w:pPr>
+            <w:r>
+              <w:rPr>
+                <w:color w:val="000000" w:themeColor="text1"/>
+              </w:rPr>
+              <w:t>PASSED</w:t>
+            </w:r>
+          </w:p>
+        </w:tc>
+      </w:tr>
+      <w:tr>
+        <w:tc>
+          <w:tcPr>
+            <w:tcW w:w="959" w:type="dxa"/>
+          </w:tcPr>
+          <w:p>
+            <w:pPr>
+              <w:spacing w:before="60"/>
+              <w:rPr>
+                <w:color w:val="000000" w:themeColor="text1"/>
+              </w:rPr>
+            </w:pPr>
+            <w:r>
+              <w:rPr>
+                <w:b/>
+                <w:color w:val="000000" w:themeColor="text1"/>
+              </w:rPr>
+              <w:t>5</w:t>
+            </w:r>
+            <w:r>
+              <w:rPr>
+                <w:b/>
+                <w:color w:val="000000" w:themeColor="text1"/>
+              </w:rPr>
+              <w:t>.</w:t>
+            </w:r>
+          </w:p>
+        </w:tc>
+        <w:tc>
+          <w:tcPr>
+            <w:tcW w:w="3147" w:type="dxa"/>
+          </w:tcPr>
+          <w:p>
+            <w:pPr>
+              <w:tabs>
+                <w:tab w:val="left" w:pos="317"/>
+              </w:tabs>
+              <w:spacing w:before="60"/>
+              <w:rPr>
+                <w:b/>
+                <w:color w:val="000000" w:themeColor="text1"/>
+              </w:rPr>
+            </w:pPr>
+            <w:r>
+              <w:rPr>
+                <w:b/>
+                <w:color w:val="000000" w:themeColor="text1"/>
+              </w:rPr>
+              <w:t>Testing Room Usage Analysis Functionality</w:t>
+            </w:r>
+          </w:p>
+        </w:tc>
+        <w:tc>
+          <w:tcPr>
+            <w:tcW w:w="3969" w:type="dxa"/>
+          </w:tcPr>
+          <w:p>
+            <w:pPr>
+              <w:tabs>
+                <w:tab w:val="left" w:pos="317"/>
+              </w:tabs>
+              <w:spacing w:before="60"/>
+              <w:ind w:left="317" w:hanging="317"/>
+              <w:rPr>
+                <w:color w:val="000000" w:themeColor="text1"/>
+              </w:rPr>
+            </w:pPr>
+          </w:p>
+        </w:tc>
+        <w:tc>
+          <w:tcPr>
+            <w:tcW w:w="4111" w:type="dxa"/>
+          </w:tcPr>
+          <w:p>
+            <w:pPr>
+              <w:spacing w:before="60"/>
+              <w:rPr>
+                <w:bCs/>
+                <w:color w:val="000000" w:themeColor="text1"/>
+              </w:rPr>
+            </w:pPr>
+          </w:p>
+        </w:tc>
+        <w:tc>
+          <w:tcPr>
+            <w:tcW w:w="1984" w:type="dxa"/>
+          </w:tcPr>
+          <w:p>
+            <w:pPr>
+              <w:spacing w:before="60"/>
+              <w:rPr>
+                <w:bCs/>
+                <w:color w:val="000000" w:themeColor="text1"/>
+              </w:rPr>
+            </w:pPr>
+          </w:p>
+        </w:tc>
+      </w:tr>
+      <w:tr>
+        <w:tc>
+          <w:tcPr>
+            <w:tcW w:w="959" w:type="dxa"/>
+          </w:tcPr>
+          <w:p>
+            <w:pPr>
+              <w:spacing w:before="60"/>
+              <w:rPr>
+                <w:color w:val="000000" w:themeColor="text1"/>
+              </w:rPr>
+            </w:pPr>
+            <w:r>
+              <w:rPr>
+                <w:color w:val="000000" w:themeColor="text1"/>
+              </w:rPr>
+              <w:t>5.1</w:t>
+            </w:r>
+          </w:p>
+        </w:tc>
+        <w:tc>
+          <w:tcPr>
+            <w:tcW w:w="3147" w:type="dxa"/>
+          </w:tcPr>
+          <w:p>
+            <w:pPr>
+              <w:tabs>
+                <w:tab w:val="left" w:pos="317"/>
+              </w:tabs>
+              <w:spacing w:before="60"/>
+              <w:rPr>
+                <w:color w:val="000000" w:themeColor="text1"/>
+              </w:rPr>
+            </w:pPr>
+            <w:r>
+              <w:rPr>
+                <w:color w:val="000000" w:themeColor="text1"/>
+              </w:rPr>
+              <w:t xml:space="preserve">Test Retrieve Room Usage Listings Returns </w:t>
+            </w:r>
+            <w:proofErr w:type="spellStart"/>
+            <w:r>
+              <w:rPr>
+                <w:color w:val="000000" w:themeColor="text1"/>
+              </w:rPr>
+              <w:t>DataFrame</w:t>
+            </w:r>
+            <w:proofErr w:type="spellEnd"/>
+          </w:p>
+        </w:tc>
+        <w:tc>
+          <w:tcPr>
+            <w:tcW w:w="3969" w:type="dxa"/>
+          </w:tcPr>
+          <w:p>
+            <w:pPr>
+              <w:tabs>
+                <w:tab w:val="left" w:pos="317"/>
+              </w:tabs>
+              <w:spacing w:before="60"/>
+              <w:rPr>
+                <w:color w:val="000000" w:themeColor="text1"/>
+              </w:rPr>
+            </w:pPr>
+            <w:r>
+              <w:rPr>
+                <w:color w:val="000000" w:themeColor="text1"/>
+              </w:rPr>
+              <w:t xml:space="preserve">Result should be a Pandas </w:t>
+            </w:r>
+            <w:proofErr w:type="spellStart"/>
+            <w:r>
+              <w:rPr>
+                <w:color w:val="000000" w:themeColor="text1"/>
+              </w:rPr>
+              <w:t>DataFrame</w:t>
+            </w:r>
+            <w:proofErr w:type="spellEnd"/>
+            <w:r>
+              <w:rPr>
+                <w:color w:val="000000" w:themeColor="text1"/>
+              </w:rPr>
+              <w:t>.</w:t>
+            </w:r>
+          </w:p>
+        </w:tc>
+        <w:tc>
+          <w:tcPr>
+            <w:tcW w:w="4111" w:type="dxa"/>
+          </w:tcPr>
+          <w:p>
+            <w:pPr>
+              <w:tabs>
+                <w:tab w:val="left" w:pos="317"/>
+              </w:tabs>
+              <w:spacing w:before="60"/>
+              <w:rPr>
+                <w:color w:val="000000" w:themeColor="text1"/>
+              </w:rPr>
+            </w:pPr>
+            <w:r>
+              <w:rPr>
+                <w:color w:val="000000" w:themeColor="text1"/>
+              </w:rPr>
+              <w:t xml:space="preserve">Result is a Pandas </w:t>
+            </w:r>
+            <w:proofErr w:type="spellStart"/>
+            <w:r>
+              <w:rPr>
+                <w:color w:val="000000" w:themeColor="text1"/>
+              </w:rPr>
+              <w:t>DataFrame</w:t>
+            </w:r>
+            <w:proofErr w:type="spellEnd"/>
+            <w:r>
+              <w:rPr>
+                <w:color w:val="000000" w:themeColor="text1"/>
+              </w:rPr>
+              <w:t>.</w:t>
+            </w:r>
+          </w:p>
+        </w:tc>
+        <w:tc>
+          <w:tcPr>
+            <w:tcW w:w="1984" w:type="dxa"/>
+          </w:tcPr>
+          <w:p>
+            <w:pPr>
+              <w:tabs>
+                <w:tab w:val="left" w:pos="317"/>
+              </w:tabs>
+              <w:spacing w:before="60"/>
+              <w:rPr>
+                <w:color w:val="000000" w:themeColor="text1"/>
+              </w:rPr>
+            </w:pPr>
+            <w:r>
+              <w:rPr>
+                <w:color w:val="000000" w:themeColor="text1"/>
+              </w:rPr>
+              <w:t>PASSED</w:t>
+            </w:r>
+          </w:p>
+        </w:tc>
+      </w:tr>
+      <w:tr>
+        <w:tc>
+          <w:tcPr>
+            <w:tcW w:w="959" w:type="dxa"/>
+          </w:tcPr>
+          <w:p>
+            <w:pPr>
+              <w:spacing w:before="60"/>
+              <w:rPr>
+                <w:color w:val="000000" w:themeColor="text1"/>
+              </w:rPr>
+            </w:pPr>
+            <w:r>
+              <w:rPr>
+                <w:color w:val="000000" w:themeColor="text1"/>
+              </w:rPr>
+              <w:t>5.2</w:t>
+            </w:r>
+          </w:p>
+        </w:tc>
+        <w:tc>
+          <w:tcPr>
+            <w:tcW w:w="3147" w:type="dxa"/>
+          </w:tcPr>
+          <w:p>
+            <w:pPr>
+              <w:tabs>
+                <w:tab w:val="left" w:pos="317"/>
+              </w:tabs>
+              <w:spacing w:before="60"/>
+              <w:rPr>
+                <w:color w:val="000000" w:themeColor="text1"/>
+              </w:rPr>
+            </w:pPr>
+            <w:r>
+              <w:rPr>
+                <w:color w:val="000000" w:themeColor="text1"/>
+              </w:rPr>
+              <w:t>Test Retrieve Room Usage Listings</w:t>
+            </w:r>
+            <w:r>
+              <w:rPr>
+                <w:color w:val="000000" w:themeColor="text1"/>
+              </w:rPr>
+              <w:t xml:space="preserve"> Non-Negative Usage Count</w:t>
+            </w:r>
+          </w:p>
+        </w:tc>
+        <w:tc>
+          <w:tcPr>
+            <w:tcW w:w="3969" w:type="dxa"/>
+          </w:tcPr>
+          <w:p>
+            <w:pPr>
+              <w:tabs>
+                <w:tab w:val="left" w:pos="317"/>
+              </w:tabs>
+              <w:spacing w:before="60"/>
+              <w:rPr>
+                <w:color w:val="000000" w:themeColor="text1"/>
+              </w:rPr>
+            </w:pPr>
+            <w:r>
+              <w:rPr>
+                <w:color w:val="000000" w:themeColor="text1"/>
+              </w:rPr>
+              <w:t>All usage counts should be non-negative integers. </w:t>
+            </w:r>
+          </w:p>
+        </w:tc>
+        <w:tc>
+          <w:tcPr>
+            <w:tcW w:w="4111" w:type="dxa"/>
+          </w:tcPr>
+          <w:p>
+            <w:pPr>
+              <w:tabs>
+                <w:tab w:val="left" w:pos="317"/>
+              </w:tabs>
+              <w:spacing w:before="60"/>
+              <w:rPr>
+                <w:color w:val="000000" w:themeColor="text1"/>
+              </w:rPr>
+            </w:pPr>
+            <w:r>
+              <w:rPr>
+                <w:color w:val="000000" w:themeColor="text1"/>
+              </w:rPr>
+              <w:t>All usage counts are non-negative integers.</w:t>
+            </w:r>
+          </w:p>
+        </w:tc>
+        <w:tc>
+          <w:tcPr>
+            <w:tcW w:w="1984" w:type="dxa"/>
+          </w:tcPr>
+          <w:p>
+            <w:pPr>
+              <w:tabs>
+                <w:tab w:val="left" w:pos="317"/>
+              </w:tabs>
+              <w:spacing w:before="60"/>
+              <w:rPr>
+                <w:color w:val="000000" w:themeColor="text1"/>
+              </w:rPr>
+            </w:pPr>
+            <w:r>
+              <w:rPr>
+                <w:color w:val="000000" w:themeColor="text1"/>
+              </w:rPr>
+              <w:t>PASSED</w:t>
+            </w:r>
+          </w:p>
+        </w:tc>
+      </w:tr>
+      <w:tr>
+        <w:tc>
+          <w:tcPr>
+            <w:tcW w:w="959" w:type="dxa"/>
+          </w:tcPr>
+          <w:p>
+            <w:pPr>
+              <w:spacing w:before="60"/>
+              <w:rPr>
+                <w:color w:val="000000" w:themeColor="text1"/>
+              </w:rPr>
+            </w:pPr>
+            <w:r>
+              <w:rPr>
+                <w:color w:val="000000" w:themeColor="text1"/>
+              </w:rPr>
+              <w:lastRenderedPageBreak/>
+              <w:t>5.3</w:t>
+            </w:r>
+          </w:p>
+        </w:tc>
+        <w:tc>
+          <w:tcPr>
+            <w:tcW w:w="3147" w:type="dxa"/>
+          </w:tcPr>
+          <w:p>
+            <w:pPr>
+              <w:tabs>
+                <w:tab w:val="left" w:pos="317"/>
+              </w:tabs>
+              <w:spacing w:before="60"/>
+              <w:rPr>
+                <w:color w:val="000000" w:themeColor="text1"/>
+              </w:rPr>
+            </w:pPr>
+            <w:r>
+              <w:rPr>
+                <w:color w:val="000000" w:themeColor="text1"/>
+              </w:rPr>
+              <w:t>Test Retrieve Room Usage Listings</w:t>
+            </w:r>
+            <w:r>
+              <w:rPr>
+                <w:color w:val="000000" w:themeColor="text1"/>
+              </w:rPr>
+              <w:t xml:space="preserve"> Not Empty</w:t>
+            </w:r>
+          </w:p>
+        </w:tc>
+        <w:tc>
+          <w:tcPr>
+            <w:tcW w:w="3969" w:type="dxa"/>
+          </w:tcPr>
+          <w:p>
+            <w:pPr>
+              <w:tabs>
+                <w:tab w:val="left" w:pos="317"/>
+              </w:tabs>
+              <w:spacing w:before="60"/>
+              <w:rPr>
+                <w:color w:val="000000" w:themeColor="text1"/>
+              </w:rPr>
+            </w:pPr>
+            <w:r>
+              <w:rPr>
+                <w:color w:val="000000" w:themeColor="text1"/>
+              </w:rPr>
+              <w:t>Result should not be empty. </w:t>
+            </w:r>
+          </w:p>
+        </w:tc>
+        <w:tc>
+          <w:tcPr>
+            <w:tcW w:w="4111" w:type="dxa"/>
+          </w:tcPr>
+          <w:p>
+            <w:pPr>
+              <w:spacing w:before="60"/>
+              <w:rPr>
+                <w:bCs/>
+                <w:color w:val="000000" w:themeColor="text1"/>
+              </w:rPr>
+            </w:pPr>
+            <w:r>
+              <w:rPr>
+                <w:color w:val="000000" w:themeColor="text1"/>
+              </w:rPr>
+              <w:t>Result is not empty.</w:t>
+            </w:r>
+          </w:p>
+        </w:tc>
+        <w:tc>
+          <w:tcPr>
+            <w:tcW w:w="1984" w:type="dxa"/>
+          </w:tcPr>
+          <w:p>
+            <w:pPr>
+              <w:spacing w:before="60"/>
+              <w:rPr>
+                <w:color w:val="000000" w:themeColor="text1"/>
+              </w:rPr>
+            </w:pPr>
+            <w:r>
+              <w:rPr>
+                <w:color w:val="000000" w:themeColor="text1"/>
+              </w:rPr>
+              <w:t>PASSED</w:t>
+            </w:r>
+          </w:p>
+        </w:tc>
+      </w:tr>
+      <w:tr>
+        <w:tc>
+          <w:tcPr>
+            <w:tcW w:w="959" w:type="dxa"/>
+          </w:tcPr>
+          <w:p>
+            <w:pPr>
+              <w:spacing w:before="60"/>
+              <w:rPr>
+                <w:color w:val="000000" w:themeColor="text1"/>
+              </w:rPr>
+            </w:pPr>
+            <w:r>
+              <w:rPr>
+                <w:color w:val="000000" w:themeColor="text1"/>
+              </w:rPr>
+              <w:t>5.4</w:t>
+            </w:r>
+          </w:p>
+        </w:tc>
+        <w:tc>
+          <w:tcPr>
+            <w:tcW w:w="3147" w:type="dxa"/>
+          </w:tcPr>
+          <w:p>
+            <w:pPr>
+              <w:tabs>
+                <w:tab w:val="left" w:pos="317"/>
+              </w:tabs>
+              <w:spacing w:before="60"/>
+              <w:rPr>
+                <w:color w:val="000000" w:themeColor="text1"/>
+              </w:rPr>
+            </w:pPr>
+            <w:r>
+              <w:rPr>
+                <w:color w:val="000000" w:themeColor="text1"/>
+              </w:rPr>
+              <w:t>Test Retrieve Room Usage Listings</w:t>
+            </w:r>
+            <w:r>
+              <w:rPr>
+                <w:color w:val="000000" w:themeColor="text1"/>
+              </w:rPr>
+              <w:t xml:space="preserve"> Sorted by Listing Id</w:t>
+            </w:r>
+          </w:p>
+        </w:tc>
+        <w:tc>
+          <w:tcPr>
+            <w:tcW w:w="3969" w:type="dxa"/>
+          </w:tcPr>
+          <w:p>
+            <w:pPr>
+              <w:tabs>
+                <w:tab w:val="left" w:pos="317"/>
+              </w:tabs>
+              <w:spacing w:before="60"/>
+              <w:rPr>
+                <w:color w:val="000000" w:themeColor="text1"/>
+              </w:rPr>
+            </w:pPr>
+            <w:r>
+              <w:rPr>
+                <w:color w:val="000000" w:themeColor="text1"/>
+              </w:rPr>
+              <w:t>The '</w:t>
+            </w:r>
+            <w:proofErr w:type="spellStart"/>
+            <w:r>
+              <w:rPr>
+                <w:color w:val="000000" w:themeColor="text1"/>
+              </w:rPr>
+              <w:t>listing_id</w:t>
+            </w:r>
+            <w:proofErr w:type="spellEnd"/>
+            <w:r>
+              <w:rPr>
+                <w:color w:val="000000" w:themeColor="text1"/>
+              </w:rPr>
+              <w:t>' column should be in ascending order. </w:t>
+            </w:r>
+          </w:p>
+        </w:tc>
+        <w:tc>
+          <w:tcPr>
+            <w:tcW w:w="4111" w:type="dxa"/>
+          </w:tcPr>
+          <w:p>
+            <w:pPr>
+              <w:tabs>
+                <w:tab w:val="left" w:pos="317"/>
+              </w:tabs>
+              <w:spacing w:before="60"/>
+              <w:rPr>
+                <w:color w:val="000000" w:themeColor="text1"/>
+              </w:rPr>
+            </w:pPr>
+            <w:r>
+              <w:rPr>
+                <w:color w:val="000000" w:themeColor="text1"/>
+              </w:rPr>
+              <w:t>'</w:t>
+            </w:r>
+            <w:proofErr w:type="spellStart"/>
+            <w:proofErr w:type="gramStart"/>
+            <w:r>
+              <w:rPr>
+                <w:color w:val="000000" w:themeColor="text1"/>
+              </w:rPr>
+              <w:t>listing</w:t>
+            </w:r>
+            <w:proofErr w:type="gramEnd"/>
+            <w:r>
+              <w:rPr>
+                <w:color w:val="000000" w:themeColor="text1"/>
+              </w:rPr>
+              <w:t>_id</w:t>
+            </w:r>
+            <w:proofErr w:type="spellEnd"/>
+            <w:r>
+              <w:rPr>
+                <w:color w:val="000000" w:themeColor="text1"/>
+              </w:rPr>
+              <w:t>' column is in ascending order.</w:t>
+            </w:r>
+          </w:p>
+        </w:tc>
+        <w:tc>
+          <w:tcPr>
+            <w:tcW w:w="1984" w:type="dxa"/>
+          </w:tcPr>
+          <w:p>
+            <w:pPr>
+              <w:tabs>
+                <w:tab w:val="left" w:pos="317"/>
+              </w:tabs>
+              <w:spacing w:before="60"/>
+              <w:rPr>
+                <w:color w:val="000000" w:themeColor="text1"/>
+              </w:rPr>
+            </w:pPr>
+            <w:r>
+              <w:rPr>
+                <w:color w:val="000000" w:themeColor="text1"/>
+              </w:rPr>
+              <w:t>PASSED</w:t>
+            </w:r>
           </w:p>
         </w:tc>
       </w:tr>
     </w:tbl>
+    <w:p>
+      <w:pPr>
+        <w:rPr>
+          <w:color w:val="FF0000"/>
+        </w:rPr>
+      </w:pPr>
+    </w:p>
+    <w:p>
+      <w:pPr>
+        <w:rPr>
+          <w:color w:val="FF0000"/>
+        </w:rPr>
+      </w:pPr>
+    </w:p>
     <w:p/>
     <w:p>
       <w:r>

</xml_diff>

<commit_message>
Made changes in software testing file
</commit_message>
<xml_diff>
--- a/Software Testing Report.docx
+++ b/Software Testing Report.docx
@@ -30,50 +30,16 @@
           <w:sz w:val="32"/>
           <w:szCs w:val="32"/>
         </w:rPr>
-        <w:t xml:space="preserve">s5291506 – Jamil </w:t>
-      </w:r>
-      <w:proofErr w:type="spellStart"/>
+        <w:t>s5291506 – Jamil Deris</w:t>
+      </w:r>
       <w:r>
         <w:rPr>
           <w:sz w:val="32"/>
           <w:szCs w:val="32"/>
         </w:rPr>
-        <w:t>Deris</w:t>
-      </w:r>
-      <w:proofErr w:type="spellEnd"/>
-      <w:r>
-        <w:rPr>
-          <w:sz w:val="32"/>
-          <w:szCs w:val="32"/>
-        </w:rPr>
         <w:br/>
-        <w:t xml:space="preserve">s5287914 – </w:t>
-      </w:r>
-      <w:proofErr w:type="spellStart"/>
-      <w:r>
-        <w:rPr>
-          <w:sz w:val="32"/>
-          <w:szCs w:val="32"/>
-        </w:rPr>
-        <w:t>Tanish</w:t>
-      </w:r>
-      <w:proofErr w:type="spellEnd"/>
-      <w:r>
-        <w:rPr>
-          <w:sz w:val="32"/>
-          <w:szCs w:val="32"/>
-        </w:rPr>
-        <w:t xml:space="preserve"> </w:t>
-      </w:r>
-      <w:proofErr w:type="spellStart"/>
-      <w:r>
-        <w:rPr>
-          <w:sz w:val="32"/>
-          <w:szCs w:val="32"/>
-        </w:rPr>
-        <w:t>Dhir</w:t>
-      </w:r>
-      <w:proofErr w:type="spellEnd"/>
+        <w:t>s5287914 – Tanish Dhir</w:t>
+      </w:r>
       <w:r>
         <w:rPr>
           <w:sz w:val="32"/>
@@ -525,21 +491,7 @@
         <w:rPr>
           <w:color w:val="FF0000"/>
         </w:rPr>
-        <w:t xml:space="preserve">(In this table you fill out details about what unit tests you have done using the </w:t>
-      </w:r>
-      <w:proofErr w:type="spellStart"/>
-      <w:r>
-        <w:rPr>
-          <w:color w:val="FF0000"/>
-        </w:rPr>
-        <w:t>unittest</w:t>
-      </w:r>
-      <w:proofErr w:type="spellEnd"/>
-      <w:r>
-        <w:rPr>
-          <w:color w:val="FF0000"/>
-        </w:rPr>
-        <w:t xml:space="preserve"> module)</w:t>
+        <w:t>(In this table you fill out details about what unit tests you have done using the unittest module)</w:t>
       </w:r>
     </w:p>
     <w:tbl>
@@ -835,19 +787,11 @@
                 <w:color w:val="000000" w:themeColor="text1"/>
               </w:rPr>
             </w:pPr>
-            <w:proofErr w:type="spellStart"/>
-            <w:r>
-              <w:rPr>
-                <w:color w:val="000000" w:themeColor="text1"/>
-              </w:rPr>
-              <w:t>DataFrame</w:t>
-            </w:r>
-            <w:proofErr w:type="spellEnd"/>
-            <w:r>
-              <w:rPr>
-                <w:color w:val="000000" w:themeColor="text1"/>
-              </w:rPr>
-              <w:t xml:space="preserve"> with valid data and not empty</w:t>
+            <w:r>
+              <w:rPr>
+                <w:color w:val="000000" w:themeColor="text1"/>
+              </w:rPr>
+              <w:t>DataFrame with valid data and not empty</w:t>
             </w:r>
           </w:p>
         </w:tc>
@@ -862,19 +806,11 @@
                 <w:color w:val="000000" w:themeColor="text1"/>
               </w:rPr>
             </w:pPr>
-            <w:proofErr w:type="spellStart"/>
-            <w:r>
-              <w:rPr>
-                <w:color w:val="000000" w:themeColor="text1"/>
-              </w:rPr>
-              <w:t>DataFrame</w:t>
-            </w:r>
-            <w:proofErr w:type="spellEnd"/>
-            <w:r>
-              <w:rPr>
-                <w:color w:val="000000" w:themeColor="text1"/>
-              </w:rPr>
-              <w:t xml:space="preserve"> with valid data and not empty</w:t>
+            <w:r>
+              <w:rPr>
+                <w:color w:val="000000" w:themeColor="text1"/>
+              </w:rPr>
+              <w:t>DataFrame with valid data and not empty</w:t>
             </w:r>
           </w:p>
         </w:tc>
@@ -959,16 +895,8 @@
               <w:rPr>
                 <w:color w:val="000000" w:themeColor="text1"/>
               </w:rPr>
-              <w:t xml:space="preserve">Empty </w:t>
-            </w:r>
-            <w:proofErr w:type="spellStart"/>
-            <w:r>
-              <w:rPr>
-                <w:color w:val="000000" w:themeColor="text1"/>
-              </w:rPr>
-              <w:t>DataFrame</w:t>
-            </w:r>
-            <w:proofErr w:type="spellEnd"/>
+              <w:t>Empty DataFrame</w:t>
+            </w:r>
           </w:p>
         </w:tc>
         <w:tc>
@@ -986,16 +914,8 @@
               <w:rPr>
                 <w:color w:val="000000" w:themeColor="text1"/>
               </w:rPr>
-              <w:t xml:space="preserve">Empty </w:t>
-            </w:r>
-            <w:proofErr w:type="spellStart"/>
-            <w:r>
-              <w:rPr>
-                <w:color w:val="000000" w:themeColor="text1"/>
-              </w:rPr>
-              <w:t>DataFrame</w:t>
-            </w:r>
-            <w:proofErr w:type="spellEnd"/>
+              <w:t>Empty DataFrame</w:t>
+            </w:r>
           </w:p>
         </w:tc>
         <w:tc>
@@ -1079,16 +999,8 @@
               <w:rPr>
                 <w:color w:val="000000" w:themeColor="text1"/>
               </w:rPr>
-              <w:t xml:space="preserve">Empty </w:t>
-            </w:r>
-            <w:proofErr w:type="spellStart"/>
-            <w:r>
-              <w:rPr>
-                <w:color w:val="000000" w:themeColor="text1"/>
-              </w:rPr>
-              <w:t>DataFrame</w:t>
-            </w:r>
-            <w:proofErr w:type="spellEnd"/>
+              <w:t>Empty DataFrame</w:t>
+            </w:r>
           </w:p>
         </w:tc>
         <w:tc>
@@ -1106,16 +1018,8 @@
               <w:rPr>
                 <w:color w:val="000000" w:themeColor="text1"/>
               </w:rPr>
-              <w:t xml:space="preserve">Empty </w:t>
-            </w:r>
-            <w:proofErr w:type="spellStart"/>
-            <w:r>
-              <w:rPr>
-                <w:color w:val="000000" w:themeColor="text1"/>
-              </w:rPr>
-              <w:t>DataFrame</w:t>
-            </w:r>
-            <w:proofErr w:type="spellEnd"/>
+              <w:t>Empty DataFrame</w:t>
+            </w:r>
           </w:p>
         </w:tc>
         <w:tc>
@@ -1199,16 +1103,8 @@
               <w:rPr>
                 <w:color w:val="000000" w:themeColor="text1"/>
               </w:rPr>
-              <w:t xml:space="preserve">Empty </w:t>
-            </w:r>
-            <w:proofErr w:type="spellStart"/>
-            <w:r>
-              <w:rPr>
-                <w:color w:val="000000" w:themeColor="text1"/>
-              </w:rPr>
-              <w:t>DataFrame</w:t>
-            </w:r>
-            <w:proofErr w:type="spellEnd"/>
+              <w:t>Empty DataFrame</w:t>
+            </w:r>
           </w:p>
         </w:tc>
         <w:tc>
@@ -1226,16 +1122,8 @@
               <w:rPr>
                 <w:color w:val="000000" w:themeColor="text1"/>
               </w:rPr>
-              <w:t xml:space="preserve">Empty </w:t>
-            </w:r>
-            <w:proofErr w:type="spellStart"/>
-            <w:r>
-              <w:rPr>
-                <w:color w:val="000000" w:themeColor="text1"/>
-              </w:rPr>
-              <w:t>DataFrame</w:t>
-            </w:r>
-            <w:proofErr w:type="spellEnd"/>
+              <w:t>Empty DataFrame</w:t>
+            </w:r>
           </w:p>
         </w:tc>
         <w:tc>
@@ -1419,24 +1307,13 @@
               </w:rPr>
               <w:t>'</w:t>
             </w:r>
-            <w:proofErr w:type="spellStart"/>
-            <w:proofErr w:type="gramStart"/>
             <w:r>
               <w:rPr>
                 <w:bCs/>
                 <w:color w:val="000000" w:themeColor="text1"/>
               </w:rPr>
-              <w:t>matplotlib.figure</w:t>
-            </w:r>
-            <w:proofErr w:type="gramEnd"/>
-            <w:r>
-              <w:rPr>
-                <w:bCs/>
-                <w:color w:val="000000" w:themeColor="text1"/>
-              </w:rPr>
-              <w:t>.Figure</w:t>
-            </w:r>
-            <w:proofErr w:type="spellEnd"/>
+              <w:t>matplotlib.figure.Figure</w:t>
+            </w:r>
             <w:r>
               <w:rPr>
                 <w:color w:val="000000" w:themeColor="text1"/>
@@ -1544,16 +1421,8 @@
               <w:rPr>
                 <w:color w:val="000000" w:themeColor="text1"/>
               </w:rPr>
-              <w:t xml:space="preserve">Test Show Plot Has Correct </w:t>
-            </w:r>
-            <w:proofErr w:type="spellStart"/>
-            <w:r>
-              <w:rPr>
-                <w:color w:val="000000" w:themeColor="text1"/>
-              </w:rPr>
-              <w:t>Xlabel</w:t>
-            </w:r>
-            <w:proofErr w:type="spellEnd"/>
+              <w:t>Test Show Plot Has Correct Xlabel</w:t>
+            </w:r>
           </w:p>
         </w:tc>
         <w:tc>
@@ -1570,19 +1439,11 @@
                 <w:color w:val="000000" w:themeColor="text1"/>
               </w:rPr>
             </w:pPr>
-            <w:proofErr w:type="spellStart"/>
-            <w:r>
-              <w:rPr>
-                <w:color w:val="000000" w:themeColor="text1"/>
-              </w:rPr>
-              <w:t>Xlabel</w:t>
-            </w:r>
-            <w:proofErr w:type="spellEnd"/>
-            <w:r>
-              <w:rPr>
-                <w:color w:val="000000" w:themeColor="text1"/>
-              </w:rPr>
-              <w:t xml:space="preserve"> of the plot should be </w:t>
+            <w:r>
+              <w:rPr>
+                <w:color w:val="000000" w:themeColor="text1"/>
+              </w:rPr>
+              <w:t xml:space="preserve">Xlabel of the plot should be </w:t>
             </w:r>
             <w:r>
               <w:rPr>
@@ -1616,19 +1477,11 @@
                 <w:color w:val="000000" w:themeColor="text1"/>
               </w:rPr>
             </w:pPr>
-            <w:proofErr w:type="spellStart"/>
-            <w:r>
-              <w:rPr>
-                <w:color w:val="000000" w:themeColor="text1"/>
-              </w:rPr>
-              <w:t>Xlabel</w:t>
-            </w:r>
-            <w:proofErr w:type="spellEnd"/>
-            <w:r>
-              <w:rPr>
-                <w:color w:val="000000" w:themeColor="text1"/>
-              </w:rPr>
-              <w:t xml:space="preserve"> of the plot </w:t>
+            <w:r>
+              <w:rPr>
+                <w:color w:val="000000" w:themeColor="text1"/>
+              </w:rPr>
+              <w:t xml:space="preserve">Xlabel of the plot </w:t>
             </w:r>
             <w:r>
               <w:rPr>
@@ -1720,22 +1573,8 @@
               <w:rPr>
                 <w:color w:val="000000" w:themeColor="text1"/>
               </w:rPr>
-              <w:t xml:space="preserve">Test Show Plot Has Correct </w:t>
-            </w:r>
-            <w:proofErr w:type="spellStart"/>
-            <w:r>
-              <w:rPr>
-                <w:color w:val="000000" w:themeColor="text1"/>
-              </w:rPr>
-              <w:t>Y</w:t>
-            </w:r>
-            <w:r>
-              <w:rPr>
-                <w:color w:val="000000" w:themeColor="text1"/>
-              </w:rPr>
-              <w:t>label</w:t>
-            </w:r>
-            <w:proofErr w:type="spellEnd"/>
+              <w:t>Test Show Plot Has Correct Ylabel</w:t>
+            </w:r>
           </w:p>
         </w:tc>
         <w:tc>
@@ -1752,19 +1591,11 @@
                 <w:color w:val="000000" w:themeColor="text1"/>
               </w:rPr>
             </w:pPr>
-            <w:proofErr w:type="spellStart"/>
-            <w:r>
-              <w:rPr>
-                <w:color w:val="000000" w:themeColor="text1"/>
-              </w:rPr>
-              <w:t>Ylabel</w:t>
-            </w:r>
-            <w:proofErr w:type="spellEnd"/>
-            <w:r>
-              <w:rPr>
-                <w:color w:val="000000" w:themeColor="text1"/>
-              </w:rPr>
-              <w:t xml:space="preserve"> of the plot should be 'Frequency'</w:t>
+            <w:r>
+              <w:rPr>
+                <w:color w:val="000000" w:themeColor="text1"/>
+              </w:rPr>
+              <w:t>Ylabel of the plot should be 'Frequency'</w:t>
             </w:r>
           </w:p>
         </w:tc>
@@ -1780,19 +1611,11 @@
                 <w:color w:val="000000" w:themeColor="text1"/>
               </w:rPr>
             </w:pPr>
-            <w:proofErr w:type="spellStart"/>
-            <w:r>
-              <w:rPr>
-                <w:color w:val="000000" w:themeColor="text1"/>
-              </w:rPr>
-              <w:t>Ylabel</w:t>
-            </w:r>
-            <w:proofErr w:type="spellEnd"/>
-            <w:r>
-              <w:rPr>
-                <w:color w:val="000000" w:themeColor="text1"/>
-              </w:rPr>
-              <w:t xml:space="preserve"> of the plot </w:t>
+            <w:r>
+              <w:rPr>
+                <w:color w:val="000000" w:themeColor="text1"/>
+              </w:rPr>
+              <w:t xml:space="preserve">Ylabel of the plot </w:t>
             </w:r>
             <w:r>
               <w:rPr>
@@ -2061,16 +1884,8 @@
               <w:rPr>
                 <w:color w:val="000000" w:themeColor="text1"/>
               </w:rPr>
-              <w:t xml:space="preserve">Test Retrieve Keyword Specific Listing Returns </w:t>
-            </w:r>
-            <w:proofErr w:type="spellStart"/>
-            <w:r>
-              <w:rPr>
-                <w:color w:val="000000" w:themeColor="text1"/>
-              </w:rPr>
-              <w:t>DataFrame</w:t>
-            </w:r>
-            <w:proofErr w:type="spellEnd"/>
+              <w:t>Test Retrieve Keyword Specific Listing Returns DataFrame</w:t>
+            </w:r>
           </w:p>
         </w:tc>
         <w:tc>
@@ -2091,21 +1906,7 @@
               <w:rPr>
                 <w:color w:val="000000" w:themeColor="text1"/>
               </w:rPr>
-              <w:t xml:space="preserve">The function should return a Pandas </w:t>
-            </w:r>
-            <w:proofErr w:type="spellStart"/>
-            <w:r>
-              <w:rPr>
-                <w:color w:val="000000" w:themeColor="text1"/>
-              </w:rPr>
-              <w:t>DataFrame</w:t>
-            </w:r>
-            <w:proofErr w:type="spellEnd"/>
-            <w:r>
-              <w:rPr>
-                <w:color w:val="000000" w:themeColor="text1"/>
-              </w:rPr>
-              <w:t>.</w:t>
+              <w:t>The function should return a Pandas DataFrame.</w:t>
             </w:r>
           </w:p>
         </w:tc>
@@ -2125,23 +1926,7 @@
                 <w:bCs/>
                 <w:color w:val="000000" w:themeColor="text1"/>
               </w:rPr>
-              <w:t xml:space="preserve">The function returned a Pandas </w:t>
-            </w:r>
-            <w:proofErr w:type="spellStart"/>
-            <w:r>
-              <w:rPr>
-                <w:bCs/>
-                <w:color w:val="000000" w:themeColor="text1"/>
-              </w:rPr>
-              <w:t>DataFrame</w:t>
-            </w:r>
-            <w:proofErr w:type="spellEnd"/>
-            <w:r>
-              <w:rPr>
-                <w:bCs/>
-                <w:color w:val="000000" w:themeColor="text1"/>
-              </w:rPr>
-              <w:t>.</w:t>
+              <w:t>The function returned a Pandas DataFrame.</w:t>
             </w:r>
           </w:p>
         </w:tc>
@@ -2203,13 +1988,7 @@
               <w:rPr>
                 <w:color w:val="000000" w:themeColor="text1"/>
               </w:rPr>
-              <w:t xml:space="preserve">Test Retrieve Keyword Specific Listing </w:t>
-            </w:r>
-            <w:r>
-              <w:rPr>
-                <w:color w:val="000000" w:themeColor="text1"/>
-              </w:rPr>
-              <w:t>Contains Keyword</w:t>
+              <w:t>Test Retrieve Keyword Specific Listing Contains Keyword</w:t>
             </w:r>
           </w:p>
         </w:tc>
@@ -2231,21 +2010,7 @@
               <w:rPr>
                 <w:color w:val="000000" w:themeColor="text1"/>
               </w:rPr>
-              <w:t xml:space="preserve">The result </w:t>
-            </w:r>
-            <w:proofErr w:type="spellStart"/>
-            <w:r>
-              <w:rPr>
-                <w:color w:val="000000" w:themeColor="text1"/>
-              </w:rPr>
-              <w:t>DataFrame</w:t>
-            </w:r>
-            <w:proofErr w:type="spellEnd"/>
-            <w:r>
-              <w:rPr>
-                <w:color w:val="000000" w:themeColor="text1"/>
-              </w:rPr>
-              <w:t xml:space="preserve"> should contain the specified keyword.</w:t>
+              <w:t>The result DataFrame should contain the specified keyword.</w:t>
             </w:r>
           </w:p>
         </w:tc>
@@ -2267,21 +2032,7 @@
               <w:rPr>
                 <w:color w:val="000000" w:themeColor="text1"/>
               </w:rPr>
-              <w:t xml:space="preserve">The keyword was found in at least one row of the result </w:t>
-            </w:r>
-            <w:proofErr w:type="spellStart"/>
-            <w:r>
-              <w:rPr>
-                <w:color w:val="000000" w:themeColor="text1"/>
-              </w:rPr>
-              <w:t>DataFrame</w:t>
-            </w:r>
-            <w:proofErr w:type="spellEnd"/>
-            <w:r>
-              <w:rPr>
-                <w:color w:val="000000" w:themeColor="text1"/>
-              </w:rPr>
-              <w:t>.</w:t>
+              <w:t>The keyword was found in at least one row of the result DataFrame.</w:t>
             </w:r>
           </w:p>
         </w:tc>
@@ -2346,22 +2097,8 @@
               <w:rPr>
                 <w:color w:val="000000" w:themeColor="text1"/>
               </w:rPr>
-              <w:t xml:space="preserve">Test Retrieve Keyword Specific Listing </w:t>
-            </w:r>
-            <w:r>
-              <w:rPr>
-                <w:color w:val="000000" w:themeColor="text1"/>
-              </w:rPr>
-              <w:t xml:space="preserve">Has At Least One </w:t>
-            </w:r>
-            <w:proofErr w:type="spellStart"/>
-            <w:r>
-              <w:rPr>
-                <w:color w:val="000000" w:themeColor="text1"/>
-              </w:rPr>
-              <w:t>Coulmn</w:t>
-            </w:r>
-            <w:proofErr w:type="spellEnd"/>
+              <w:t>Test Retrieve Keyword Specific Listing Has At Least One Coulmn</w:t>
+            </w:r>
           </w:p>
         </w:tc>
         <w:tc>
@@ -2382,21 +2119,7 @@
               <w:rPr>
                 <w:color w:val="000000" w:themeColor="text1"/>
               </w:rPr>
-              <w:t xml:space="preserve">The keyword should appear in at least one of the relevant columns (name, summary, space, description, notes, </w:t>
-            </w:r>
-            <w:proofErr w:type="spellStart"/>
-            <w:r>
-              <w:rPr>
-                <w:color w:val="000000" w:themeColor="text1"/>
-              </w:rPr>
-              <w:t>house_rules</w:t>
-            </w:r>
-            <w:proofErr w:type="spellEnd"/>
-            <w:r>
-              <w:rPr>
-                <w:color w:val="000000" w:themeColor="text1"/>
-              </w:rPr>
-              <w:t>, amenities). </w:t>
+              <w:t>The keyword should appear in at least one of the relevant columns (name, summary, space, description, notes, house_rules, amenities). </w:t>
             </w:r>
           </w:p>
         </w:tc>
@@ -2418,21 +2141,7 @@
               <w:rPr>
                 <w:color w:val="000000" w:themeColor="text1"/>
               </w:rPr>
-              <w:t xml:space="preserve">The keyword was found in at least one relevant column of the result </w:t>
-            </w:r>
-            <w:proofErr w:type="spellStart"/>
-            <w:r>
-              <w:rPr>
-                <w:color w:val="000000" w:themeColor="text1"/>
-              </w:rPr>
-              <w:t>DataFrame</w:t>
-            </w:r>
-            <w:proofErr w:type="spellEnd"/>
-            <w:r>
-              <w:rPr>
-                <w:color w:val="000000" w:themeColor="text1"/>
-              </w:rPr>
-              <w:t>.</w:t>
+              <w:t>The keyword was found in at least one relevant column of the result DataFrame.</w:t>
             </w:r>
           </w:p>
         </w:tc>
@@ -2498,13 +2207,7 @@
               <w:rPr>
                 <w:color w:val="000000" w:themeColor="text1"/>
               </w:rPr>
-              <w:t xml:space="preserve">Test Retrieve Keyword Specific Listing </w:t>
-            </w:r>
-            <w:r>
-              <w:rPr>
-                <w:color w:val="000000" w:themeColor="text1"/>
-              </w:rPr>
-              <w:t>Empty Result</w:t>
+              <w:t>Test Retrieve Keyword Specific Listing Empty Result</w:t>
             </w:r>
           </w:p>
         </w:tc>
@@ -2526,21 +2229,7 @@
               <w:rPr>
                 <w:color w:val="000000" w:themeColor="text1"/>
               </w:rPr>
-              <w:t xml:space="preserve">The result should be an empty </w:t>
-            </w:r>
-            <w:proofErr w:type="spellStart"/>
-            <w:r>
-              <w:rPr>
-                <w:color w:val="000000" w:themeColor="text1"/>
-              </w:rPr>
-              <w:t>DataFrame</w:t>
-            </w:r>
-            <w:proofErr w:type="spellEnd"/>
-            <w:r>
-              <w:rPr>
-                <w:color w:val="000000" w:themeColor="text1"/>
-              </w:rPr>
-              <w:t xml:space="preserve"> if the specified keyword does not exist. </w:t>
+              <w:t>The result should be an empty DataFrame if the specified keyword does not exist. </w:t>
             </w:r>
           </w:p>
         </w:tc>
@@ -2560,21 +2249,7 @@
               <w:rPr>
                 <w:color w:val="000000" w:themeColor="text1"/>
               </w:rPr>
-              <w:t xml:space="preserve">The function returned an empty </w:t>
-            </w:r>
-            <w:proofErr w:type="spellStart"/>
-            <w:r>
-              <w:rPr>
-                <w:color w:val="000000" w:themeColor="text1"/>
-              </w:rPr>
-              <w:t>DataFrame</w:t>
-            </w:r>
-            <w:proofErr w:type="spellEnd"/>
-            <w:r>
-              <w:rPr>
-                <w:color w:val="000000" w:themeColor="text1"/>
-              </w:rPr>
-              <w:t xml:space="preserve"> as expected.</w:t>
+              <w:t>The function returned an empty DataFrame as expected.</w:t>
             </w:r>
           </w:p>
         </w:tc>
@@ -2615,14 +2290,7 @@
                 <w:b/>
                 <w:color w:val="000000" w:themeColor="text1"/>
               </w:rPr>
-              <w:t>4</w:t>
-            </w:r>
-            <w:r>
-              <w:rPr>
-                <w:b/>
-                <w:color w:val="000000" w:themeColor="text1"/>
-              </w:rPr>
-              <w:t>.</w:t>
+              <w:t>4.</w:t>
             </w:r>
           </w:p>
         </w:tc>
@@ -2734,16 +2402,8 @@
               <w:rPr>
                 <w:color w:val="000000" w:themeColor="text1"/>
               </w:rPr>
-              <w:t xml:space="preserve">Test Retrieve Reviews Listing Returns </w:t>
-            </w:r>
-            <w:proofErr w:type="spellStart"/>
-            <w:r>
-              <w:rPr>
-                <w:color w:val="000000" w:themeColor="text1"/>
-              </w:rPr>
-              <w:t>DataFrame</w:t>
-            </w:r>
-            <w:proofErr w:type="spellEnd"/>
+              <w:t>Test Retrieve Reviews Listing Returns DataFrame</w:t>
+            </w:r>
           </w:p>
         </w:tc>
         <w:tc>
@@ -2764,21 +2424,7 @@
               <w:rPr>
                 <w:color w:val="000000" w:themeColor="text1"/>
               </w:rPr>
-              <w:t xml:space="preserve">Result should be a Pandas </w:t>
-            </w:r>
-            <w:proofErr w:type="spellStart"/>
-            <w:r>
-              <w:rPr>
-                <w:color w:val="000000" w:themeColor="text1"/>
-              </w:rPr>
-              <w:t>DataFrame</w:t>
-            </w:r>
-            <w:proofErr w:type="spellEnd"/>
-            <w:r>
-              <w:rPr>
-                <w:color w:val="000000" w:themeColor="text1"/>
-              </w:rPr>
-              <w:t>.</w:t>
+              <w:t>Result should be a Pandas DataFrame.</w:t>
             </w:r>
           </w:p>
         </w:tc>
@@ -2800,21 +2446,7 @@
               <w:rPr>
                 <w:color w:val="000000" w:themeColor="text1"/>
               </w:rPr>
-              <w:t xml:space="preserve">Result is a Pandas </w:t>
-            </w:r>
-            <w:proofErr w:type="spellStart"/>
-            <w:r>
-              <w:rPr>
-                <w:color w:val="000000" w:themeColor="text1"/>
-              </w:rPr>
-              <w:t>DataFrame</w:t>
-            </w:r>
-            <w:proofErr w:type="spellEnd"/>
-            <w:r>
-              <w:rPr>
-                <w:color w:val="000000" w:themeColor="text1"/>
-              </w:rPr>
-              <w:t>.</w:t>
+              <w:t>Result is a Pandas DataFrame.</w:t>
             </w:r>
           </w:p>
         </w:tc>
@@ -2879,13 +2511,7 @@
               <w:rPr>
                 <w:color w:val="000000" w:themeColor="text1"/>
               </w:rPr>
-              <w:t xml:space="preserve">Test Retrieve Reviews Listing </w:t>
-            </w:r>
-            <w:r>
-              <w:rPr>
-                <w:color w:val="000000" w:themeColor="text1"/>
-              </w:rPr>
-              <w:t>Contains Cleanliness Mentions</w:t>
+              <w:t>Test Retrieve Reviews Listing Contains Cleanliness Mentions</w:t>
             </w:r>
           </w:p>
         </w:tc>
@@ -2994,13 +2620,7 @@
               <w:rPr>
                 <w:color w:val="000000" w:themeColor="text1"/>
               </w:rPr>
-              <w:t xml:space="preserve">Test Retrieve Reviews Listing </w:t>
-            </w:r>
-            <w:r>
-              <w:rPr>
-                <w:color w:val="000000" w:themeColor="text1"/>
-              </w:rPr>
-              <w:t>within Date Range</w:t>
+              <w:t>Test Retrieve Reviews Listing within Date Range</w:t>
             </w:r>
           </w:p>
         </w:tc>
@@ -3109,13 +2729,7 @@
               <w:rPr>
                 <w:color w:val="000000" w:themeColor="text1"/>
               </w:rPr>
-              <w:t xml:space="preserve">Test Retrieve Reviews Listing </w:t>
-            </w:r>
-            <w:r>
-              <w:rPr>
-                <w:color w:val="000000" w:themeColor="text1"/>
-              </w:rPr>
-              <w:t>Empty Result</w:t>
+              <w:t>Test Retrieve Reviews Listing Empty Result</w:t>
             </w:r>
           </w:p>
         </w:tc>
@@ -3198,14 +2812,7 @@
                 <w:b/>
                 <w:color w:val="000000" w:themeColor="text1"/>
               </w:rPr>
-              <w:t>5</w:t>
-            </w:r>
-            <w:r>
-              <w:rPr>
-                <w:b/>
-                <w:color w:val="000000" w:themeColor="text1"/>
-              </w:rPr>
-              <w:t>.</w:t>
+              <w:t>5.</w:t>
             </w:r>
           </w:p>
         </w:tc>
@@ -3317,16 +2924,8 @@
               <w:rPr>
                 <w:color w:val="000000" w:themeColor="text1"/>
               </w:rPr>
-              <w:t xml:space="preserve">Test Retrieve Room Usage Listings Returns </w:t>
-            </w:r>
-            <w:proofErr w:type="spellStart"/>
-            <w:r>
-              <w:rPr>
-                <w:color w:val="000000" w:themeColor="text1"/>
-              </w:rPr>
-              <w:t>DataFrame</w:t>
-            </w:r>
-            <w:proofErr w:type="spellEnd"/>
+              <w:t>Test Retrieve Room Usage Listings Returns DataFrame</w:t>
+            </w:r>
           </w:p>
         </w:tc>
         <w:tc>
@@ -3347,21 +2946,7 @@
               <w:rPr>
                 <w:color w:val="000000" w:themeColor="text1"/>
               </w:rPr>
-              <w:t xml:space="preserve">Result should be a Pandas </w:t>
-            </w:r>
-            <w:proofErr w:type="spellStart"/>
-            <w:r>
-              <w:rPr>
-                <w:color w:val="000000" w:themeColor="text1"/>
-              </w:rPr>
-              <w:t>DataFrame</w:t>
-            </w:r>
-            <w:proofErr w:type="spellEnd"/>
-            <w:r>
-              <w:rPr>
-                <w:color w:val="000000" w:themeColor="text1"/>
-              </w:rPr>
-              <w:t>.</w:t>
+              <w:t>Result should be a Pandas DataFrame.</w:t>
             </w:r>
           </w:p>
         </w:tc>
@@ -3383,21 +2968,7 @@
               <w:rPr>
                 <w:color w:val="000000" w:themeColor="text1"/>
               </w:rPr>
-              <w:t xml:space="preserve">Result is a Pandas </w:t>
-            </w:r>
-            <w:proofErr w:type="spellStart"/>
-            <w:r>
-              <w:rPr>
-                <w:color w:val="000000" w:themeColor="text1"/>
-              </w:rPr>
-              <w:t>DataFrame</w:t>
-            </w:r>
-            <w:proofErr w:type="spellEnd"/>
-            <w:r>
-              <w:rPr>
-                <w:color w:val="000000" w:themeColor="text1"/>
-              </w:rPr>
-              <w:t>.</w:t>
+              <w:t>Result is a Pandas DataFrame.</w:t>
             </w:r>
           </w:p>
         </w:tc>
@@ -3462,13 +3033,7 @@
               <w:rPr>
                 <w:color w:val="000000" w:themeColor="text1"/>
               </w:rPr>
-              <w:t>Test Retrieve Room Usage Listings</w:t>
-            </w:r>
-            <w:r>
-              <w:rPr>
-                <w:color w:val="000000" w:themeColor="text1"/>
-              </w:rPr>
-              <w:t xml:space="preserve"> Non-Negative Usage Count</w:t>
+              <w:t>Test Retrieve Room Usage Listings Non-Negative Usage Count</w:t>
             </w:r>
           </w:p>
         </w:tc>
@@ -3578,13 +3143,7 @@
               <w:rPr>
                 <w:color w:val="000000" w:themeColor="text1"/>
               </w:rPr>
-              <w:t>Test Retrieve Room Usage Listings</w:t>
-            </w:r>
-            <w:r>
-              <w:rPr>
-                <w:color w:val="000000" w:themeColor="text1"/>
-              </w:rPr>
-              <w:t xml:space="preserve"> Not Empty</w:t>
+              <w:t>Test Retrieve Room Usage Listings Not Empty</w:t>
             </w:r>
           </w:p>
         </w:tc>
@@ -3688,13 +3247,7 @@
               <w:rPr>
                 <w:color w:val="000000" w:themeColor="text1"/>
               </w:rPr>
-              <w:t>Test Retrieve Room Usage Listings</w:t>
-            </w:r>
-            <w:r>
-              <w:rPr>
-                <w:color w:val="000000" w:themeColor="text1"/>
-              </w:rPr>
-              <w:t xml:space="preserve"> Sorted by Listing Id</w:t>
+              <w:t>Test Retrieve Room Usage Listings Sorted by Listing Id</w:t>
             </w:r>
           </w:p>
         </w:tc>
@@ -3716,21 +3269,7 @@
               <w:rPr>
                 <w:color w:val="000000" w:themeColor="text1"/>
               </w:rPr>
-              <w:t>The '</w:t>
-            </w:r>
-            <w:proofErr w:type="spellStart"/>
-            <w:r>
-              <w:rPr>
-                <w:color w:val="000000" w:themeColor="text1"/>
-              </w:rPr>
-              <w:t>listing_id</w:t>
-            </w:r>
-            <w:proofErr w:type="spellEnd"/>
-            <w:r>
-              <w:rPr>
-                <w:color w:val="000000" w:themeColor="text1"/>
-              </w:rPr>
-              <w:t>' column should be in ascending order. </w:t>
+              <w:t>The 'listing_id' column should be in ascending order. </w:t>
             </w:r>
           </w:p>
         </w:tc>
@@ -3752,29 +3291,7 @@
               <w:rPr>
                 <w:color w:val="000000" w:themeColor="text1"/>
               </w:rPr>
-              <w:t>'</w:t>
-            </w:r>
-            <w:proofErr w:type="spellStart"/>
-            <w:proofErr w:type="gramStart"/>
-            <w:r>
-              <w:rPr>
-                <w:color w:val="000000" w:themeColor="text1"/>
-              </w:rPr>
-              <w:t>listing</w:t>
-            </w:r>
-            <w:proofErr w:type="gramEnd"/>
-            <w:r>
-              <w:rPr>
-                <w:color w:val="000000" w:themeColor="text1"/>
-              </w:rPr>
-              <w:t>_id</w:t>
-            </w:r>
-            <w:proofErr w:type="spellEnd"/>
-            <w:r>
-              <w:rPr>
-                <w:color w:val="000000" w:themeColor="text1"/>
-              </w:rPr>
-              <w:t>' column is in ascending order.</w:t>
+              <w:t>'listing_id' column is in ascending order.</w:t>
             </w:r>
           </w:p>
         </w:tc>
@@ -3854,22 +3371,2188 @@
     <w:p>
       <w:pPr>
         <w:rPr>
-          <w:color w:val="FF0000"/>
-        </w:rPr>
-      </w:pPr>
-    </w:p>
-    <w:p>
-      <w:pPr>
-        <w:rPr>
-          <w:color w:val="FF0000"/>
-        </w:rPr>
-      </w:pPr>
-    </w:p>
-    <w:p>
-      <w:r>
-        <w:br w:type="page"/>
-      </w:r>
-    </w:p>
+          <w:color w:val="000000" w:themeColor="text1"/>
+          <w:sz w:val="28"/>
+          <w:szCs w:val="28"/>
+        </w:rPr>
+      </w:pPr>
+      <w:r>
+        <w:rPr>
+          <w:color w:val="000000" w:themeColor="text1"/>
+          <w:sz w:val="28"/>
+          <w:szCs w:val="28"/>
+        </w:rPr>
+        <w:t>Our group made the following report by connecting the functionality files and testing them using various functions. The screenshots below state that:</w:t>
+      </w:r>
+    </w:p>
+    <w:p>
+      <w:pPr>
+        <w:pStyle w:val="ListParagraph"/>
+        <w:numPr>
+          <w:ilvl w:val="0"/>
+          <w:numId w:val="7"/>
+        </w:numPr>
+        <w:rPr>
+          <w:color w:val="000000" w:themeColor="text1"/>
+          <w:sz w:val="28"/>
+          <w:szCs w:val="28"/>
+        </w:rPr>
+      </w:pPr>
+      <w:r>
+        <w:rPr>
+          <w:color w:val="000000" w:themeColor="text1"/>
+          <w:sz w:val="28"/>
+          <w:szCs w:val="28"/>
+        </w:rPr>
+        <w:t>Listings functio</w:t>
+      </w:r>
+      <w:r>
+        <w:rPr>
+          <w:color w:val="000000" w:themeColor="text1"/>
+          <w:sz w:val="28"/>
+          <w:szCs w:val="28"/>
+        </w:rPr>
+        <w:t>n</w:t>
+      </w:r>
+    </w:p>
+    <w:p>
+      <w:pPr>
+        <w:pStyle w:val="ListParagraph"/>
+        <w:ind w:left="774"/>
+        <w:rPr>
+          <w:color w:val="000000" w:themeColor="text1"/>
+          <w:sz w:val="28"/>
+          <w:szCs w:val="28"/>
+        </w:rPr>
+      </w:pPr>
+      <w:r>
+        <w:rPr>
+          <w:color w:val="000000" w:themeColor="text1"/>
+          <w:sz w:val="28"/>
+          <w:szCs w:val="28"/>
+        </w:rPr>
+        <w:t>Following are screenshots of our listings function file(Figure 1.1 to 1.3)</w:t>
+      </w:r>
+    </w:p>
+    <w:p>
+      <w:pPr>
+        <w:pStyle w:val="ListParagraph"/>
+        <w:ind w:left="774"/>
+        <w:rPr>
+          <w:color w:val="000000" w:themeColor="text1"/>
+        </w:rPr>
+      </w:pPr>
+      <w:r>
+        <w:rPr>
+          <w:noProof/>
+        </w:rPr>
+        <w:lastRenderedPageBreak/>
+        <w:drawing>
+          <wp:inline distT="0" distB="0" distL="0" distR="0" wp14:anchorId="6B647738" wp14:editId="083E81CE">
+            <wp:extent cx="8895715" cy="4914900"/>
+            <wp:effectExtent l="0" t="0" r="635" b="0"/>
+            <wp:docPr id="350184108" name="Picture 1"/>
+            <wp:cNvGraphicFramePr>
+              <a:graphicFrameLocks xmlns:a="http://schemas.openxmlformats.org/drawingml/2006/main" noChangeAspect="1"/>
+            </wp:cNvGraphicFramePr>
+            <a:graphic xmlns:a="http://schemas.openxmlformats.org/drawingml/2006/main">
+              <a:graphicData uri="http://schemas.openxmlformats.org/drawingml/2006/picture">
+                <pic:pic xmlns:pic="http://schemas.openxmlformats.org/drawingml/2006/picture">
+                  <pic:nvPicPr>
+                    <pic:cNvPr id="350184108" name=""/>
+                    <pic:cNvPicPr/>
+                  </pic:nvPicPr>
+                  <pic:blipFill>
+                    <a:blip r:embed="rId6"/>
+                    <a:stretch>
+                      <a:fillRect/>
+                    </a:stretch>
+                  </pic:blipFill>
+                  <pic:spPr>
+                    <a:xfrm>
+                      <a:off x="0" y="0"/>
+                      <a:ext cx="8930218" cy="4933963"/>
+                    </a:xfrm>
+                    <a:prstGeom prst="rect">
+                      <a:avLst/>
+                    </a:prstGeom>
+                  </pic:spPr>
+                </pic:pic>
+              </a:graphicData>
+            </a:graphic>
+          </wp:inline>
+        </w:drawing>
+      </w:r>
+    </w:p>
+    <w:p>
+      <w:pPr>
+        <w:pStyle w:val="ListParagraph"/>
+        <w:ind w:left="774"/>
+        <w:jc w:val="center"/>
+        <w:rPr>
+          <w:b/>
+          <w:bCs/>
+          <w:color w:val="000000" w:themeColor="text1"/>
+          <w:sz w:val="28"/>
+          <w:szCs w:val="28"/>
+        </w:rPr>
+      </w:pPr>
+      <w:r>
+        <w:rPr>
+          <w:b/>
+          <w:bCs/>
+          <w:color w:val="000000" w:themeColor="text1"/>
+          <w:sz w:val="28"/>
+          <w:szCs w:val="28"/>
+        </w:rPr>
+        <w:t>Figure1.1</w:t>
+      </w:r>
+    </w:p>
+    <w:p>
+      <w:pPr>
+        <w:pStyle w:val="ListParagraph"/>
+        <w:ind w:left="774"/>
+        <w:rPr>
+          <w:color w:val="000000" w:themeColor="text1"/>
+        </w:rPr>
+      </w:pPr>
+    </w:p>
+    <w:p>
+      <w:pPr>
+        <w:pStyle w:val="ListParagraph"/>
+        <w:ind w:left="774"/>
+        <w:jc w:val="center"/>
+        <w:rPr>
+          <w:b/>
+          <w:bCs/>
+          <w:color w:val="000000" w:themeColor="text1"/>
+          <w:sz w:val="28"/>
+          <w:szCs w:val="28"/>
+        </w:rPr>
+      </w:pPr>
+      <w:r>
+        <w:rPr>
+          <w:noProof/>
+        </w:rPr>
+        <w:lastRenderedPageBreak/>
+        <w:drawing>
+          <wp:inline distT="0" distB="0" distL="0" distR="0" wp14:anchorId="61066306" wp14:editId="4D11B6F1">
+            <wp:extent cx="8863330" cy="4963795"/>
+            <wp:effectExtent l="0" t="0" r="0" b="8255"/>
+            <wp:docPr id="1373307274" name="Picture 1" descr="A screenshot of a computer&#10;&#10;Description automatically generated"/>
+            <wp:cNvGraphicFramePr>
+              <a:graphicFrameLocks xmlns:a="http://schemas.openxmlformats.org/drawingml/2006/main" noChangeAspect="1"/>
+            </wp:cNvGraphicFramePr>
+            <a:graphic xmlns:a="http://schemas.openxmlformats.org/drawingml/2006/main">
+              <a:graphicData uri="http://schemas.openxmlformats.org/drawingml/2006/picture">
+                <pic:pic xmlns:pic="http://schemas.openxmlformats.org/drawingml/2006/picture">
+                  <pic:nvPicPr>
+                    <pic:cNvPr id="1373307274" name="Picture 1" descr="A screenshot of a computer&#10;&#10;Description automatically generated"/>
+                    <pic:cNvPicPr/>
+                  </pic:nvPicPr>
+                  <pic:blipFill>
+                    <a:blip r:embed="rId7"/>
+                    <a:stretch>
+                      <a:fillRect/>
+                    </a:stretch>
+                  </pic:blipFill>
+                  <pic:spPr>
+                    <a:xfrm>
+                      <a:off x="0" y="0"/>
+                      <a:ext cx="8863330" cy="4963795"/>
+                    </a:xfrm>
+                    <a:prstGeom prst="rect">
+                      <a:avLst/>
+                    </a:prstGeom>
+                  </pic:spPr>
+                </pic:pic>
+              </a:graphicData>
+            </a:graphic>
+          </wp:inline>
+        </w:drawing>
+      </w:r>
+      <w:r>
+        <w:rPr>
+          <w:b/>
+          <w:bCs/>
+          <w:color w:val="000000" w:themeColor="text1"/>
+          <w:sz w:val="28"/>
+          <w:szCs w:val="28"/>
+        </w:rPr>
+        <w:t xml:space="preserve"> Figure</w:t>
+      </w:r>
+      <w:r>
+        <w:rPr>
+          <w:b/>
+          <w:bCs/>
+          <w:color w:val="000000" w:themeColor="text1"/>
+          <w:sz w:val="28"/>
+          <w:szCs w:val="28"/>
+        </w:rPr>
+        <w:t>1.2</w:t>
+      </w:r>
+    </w:p>
+    <w:p>
+      <w:pPr>
+        <w:pStyle w:val="ListParagraph"/>
+        <w:ind w:left="774"/>
+        <w:jc w:val="center"/>
+        <w:rPr>
+          <w:color w:val="000000" w:themeColor="text1"/>
+        </w:rPr>
+      </w:pPr>
+    </w:p>
+    <w:p>
+      <w:pPr>
+        <w:pStyle w:val="ListParagraph"/>
+        <w:ind w:left="774"/>
+        <w:rPr>
+          <w:color w:val="000000" w:themeColor="text1"/>
+        </w:rPr>
+      </w:pPr>
+      <w:r>
+        <w:rPr>
+          <w:noProof/>
+        </w:rPr>
+        <w:lastRenderedPageBreak/>
+        <w:drawing>
+          <wp:inline distT="0" distB="0" distL="0" distR="0" wp14:anchorId="3BA42C9E" wp14:editId="245086E9">
+            <wp:extent cx="8863330" cy="4973955"/>
+            <wp:effectExtent l="0" t="0" r="0" b="0"/>
+            <wp:docPr id="1044205528" name="Picture 1" descr="A screenshot of a computer&#10;&#10;Description automatically generated"/>
+            <wp:cNvGraphicFramePr>
+              <a:graphicFrameLocks xmlns:a="http://schemas.openxmlformats.org/drawingml/2006/main" noChangeAspect="1"/>
+            </wp:cNvGraphicFramePr>
+            <a:graphic xmlns:a="http://schemas.openxmlformats.org/drawingml/2006/main">
+              <a:graphicData uri="http://schemas.openxmlformats.org/drawingml/2006/picture">
+                <pic:pic xmlns:pic="http://schemas.openxmlformats.org/drawingml/2006/picture">
+                  <pic:nvPicPr>
+                    <pic:cNvPr id="1044205528" name="Picture 1" descr="A screenshot of a computer&#10;&#10;Description automatically generated"/>
+                    <pic:cNvPicPr/>
+                  </pic:nvPicPr>
+                  <pic:blipFill>
+                    <a:blip r:embed="rId8"/>
+                    <a:stretch>
+                      <a:fillRect/>
+                    </a:stretch>
+                  </pic:blipFill>
+                  <pic:spPr>
+                    <a:xfrm>
+                      <a:off x="0" y="0"/>
+                      <a:ext cx="8863330" cy="4973955"/>
+                    </a:xfrm>
+                    <a:prstGeom prst="rect">
+                      <a:avLst/>
+                    </a:prstGeom>
+                  </pic:spPr>
+                </pic:pic>
+              </a:graphicData>
+            </a:graphic>
+          </wp:inline>
+        </w:drawing>
+      </w:r>
+    </w:p>
+    <w:p>
+      <w:pPr>
+        <w:pStyle w:val="ListParagraph"/>
+        <w:ind w:left="774"/>
+        <w:jc w:val="center"/>
+        <w:rPr>
+          <w:b/>
+          <w:bCs/>
+          <w:color w:val="000000" w:themeColor="text1"/>
+          <w:sz w:val="28"/>
+          <w:szCs w:val="28"/>
+        </w:rPr>
+      </w:pPr>
+      <w:r>
+        <w:rPr>
+          <w:b/>
+          <w:bCs/>
+          <w:color w:val="000000" w:themeColor="text1"/>
+          <w:sz w:val="28"/>
+          <w:szCs w:val="28"/>
+        </w:rPr>
+        <w:t>Figure1.</w:t>
+      </w:r>
+      <w:r>
+        <w:rPr>
+          <w:b/>
+          <w:bCs/>
+          <w:color w:val="000000" w:themeColor="text1"/>
+          <w:sz w:val="28"/>
+          <w:szCs w:val="28"/>
+        </w:rPr>
+        <w:t>3</w:t>
+      </w:r>
+    </w:p>
+    <w:p>
+      <w:pPr>
+        <w:pStyle w:val="ListParagraph"/>
+        <w:ind w:left="774"/>
+        <w:jc w:val="center"/>
+        <w:rPr>
+          <w:b/>
+          <w:bCs/>
+          <w:color w:val="000000" w:themeColor="text1"/>
+          <w:sz w:val="28"/>
+          <w:szCs w:val="28"/>
+        </w:rPr>
+      </w:pPr>
+    </w:p>
+    <w:p>
+      <w:pPr>
+        <w:pStyle w:val="ListParagraph"/>
+        <w:ind w:left="774"/>
+        <w:rPr>
+          <w:color w:val="000000" w:themeColor="text1"/>
+          <w:sz w:val="28"/>
+          <w:szCs w:val="28"/>
+        </w:rPr>
+      </w:pPr>
+      <w:r>
+        <w:rPr>
+          <w:color w:val="000000" w:themeColor="text1"/>
+          <w:sz w:val="28"/>
+          <w:szCs w:val="28"/>
+        </w:rPr>
+        <w:t>Next screenshots are based on coverage report of the listings file (Figure 1.4 to 1.5):</w:t>
+      </w:r>
+    </w:p>
+    <w:p>
+      <w:pPr>
+        <w:pStyle w:val="ListParagraph"/>
+        <w:ind w:left="774"/>
+        <w:rPr>
+          <w:color w:val="000000" w:themeColor="text1"/>
+          <w:sz w:val="28"/>
+          <w:szCs w:val="28"/>
+        </w:rPr>
+      </w:pPr>
+      <w:r>
+        <w:rPr>
+          <w:noProof/>
+        </w:rPr>
+        <w:lastRenderedPageBreak/>
+        <w:drawing>
+          <wp:inline distT="0" distB="0" distL="0" distR="0" wp14:anchorId="4054667F" wp14:editId="00ECE56A">
+            <wp:extent cx="8863330" cy="4983480"/>
+            <wp:effectExtent l="0" t="0" r="0" b="7620"/>
+            <wp:docPr id="79279520" name="Picture 1"/>
+            <wp:cNvGraphicFramePr>
+              <a:graphicFrameLocks xmlns:a="http://schemas.openxmlformats.org/drawingml/2006/main" noChangeAspect="1"/>
+            </wp:cNvGraphicFramePr>
+            <a:graphic xmlns:a="http://schemas.openxmlformats.org/drawingml/2006/main">
+              <a:graphicData uri="http://schemas.openxmlformats.org/drawingml/2006/picture">
+                <pic:pic xmlns:pic="http://schemas.openxmlformats.org/drawingml/2006/picture">
+                  <pic:nvPicPr>
+                    <pic:cNvPr id="79279520" name=""/>
+                    <pic:cNvPicPr/>
+                  </pic:nvPicPr>
+                  <pic:blipFill>
+                    <a:blip r:embed="rId9"/>
+                    <a:stretch>
+                      <a:fillRect/>
+                    </a:stretch>
+                  </pic:blipFill>
+                  <pic:spPr>
+                    <a:xfrm>
+                      <a:off x="0" y="0"/>
+                      <a:ext cx="8863330" cy="4983480"/>
+                    </a:xfrm>
+                    <a:prstGeom prst="rect">
+                      <a:avLst/>
+                    </a:prstGeom>
+                  </pic:spPr>
+                </pic:pic>
+              </a:graphicData>
+            </a:graphic>
+          </wp:inline>
+        </w:drawing>
+      </w:r>
+    </w:p>
+    <w:p>
+      <w:pPr>
+        <w:pStyle w:val="ListParagraph"/>
+        <w:ind w:left="774"/>
+        <w:jc w:val="center"/>
+        <w:rPr>
+          <w:b/>
+          <w:bCs/>
+          <w:color w:val="000000" w:themeColor="text1"/>
+          <w:sz w:val="32"/>
+          <w:szCs w:val="32"/>
+        </w:rPr>
+      </w:pPr>
+      <w:r>
+        <w:rPr>
+          <w:b/>
+          <w:bCs/>
+          <w:color w:val="000000" w:themeColor="text1"/>
+          <w:sz w:val="32"/>
+          <w:szCs w:val="32"/>
+        </w:rPr>
+        <w:t>Figure 1.4</w:t>
+      </w:r>
+    </w:p>
+    <w:p>
+      <w:pPr>
+        <w:pStyle w:val="ListParagraph"/>
+        <w:ind w:left="774"/>
+        <w:rPr>
+          <w:color w:val="000000" w:themeColor="text1"/>
+          <w:sz w:val="32"/>
+          <w:szCs w:val="32"/>
+        </w:rPr>
+      </w:pPr>
+      <w:r>
+        <w:rPr>
+          <w:color w:val="000000" w:themeColor="text1"/>
+          <w:sz w:val="32"/>
+          <w:szCs w:val="32"/>
+        </w:rPr>
+        <w:lastRenderedPageBreak/>
+        <w:t>In the above file, sample data is provided for inputs which is suburb, start, end date. This data is used to test functions which show different kinds of user input. Test_list_airbnb_lisiting_with_valid_data function checks whether sample data by user is valid or not by using assert isinstance function.</w:t>
+      </w:r>
+    </w:p>
+    <w:p>
+      <w:pPr>
+        <w:pStyle w:val="ListParagraph"/>
+        <w:ind w:left="774"/>
+        <w:rPr>
+          <w:color w:val="000000" w:themeColor="text1"/>
+          <w:sz w:val="32"/>
+          <w:szCs w:val="32"/>
+        </w:rPr>
+      </w:pPr>
+    </w:p>
+    <w:p>
+      <w:pPr>
+        <w:pStyle w:val="ListParagraph"/>
+        <w:ind w:left="774"/>
+        <w:rPr>
+          <w:color w:val="000000" w:themeColor="text1"/>
+          <w:sz w:val="32"/>
+          <w:szCs w:val="32"/>
+        </w:rPr>
+      </w:pPr>
+      <w:bookmarkStart w:id="2" w:name="_Hlk147698868"/>
+      <w:r>
+        <w:rPr>
+          <w:color w:val="000000" w:themeColor="text1"/>
+          <w:sz w:val="32"/>
+          <w:szCs w:val="32"/>
+        </w:rPr>
+        <w:t>Test_list_airbnb_listing_with_invalid_data</w:t>
+      </w:r>
+      <w:bookmarkEnd w:id="2"/>
+      <w:r>
+        <w:rPr>
+          <w:color w:val="000000" w:themeColor="text1"/>
+          <w:sz w:val="32"/>
+          <w:szCs w:val="32"/>
+        </w:rPr>
+        <w:t xml:space="preserve"> function checks if entered suburb is invalid or not. If invalid, then it returns nothing.</w:t>
+      </w:r>
+    </w:p>
+    <w:p>
+      <w:pPr>
+        <w:pStyle w:val="ListParagraph"/>
+        <w:ind w:left="774"/>
+        <w:rPr>
+          <w:color w:val="000000" w:themeColor="text1"/>
+          <w:sz w:val="32"/>
+          <w:szCs w:val="32"/>
+        </w:rPr>
+      </w:pPr>
+    </w:p>
+    <w:p>
+      <w:pPr>
+        <w:pStyle w:val="ListParagraph"/>
+        <w:ind w:left="774"/>
+        <w:rPr>
+          <w:color w:val="000000" w:themeColor="text1"/>
+          <w:sz w:val="32"/>
+          <w:szCs w:val="32"/>
+        </w:rPr>
+      </w:pPr>
+      <w:r>
+        <w:rPr>
+          <w:color w:val="000000" w:themeColor="text1"/>
+          <w:sz w:val="32"/>
+          <w:szCs w:val="32"/>
+        </w:rPr>
+        <w:t xml:space="preserve">Test_list_airbnb_listing_with_invalid_date makes sure if any one of the given dates is not in between </w:t>
+      </w:r>
+      <w:r>
+        <w:rPr>
+          <w:sz w:val="28"/>
+          <w:szCs w:val="28"/>
+          <w:lang w:val="en-US"/>
+        </w:rPr>
+        <w:t>7 December 2018 to 6 December 2019.</w:t>
+      </w:r>
+      <w:r>
+        <w:rPr>
+          <w:sz w:val="28"/>
+          <w:szCs w:val="28"/>
+          <w:lang w:val="en-US"/>
+        </w:rPr>
+        <w:t xml:space="preserve"> If, it is out of range it returns nothing.</w:t>
+      </w:r>
+    </w:p>
+    <w:p>
+      <w:pPr>
+        <w:pStyle w:val="ListParagraph"/>
+        <w:ind w:left="774"/>
+        <w:rPr>
+          <w:color w:val="000000" w:themeColor="text1"/>
+          <w:sz w:val="32"/>
+          <w:szCs w:val="32"/>
+        </w:rPr>
+      </w:pPr>
+    </w:p>
+    <w:p>
+      <w:pPr>
+        <w:pStyle w:val="ListParagraph"/>
+        <w:ind w:left="774"/>
+        <w:rPr>
+          <w:color w:val="000000" w:themeColor="text1"/>
+          <w:sz w:val="32"/>
+          <w:szCs w:val="32"/>
+        </w:rPr>
+      </w:pPr>
+      <w:r>
+        <w:rPr>
+          <w:color w:val="000000" w:themeColor="text1"/>
+          <w:sz w:val="32"/>
+          <w:szCs w:val="32"/>
+        </w:rPr>
+        <w:t xml:space="preserve">Test_list_airbnb_listing_with_invalid_date_range makes sure that the given dates are in between </w:t>
+      </w:r>
+      <w:r>
+        <w:rPr>
+          <w:sz w:val="28"/>
+          <w:szCs w:val="28"/>
+          <w:lang w:val="en-US"/>
+        </w:rPr>
+        <w:t>7 December 2018 to 6 December 2019.</w:t>
+      </w:r>
+      <w:r>
+        <w:rPr>
+          <w:sz w:val="28"/>
+          <w:szCs w:val="28"/>
+          <w:lang w:val="en-US"/>
+        </w:rPr>
+        <w:t xml:space="preserve"> If any one of them is out of range, it returns nothing.</w:t>
+      </w:r>
+    </w:p>
+    <w:p>
+      <w:pPr>
+        <w:pStyle w:val="ListParagraph"/>
+        <w:ind w:left="774"/>
+        <w:rPr>
+          <w:color w:val="000000" w:themeColor="text1"/>
+          <w:sz w:val="32"/>
+          <w:szCs w:val="32"/>
+        </w:rPr>
+      </w:pPr>
+    </w:p>
+    <w:p>
+      <w:pPr>
+        <w:pStyle w:val="ListParagraph"/>
+        <w:ind w:left="774"/>
+        <w:rPr>
+          <w:color w:val="000000" w:themeColor="text1"/>
+          <w:sz w:val="28"/>
+          <w:szCs w:val="28"/>
+        </w:rPr>
+      </w:pPr>
+    </w:p>
+    <w:p>
+      <w:pPr>
+        <w:pStyle w:val="ListParagraph"/>
+        <w:ind w:left="774"/>
+        <w:rPr>
+          <w:color w:val="000000" w:themeColor="text1"/>
+          <w:sz w:val="28"/>
+          <w:szCs w:val="28"/>
+        </w:rPr>
+      </w:pPr>
+      <w:r>
+        <w:rPr>
+          <w:noProof/>
+        </w:rPr>
+        <w:lastRenderedPageBreak/>
+        <w:drawing>
+          <wp:inline distT="0" distB="0" distL="0" distR="0" wp14:anchorId="1B29CDBB" wp14:editId="2DC63795">
+            <wp:extent cx="8863330" cy="5433060"/>
+            <wp:effectExtent l="0" t="0" r="0" b="0"/>
+            <wp:docPr id="1928026727" name="Picture 1"/>
+            <wp:cNvGraphicFramePr>
+              <a:graphicFrameLocks xmlns:a="http://schemas.openxmlformats.org/drawingml/2006/main" noChangeAspect="1"/>
+            </wp:cNvGraphicFramePr>
+            <a:graphic xmlns:a="http://schemas.openxmlformats.org/drawingml/2006/main">
+              <a:graphicData uri="http://schemas.openxmlformats.org/drawingml/2006/picture">
+                <pic:pic xmlns:pic="http://schemas.openxmlformats.org/drawingml/2006/picture">
+                  <pic:nvPicPr>
+                    <pic:cNvPr id="1928026727" name=""/>
+                    <pic:cNvPicPr/>
+                  </pic:nvPicPr>
+                  <pic:blipFill>
+                    <a:blip r:embed="rId10"/>
+                    <a:stretch>
+                      <a:fillRect/>
+                    </a:stretch>
+                  </pic:blipFill>
+                  <pic:spPr>
+                    <a:xfrm>
+                      <a:off x="0" y="0"/>
+                      <a:ext cx="8863330" cy="5433060"/>
+                    </a:xfrm>
+                    <a:prstGeom prst="rect">
+                      <a:avLst/>
+                    </a:prstGeom>
+                  </pic:spPr>
+                </pic:pic>
+              </a:graphicData>
+            </a:graphic>
+          </wp:inline>
+        </w:drawing>
+      </w:r>
+    </w:p>
+    <w:p>
+      <w:pPr>
+        <w:pStyle w:val="ListParagraph"/>
+        <w:ind w:left="774"/>
+        <w:jc w:val="center"/>
+        <w:rPr>
+          <w:b/>
+          <w:bCs/>
+          <w:color w:val="000000" w:themeColor="text1"/>
+          <w:sz w:val="32"/>
+          <w:szCs w:val="32"/>
+        </w:rPr>
+      </w:pPr>
+      <w:r>
+        <w:rPr>
+          <w:b/>
+          <w:bCs/>
+          <w:color w:val="000000" w:themeColor="text1"/>
+          <w:sz w:val="32"/>
+          <w:szCs w:val="32"/>
+        </w:rPr>
+        <w:t>Figure 1.</w:t>
+      </w:r>
+      <w:r>
+        <w:rPr>
+          <w:b/>
+          <w:bCs/>
+          <w:color w:val="000000" w:themeColor="text1"/>
+          <w:sz w:val="32"/>
+          <w:szCs w:val="32"/>
+        </w:rPr>
+        <w:t>5</w:t>
+      </w:r>
+    </w:p>
+    <w:p>
+      <w:pPr>
+        <w:pStyle w:val="ListParagraph"/>
+        <w:ind w:left="774"/>
+        <w:rPr>
+          <w:color w:val="000000" w:themeColor="text1"/>
+          <w:sz w:val="28"/>
+          <w:szCs w:val="28"/>
+        </w:rPr>
+      </w:pPr>
+    </w:p>
+    <w:p>
+      <w:pPr>
+        <w:pStyle w:val="ListParagraph"/>
+        <w:numPr>
+          <w:ilvl w:val="0"/>
+          <w:numId w:val="7"/>
+        </w:numPr>
+        <w:rPr>
+          <w:color w:val="000000" w:themeColor="text1"/>
+          <w:sz w:val="28"/>
+          <w:szCs w:val="28"/>
+        </w:rPr>
+      </w:pPr>
+      <w:r>
+        <w:rPr>
+          <w:color w:val="000000" w:themeColor="text1"/>
+          <w:sz w:val="28"/>
+          <w:szCs w:val="28"/>
+        </w:rPr>
+        <w:t>Price Chart function: The following screenshots are based on price chart function on the tool.(Figure 2.1 to 2.2)</w:t>
+      </w:r>
+    </w:p>
+    <w:p>
+      <w:pPr>
+        <w:pStyle w:val="ListParagraph"/>
+        <w:ind w:left="774"/>
+        <w:rPr>
+          <w:color w:val="000000" w:themeColor="text1"/>
+          <w:sz w:val="28"/>
+          <w:szCs w:val="28"/>
+        </w:rPr>
+      </w:pPr>
+      <w:r>
+        <w:rPr>
+          <w:noProof/>
+        </w:rPr>
+        <w:drawing>
+          <wp:inline distT="0" distB="0" distL="0" distR="0" wp14:anchorId="284F1A65" wp14:editId="7DB46CEB">
+            <wp:extent cx="8863330" cy="4983480"/>
+            <wp:effectExtent l="0" t="0" r="0" b="7620"/>
+            <wp:docPr id="1934262833" name="Picture 1"/>
+            <wp:cNvGraphicFramePr>
+              <a:graphicFrameLocks xmlns:a="http://schemas.openxmlformats.org/drawingml/2006/main" noChangeAspect="1"/>
+            </wp:cNvGraphicFramePr>
+            <a:graphic xmlns:a="http://schemas.openxmlformats.org/drawingml/2006/main">
+              <a:graphicData uri="http://schemas.openxmlformats.org/drawingml/2006/picture">
+                <pic:pic xmlns:pic="http://schemas.openxmlformats.org/drawingml/2006/picture">
+                  <pic:nvPicPr>
+                    <pic:cNvPr id="1934262833" name=""/>
+                    <pic:cNvPicPr/>
+                  </pic:nvPicPr>
+                  <pic:blipFill>
+                    <a:blip r:embed="rId11"/>
+                    <a:stretch>
+                      <a:fillRect/>
+                    </a:stretch>
+                  </pic:blipFill>
+                  <pic:spPr>
+                    <a:xfrm>
+                      <a:off x="0" y="0"/>
+                      <a:ext cx="8863330" cy="4983480"/>
+                    </a:xfrm>
+                    <a:prstGeom prst="rect">
+                      <a:avLst/>
+                    </a:prstGeom>
+                  </pic:spPr>
+                </pic:pic>
+              </a:graphicData>
+            </a:graphic>
+          </wp:inline>
+        </w:drawing>
+      </w:r>
+    </w:p>
+    <w:p>
+      <w:pPr>
+        <w:pStyle w:val="ListParagraph"/>
+        <w:ind w:left="774"/>
+        <w:jc w:val="center"/>
+        <w:rPr>
+          <w:color w:val="000000" w:themeColor="text1"/>
+          <w:sz w:val="28"/>
+          <w:szCs w:val="28"/>
+        </w:rPr>
+      </w:pPr>
+      <w:r>
+        <w:rPr>
+          <w:color w:val="000000" w:themeColor="text1"/>
+          <w:sz w:val="28"/>
+          <w:szCs w:val="28"/>
+        </w:rPr>
+        <w:lastRenderedPageBreak/>
+        <w:t>Figure 2.1</w:t>
+      </w:r>
+    </w:p>
+    <w:p>
+      <w:pPr>
+        <w:pStyle w:val="ListParagraph"/>
+        <w:ind w:left="774"/>
+        <w:rPr>
+          <w:color w:val="000000" w:themeColor="text1"/>
+          <w:sz w:val="28"/>
+          <w:szCs w:val="28"/>
+        </w:rPr>
+      </w:pPr>
+      <w:r>
+        <w:rPr>
+          <w:noProof/>
+        </w:rPr>
+        <w:drawing>
+          <wp:inline distT="0" distB="0" distL="0" distR="0" wp14:anchorId="0DC35BDD" wp14:editId="1AA7D91F">
+            <wp:extent cx="8863330" cy="4983480"/>
+            <wp:effectExtent l="0" t="0" r="0" b="7620"/>
+            <wp:docPr id="1801174660" name="Picture 1" descr="A screenshot of a computer&#10;&#10;Description automatically generated"/>
+            <wp:cNvGraphicFramePr>
+              <a:graphicFrameLocks xmlns:a="http://schemas.openxmlformats.org/drawingml/2006/main" noChangeAspect="1"/>
+            </wp:cNvGraphicFramePr>
+            <a:graphic xmlns:a="http://schemas.openxmlformats.org/drawingml/2006/main">
+              <a:graphicData uri="http://schemas.openxmlformats.org/drawingml/2006/picture">
+                <pic:pic xmlns:pic="http://schemas.openxmlformats.org/drawingml/2006/picture">
+                  <pic:nvPicPr>
+                    <pic:cNvPr id="1801174660" name="Picture 1" descr="A screenshot of a computer&#10;&#10;Description automatically generated"/>
+                    <pic:cNvPicPr/>
+                  </pic:nvPicPr>
+                  <pic:blipFill>
+                    <a:blip r:embed="rId12"/>
+                    <a:stretch>
+                      <a:fillRect/>
+                    </a:stretch>
+                  </pic:blipFill>
+                  <pic:spPr>
+                    <a:xfrm>
+                      <a:off x="0" y="0"/>
+                      <a:ext cx="8863330" cy="4983480"/>
+                    </a:xfrm>
+                    <a:prstGeom prst="rect">
+                      <a:avLst/>
+                    </a:prstGeom>
+                  </pic:spPr>
+                </pic:pic>
+              </a:graphicData>
+            </a:graphic>
+          </wp:inline>
+        </w:drawing>
+      </w:r>
+    </w:p>
+    <w:p>
+      <w:pPr>
+        <w:pStyle w:val="ListParagraph"/>
+        <w:ind w:left="774"/>
+        <w:jc w:val="center"/>
+        <w:rPr>
+          <w:color w:val="000000" w:themeColor="text1"/>
+          <w:sz w:val="28"/>
+          <w:szCs w:val="28"/>
+        </w:rPr>
+      </w:pPr>
+      <w:r>
+        <w:rPr>
+          <w:color w:val="000000" w:themeColor="text1"/>
+          <w:sz w:val="28"/>
+          <w:szCs w:val="28"/>
+        </w:rPr>
+        <w:t>Figure 2.2</w:t>
+      </w:r>
+    </w:p>
+    <w:p>
+      <w:pPr>
+        <w:pStyle w:val="ListParagraph"/>
+        <w:ind w:left="774"/>
+        <w:rPr>
+          <w:color w:val="000000" w:themeColor="text1"/>
+          <w:sz w:val="28"/>
+          <w:szCs w:val="28"/>
+        </w:rPr>
+      </w:pPr>
+      <w:r>
+        <w:rPr>
+          <w:color w:val="000000" w:themeColor="text1"/>
+          <w:sz w:val="28"/>
+          <w:szCs w:val="28"/>
+        </w:rPr>
+        <w:lastRenderedPageBreak/>
+        <w:t>The following screenshots are of testing file for price chart function Figure 2.3 to 2.4 .</w:t>
+      </w:r>
+    </w:p>
+    <w:p>
+      <w:pPr>
+        <w:pStyle w:val="ListParagraph"/>
+        <w:ind w:left="774"/>
+        <w:rPr>
+          <w:color w:val="000000" w:themeColor="text1"/>
+          <w:sz w:val="28"/>
+          <w:szCs w:val="28"/>
+        </w:rPr>
+      </w:pPr>
+    </w:p>
+    <w:p>
+      <w:pPr>
+        <w:pStyle w:val="ListParagraph"/>
+        <w:ind w:left="774"/>
+        <w:rPr>
+          <w:color w:val="000000" w:themeColor="text1"/>
+          <w:sz w:val="28"/>
+          <w:szCs w:val="28"/>
+        </w:rPr>
+      </w:pPr>
+      <w:r>
+        <w:rPr>
+          <w:noProof/>
+        </w:rPr>
+        <w:drawing>
+          <wp:inline distT="0" distB="0" distL="0" distR="0" wp14:anchorId="344137B4" wp14:editId="4502CC22">
+            <wp:extent cx="8863330" cy="4983480"/>
+            <wp:effectExtent l="0" t="0" r="0" b="7620"/>
+            <wp:docPr id="2008710209" name="Picture 1"/>
+            <wp:cNvGraphicFramePr>
+              <a:graphicFrameLocks xmlns:a="http://schemas.openxmlformats.org/drawingml/2006/main" noChangeAspect="1"/>
+            </wp:cNvGraphicFramePr>
+            <a:graphic xmlns:a="http://schemas.openxmlformats.org/drawingml/2006/main">
+              <a:graphicData uri="http://schemas.openxmlformats.org/drawingml/2006/picture">
+                <pic:pic xmlns:pic="http://schemas.openxmlformats.org/drawingml/2006/picture">
+                  <pic:nvPicPr>
+                    <pic:cNvPr id="2008710209" name=""/>
+                    <pic:cNvPicPr/>
+                  </pic:nvPicPr>
+                  <pic:blipFill>
+                    <a:blip r:embed="rId13"/>
+                    <a:stretch>
+                      <a:fillRect/>
+                    </a:stretch>
+                  </pic:blipFill>
+                  <pic:spPr>
+                    <a:xfrm>
+                      <a:off x="0" y="0"/>
+                      <a:ext cx="8863330" cy="4983480"/>
+                    </a:xfrm>
+                    <a:prstGeom prst="rect">
+                      <a:avLst/>
+                    </a:prstGeom>
+                  </pic:spPr>
+                </pic:pic>
+              </a:graphicData>
+            </a:graphic>
+          </wp:inline>
+        </w:drawing>
+      </w:r>
+    </w:p>
+    <w:p>
+      <w:pPr>
+        <w:pStyle w:val="ListParagraph"/>
+        <w:ind w:left="774"/>
+        <w:jc w:val="center"/>
+        <w:rPr>
+          <w:color w:val="000000" w:themeColor="text1"/>
+          <w:sz w:val="28"/>
+          <w:szCs w:val="28"/>
+        </w:rPr>
+      </w:pPr>
+      <w:r>
+        <w:rPr>
+          <w:color w:val="000000" w:themeColor="text1"/>
+          <w:sz w:val="28"/>
+          <w:szCs w:val="28"/>
+        </w:rPr>
+        <w:lastRenderedPageBreak/>
+        <w:t>Figure 2.3</w:t>
+      </w:r>
+    </w:p>
+    <w:p>
+      <w:pPr>
+        <w:pStyle w:val="ListParagraph"/>
+        <w:ind w:left="774"/>
+        <w:jc w:val="center"/>
+        <w:rPr>
+          <w:color w:val="000000" w:themeColor="text1"/>
+          <w:sz w:val="28"/>
+          <w:szCs w:val="28"/>
+        </w:rPr>
+      </w:pPr>
+    </w:p>
+    <w:p>
+      <w:pPr>
+        <w:pStyle w:val="ListParagraph"/>
+        <w:ind w:left="774"/>
+        <w:rPr>
+          <w:color w:val="000000" w:themeColor="text1"/>
+          <w:sz w:val="28"/>
+          <w:szCs w:val="28"/>
+        </w:rPr>
+      </w:pPr>
+      <w:r>
+        <w:rPr>
+          <w:noProof/>
+        </w:rPr>
+        <w:drawing>
+          <wp:inline distT="0" distB="0" distL="0" distR="0" wp14:anchorId="175E02BB" wp14:editId="0C9B7343">
+            <wp:extent cx="8863330" cy="4983480"/>
+            <wp:effectExtent l="0" t="0" r="0" b="7620"/>
+            <wp:docPr id="2125480322" name="Picture 1" descr="A screenshot of a computer&#10;&#10;Description automatically generated"/>
+            <wp:cNvGraphicFramePr>
+              <a:graphicFrameLocks xmlns:a="http://schemas.openxmlformats.org/drawingml/2006/main" noChangeAspect="1"/>
+            </wp:cNvGraphicFramePr>
+            <a:graphic xmlns:a="http://schemas.openxmlformats.org/drawingml/2006/main">
+              <a:graphicData uri="http://schemas.openxmlformats.org/drawingml/2006/picture">
+                <pic:pic xmlns:pic="http://schemas.openxmlformats.org/drawingml/2006/picture">
+                  <pic:nvPicPr>
+                    <pic:cNvPr id="2125480322" name="Picture 1" descr="A screenshot of a computer&#10;&#10;Description automatically generated"/>
+                    <pic:cNvPicPr/>
+                  </pic:nvPicPr>
+                  <pic:blipFill>
+                    <a:blip r:embed="rId14"/>
+                    <a:stretch>
+                      <a:fillRect/>
+                    </a:stretch>
+                  </pic:blipFill>
+                  <pic:spPr>
+                    <a:xfrm>
+                      <a:off x="0" y="0"/>
+                      <a:ext cx="8863330" cy="4983480"/>
+                    </a:xfrm>
+                    <a:prstGeom prst="rect">
+                      <a:avLst/>
+                    </a:prstGeom>
+                  </pic:spPr>
+                </pic:pic>
+              </a:graphicData>
+            </a:graphic>
+          </wp:inline>
+        </w:drawing>
+      </w:r>
+    </w:p>
+    <w:p>
+      <w:pPr>
+        <w:pStyle w:val="ListParagraph"/>
+        <w:ind w:left="774"/>
+        <w:jc w:val="center"/>
+        <w:rPr>
+          <w:color w:val="000000" w:themeColor="text1"/>
+          <w:sz w:val="28"/>
+          <w:szCs w:val="28"/>
+        </w:rPr>
+      </w:pPr>
+      <w:r>
+        <w:rPr>
+          <w:color w:val="000000" w:themeColor="text1"/>
+          <w:sz w:val="28"/>
+          <w:szCs w:val="28"/>
+        </w:rPr>
+        <w:lastRenderedPageBreak/>
+        <w:t>Figure 2.4</w:t>
+      </w:r>
+    </w:p>
+    <w:p>
+      <w:pPr>
+        <w:pStyle w:val="ListParagraph"/>
+        <w:ind w:left="774"/>
+        <w:rPr>
+          <w:color w:val="000000" w:themeColor="text1"/>
+          <w:sz w:val="28"/>
+          <w:szCs w:val="28"/>
+        </w:rPr>
+      </w:pPr>
+    </w:p>
+    <w:p>
+      <w:pPr>
+        <w:pStyle w:val="ListParagraph"/>
+        <w:ind w:left="774"/>
+        <w:rPr>
+          <w:color w:val="000000" w:themeColor="text1"/>
+          <w:sz w:val="28"/>
+          <w:szCs w:val="28"/>
+        </w:rPr>
+      </w:pPr>
+      <w:r>
+        <w:rPr>
+          <w:color w:val="000000" w:themeColor="text1"/>
+          <w:sz w:val="28"/>
+          <w:szCs w:val="28"/>
+        </w:rPr>
+        <w:t>In the above screenshots sample data is taken of dates within the specified date range. Test_show_plot_returns_figure displays chart based on start and end date.</w:t>
+      </w:r>
+    </w:p>
+    <w:p>
+      <w:pPr>
+        <w:pStyle w:val="ListParagraph"/>
+        <w:ind w:left="774"/>
+        <w:rPr>
+          <w:color w:val="000000" w:themeColor="text1"/>
+          <w:sz w:val="28"/>
+          <w:szCs w:val="28"/>
+        </w:rPr>
+      </w:pPr>
+      <w:r>
+        <w:rPr>
+          <w:color w:val="000000" w:themeColor="text1"/>
+          <w:sz w:val="28"/>
+          <w:szCs w:val="28"/>
+        </w:rPr>
+        <w:t>Test_show_plot_has_correct_xlabel makes sure x axis of figure has label of average price.</w:t>
+      </w:r>
+    </w:p>
+    <w:p>
+      <w:pPr>
+        <w:pStyle w:val="ListParagraph"/>
+        <w:ind w:left="774"/>
+        <w:rPr>
+          <w:color w:val="000000" w:themeColor="text1"/>
+          <w:sz w:val="28"/>
+          <w:szCs w:val="28"/>
+        </w:rPr>
+      </w:pPr>
+      <w:r>
+        <w:rPr>
+          <w:color w:val="000000" w:themeColor="text1"/>
+          <w:sz w:val="28"/>
+          <w:szCs w:val="28"/>
+        </w:rPr>
+        <w:t>Test_show_plot_has_correct_ylabel makes sure y axis of figure has label of frequency.</w:t>
+      </w:r>
+    </w:p>
+    <w:p>
+      <w:pPr>
+        <w:pStyle w:val="ListParagraph"/>
+        <w:ind w:left="774"/>
+        <w:rPr>
+          <w:color w:val="000000" w:themeColor="text1"/>
+          <w:sz w:val="28"/>
+          <w:szCs w:val="28"/>
+        </w:rPr>
+      </w:pPr>
+      <w:r>
+        <w:rPr>
+          <w:color w:val="000000" w:themeColor="text1"/>
+          <w:sz w:val="28"/>
+          <w:szCs w:val="28"/>
+        </w:rPr>
+        <w:t>Test_show_plot_has_non_negative_prices checks all values of plot are greater than 0.</w:t>
+      </w:r>
+    </w:p>
+    <w:p>
+      <w:pPr>
+        <w:pStyle w:val="ListParagraph"/>
+        <w:ind w:left="774"/>
+        <w:jc w:val="center"/>
+        <w:rPr>
+          <w:color w:val="000000" w:themeColor="text1"/>
+        </w:rPr>
+      </w:pPr>
+    </w:p>
+    <w:p>
+      <w:pPr>
+        <w:pStyle w:val="ListParagraph"/>
+        <w:numPr>
+          <w:ilvl w:val="0"/>
+          <w:numId w:val="7"/>
+        </w:numPr>
+        <w:rPr>
+          <w:color w:val="000000" w:themeColor="text1"/>
+          <w:sz w:val="28"/>
+          <w:szCs w:val="28"/>
+        </w:rPr>
+      </w:pPr>
+      <w:r>
+        <w:rPr>
+          <w:color w:val="000000" w:themeColor="text1"/>
+          <w:sz w:val="28"/>
+          <w:szCs w:val="28"/>
+        </w:rPr>
+        <w:t>Keyword Search function: The following screenshots show keyword search function of the program Figure 3.1 to 3.2 .</w:t>
+      </w:r>
+    </w:p>
+    <w:p>
+      <w:pPr>
+        <w:pStyle w:val="ListParagraph"/>
+        <w:ind w:left="774"/>
+        <w:rPr>
+          <w:color w:val="000000" w:themeColor="text1"/>
+          <w:sz w:val="28"/>
+          <w:szCs w:val="28"/>
+        </w:rPr>
+      </w:pPr>
+    </w:p>
+    <w:p>
+      <w:pPr>
+        <w:pStyle w:val="ListParagraph"/>
+        <w:ind w:left="774"/>
+        <w:rPr>
+          <w:color w:val="000000" w:themeColor="text1"/>
+          <w:sz w:val="28"/>
+          <w:szCs w:val="28"/>
+        </w:rPr>
+      </w:pPr>
+      <w:r>
+        <w:rPr>
+          <w:noProof/>
+        </w:rPr>
+        <w:lastRenderedPageBreak/>
+        <w:drawing>
+          <wp:inline distT="0" distB="0" distL="0" distR="0" wp14:anchorId="42A19513" wp14:editId="4BE0DB89">
+            <wp:extent cx="8863330" cy="4983480"/>
+            <wp:effectExtent l="0" t="0" r="0" b="7620"/>
+            <wp:docPr id="1470113808" name="Picture 1"/>
+            <wp:cNvGraphicFramePr>
+              <a:graphicFrameLocks xmlns:a="http://schemas.openxmlformats.org/drawingml/2006/main" noChangeAspect="1"/>
+            </wp:cNvGraphicFramePr>
+            <a:graphic xmlns:a="http://schemas.openxmlformats.org/drawingml/2006/main">
+              <a:graphicData uri="http://schemas.openxmlformats.org/drawingml/2006/picture">
+                <pic:pic xmlns:pic="http://schemas.openxmlformats.org/drawingml/2006/picture">
+                  <pic:nvPicPr>
+                    <pic:cNvPr id="1470113808" name=""/>
+                    <pic:cNvPicPr/>
+                  </pic:nvPicPr>
+                  <pic:blipFill>
+                    <a:blip r:embed="rId15"/>
+                    <a:stretch>
+                      <a:fillRect/>
+                    </a:stretch>
+                  </pic:blipFill>
+                  <pic:spPr>
+                    <a:xfrm>
+                      <a:off x="0" y="0"/>
+                      <a:ext cx="8863330" cy="4983480"/>
+                    </a:xfrm>
+                    <a:prstGeom prst="rect">
+                      <a:avLst/>
+                    </a:prstGeom>
+                  </pic:spPr>
+                </pic:pic>
+              </a:graphicData>
+            </a:graphic>
+          </wp:inline>
+        </w:drawing>
+      </w:r>
+    </w:p>
+    <w:p>
+      <w:pPr>
+        <w:pStyle w:val="ListParagraph"/>
+        <w:ind w:left="774"/>
+        <w:jc w:val="center"/>
+        <w:rPr>
+          <w:color w:val="000000" w:themeColor="text1"/>
+          <w:sz w:val="28"/>
+          <w:szCs w:val="28"/>
+        </w:rPr>
+      </w:pPr>
+      <w:r>
+        <w:rPr>
+          <w:color w:val="000000" w:themeColor="text1"/>
+          <w:sz w:val="28"/>
+          <w:szCs w:val="28"/>
+        </w:rPr>
+        <w:t>Figure 3.1</w:t>
+      </w:r>
+    </w:p>
+    <w:p>
+      <w:pPr>
+        <w:pStyle w:val="ListParagraph"/>
+        <w:ind w:left="774"/>
+        <w:rPr>
+          <w:color w:val="000000" w:themeColor="text1"/>
+          <w:sz w:val="28"/>
+          <w:szCs w:val="28"/>
+        </w:rPr>
+      </w:pPr>
+      <w:r>
+        <w:rPr>
+          <w:noProof/>
+        </w:rPr>
+        <w:lastRenderedPageBreak/>
+        <w:drawing>
+          <wp:inline distT="0" distB="0" distL="0" distR="0" wp14:anchorId="0C52E440" wp14:editId="630B17AE">
+            <wp:extent cx="8863330" cy="4986655"/>
+            <wp:effectExtent l="0" t="0" r="0" b="4445"/>
+            <wp:docPr id="1415891906" name="Picture 1" descr="A screenshot of a computer&#10;&#10;Description automatically generated"/>
+            <wp:cNvGraphicFramePr>
+              <a:graphicFrameLocks xmlns:a="http://schemas.openxmlformats.org/drawingml/2006/main" noChangeAspect="1"/>
+            </wp:cNvGraphicFramePr>
+            <a:graphic xmlns:a="http://schemas.openxmlformats.org/drawingml/2006/main">
+              <a:graphicData uri="http://schemas.openxmlformats.org/drawingml/2006/picture">
+                <pic:pic xmlns:pic="http://schemas.openxmlformats.org/drawingml/2006/picture">
+                  <pic:nvPicPr>
+                    <pic:cNvPr id="1415891906" name="Picture 1" descr="A screenshot of a computer&#10;&#10;Description automatically generated"/>
+                    <pic:cNvPicPr/>
+                  </pic:nvPicPr>
+                  <pic:blipFill>
+                    <a:blip r:embed="rId16"/>
+                    <a:stretch>
+                      <a:fillRect/>
+                    </a:stretch>
+                  </pic:blipFill>
+                  <pic:spPr>
+                    <a:xfrm>
+                      <a:off x="0" y="0"/>
+                      <a:ext cx="8863330" cy="4986655"/>
+                    </a:xfrm>
+                    <a:prstGeom prst="rect">
+                      <a:avLst/>
+                    </a:prstGeom>
+                  </pic:spPr>
+                </pic:pic>
+              </a:graphicData>
+            </a:graphic>
+          </wp:inline>
+        </w:drawing>
+      </w:r>
+    </w:p>
+    <w:p>
+      <w:pPr>
+        <w:pStyle w:val="ListParagraph"/>
+        <w:ind w:left="774"/>
+        <w:jc w:val="center"/>
+        <w:rPr>
+          <w:color w:val="000000" w:themeColor="text1"/>
+          <w:sz w:val="28"/>
+          <w:szCs w:val="28"/>
+        </w:rPr>
+      </w:pPr>
+      <w:r>
+        <w:rPr>
+          <w:color w:val="000000" w:themeColor="text1"/>
+          <w:sz w:val="28"/>
+          <w:szCs w:val="28"/>
+        </w:rPr>
+        <w:t>Figure 3.2</w:t>
+      </w:r>
+    </w:p>
+    <w:p>
+      <w:pPr>
+        <w:pStyle w:val="ListParagraph"/>
+        <w:ind w:left="774"/>
+        <w:rPr>
+          <w:color w:val="000000" w:themeColor="text1"/>
+          <w:sz w:val="28"/>
+          <w:szCs w:val="28"/>
+        </w:rPr>
+      </w:pPr>
+    </w:p>
+    <w:p>
+      <w:pPr>
+        <w:rPr>
+          <w:sz w:val="24"/>
+          <w:szCs w:val="24"/>
+        </w:rPr>
+      </w:pPr>
+      <w:r>
+        <w:rPr>
+          <w:sz w:val="24"/>
+          <w:szCs w:val="24"/>
+        </w:rPr>
+        <w:lastRenderedPageBreak/>
+        <w:t>The following screenshots show test file for keyword search function in Figure 3.3 to 3.4 .</w:t>
+      </w:r>
+    </w:p>
+    <w:p>
+      <w:pPr>
+        <w:rPr>
+          <w:sz w:val="24"/>
+          <w:szCs w:val="24"/>
+        </w:rPr>
+      </w:pPr>
+      <w:r>
+        <w:rPr>
+          <w:noProof/>
+        </w:rPr>
+        <w:drawing>
+          <wp:inline distT="0" distB="0" distL="0" distR="0" wp14:anchorId="3B986366" wp14:editId="602A1D30">
+            <wp:extent cx="8863330" cy="4983480"/>
+            <wp:effectExtent l="0" t="0" r="0" b="7620"/>
+            <wp:docPr id="1469518721" name="Picture 1"/>
+            <wp:cNvGraphicFramePr>
+              <a:graphicFrameLocks xmlns:a="http://schemas.openxmlformats.org/drawingml/2006/main" noChangeAspect="1"/>
+            </wp:cNvGraphicFramePr>
+            <a:graphic xmlns:a="http://schemas.openxmlformats.org/drawingml/2006/main">
+              <a:graphicData uri="http://schemas.openxmlformats.org/drawingml/2006/picture">
+                <pic:pic xmlns:pic="http://schemas.openxmlformats.org/drawingml/2006/picture">
+                  <pic:nvPicPr>
+                    <pic:cNvPr id="1469518721" name=""/>
+                    <pic:cNvPicPr/>
+                  </pic:nvPicPr>
+                  <pic:blipFill>
+                    <a:blip r:embed="rId17"/>
+                    <a:stretch>
+                      <a:fillRect/>
+                    </a:stretch>
+                  </pic:blipFill>
+                  <pic:spPr>
+                    <a:xfrm>
+                      <a:off x="0" y="0"/>
+                      <a:ext cx="8863330" cy="4983480"/>
+                    </a:xfrm>
+                    <a:prstGeom prst="rect">
+                      <a:avLst/>
+                    </a:prstGeom>
+                  </pic:spPr>
+                </pic:pic>
+              </a:graphicData>
+            </a:graphic>
+          </wp:inline>
+        </w:drawing>
+      </w:r>
+    </w:p>
+    <w:p>
+      <w:pPr>
+        <w:jc w:val="center"/>
+        <w:rPr>
+          <w:sz w:val="24"/>
+          <w:szCs w:val="24"/>
+        </w:rPr>
+      </w:pPr>
+      <w:r>
+        <w:rPr>
+          <w:sz w:val="24"/>
+          <w:szCs w:val="24"/>
+        </w:rPr>
+        <w:t>Figure 3.3</w:t>
+      </w:r>
+    </w:p>
+    <w:p>
+      <w:pPr>
+        <w:rPr>
+          <w:sz w:val="24"/>
+          <w:szCs w:val="24"/>
+        </w:rPr>
+      </w:pPr>
+      <w:r>
+        <w:rPr>
+          <w:noProof/>
+        </w:rPr>
+        <w:lastRenderedPageBreak/>
+        <w:drawing>
+          <wp:inline distT="0" distB="0" distL="0" distR="0" wp14:anchorId="4AAEB22C" wp14:editId="2AF625DE">
+            <wp:extent cx="8863330" cy="4983480"/>
+            <wp:effectExtent l="0" t="0" r="0" b="7620"/>
+            <wp:docPr id="1051136659" name="Picture 1" descr="A screenshot of a computer&#10;&#10;Description automatically generated"/>
+            <wp:cNvGraphicFramePr>
+              <a:graphicFrameLocks xmlns:a="http://schemas.openxmlformats.org/drawingml/2006/main" noChangeAspect="1"/>
+            </wp:cNvGraphicFramePr>
+            <a:graphic xmlns:a="http://schemas.openxmlformats.org/drawingml/2006/main">
+              <a:graphicData uri="http://schemas.openxmlformats.org/drawingml/2006/picture">
+                <pic:pic xmlns:pic="http://schemas.openxmlformats.org/drawingml/2006/picture">
+                  <pic:nvPicPr>
+                    <pic:cNvPr id="1051136659" name="Picture 1" descr="A screenshot of a computer&#10;&#10;Description automatically generated"/>
+                    <pic:cNvPicPr/>
+                  </pic:nvPicPr>
+                  <pic:blipFill>
+                    <a:blip r:embed="rId18"/>
+                    <a:stretch>
+                      <a:fillRect/>
+                    </a:stretch>
+                  </pic:blipFill>
+                  <pic:spPr>
+                    <a:xfrm>
+                      <a:off x="0" y="0"/>
+                      <a:ext cx="8863330" cy="4983480"/>
+                    </a:xfrm>
+                    <a:prstGeom prst="rect">
+                      <a:avLst/>
+                    </a:prstGeom>
+                  </pic:spPr>
+                </pic:pic>
+              </a:graphicData>
+            </a:graphic>
+          </wp:inline>
+        </w:drawing>
+      </w:r>
+    </w:p>
+    <w:p>
+      <w:pPr>
+        <w:jc w:val="center"/>
+        <w:rPr>
+          <w:sz w:val="24"/>
+          <w:szCs w:val="24"/>
+        </w:rPr>
+      </w:pPr>
+      <w:r>
+        <w:rPr>
+          <w:sz w:val="24"/>
+          <w:szCs w:val="24"/>
+        </w:rPr>
+        <w:t>Figure 3.4</w:t>
+      </w:r>
+    </w:p>
+    <w:p>
+      <w:pPr>
+        <w:jc w:val="center"/>
+        <w:rPr>
+          <w:sz w:val="24"/>
+          <w:szCs w:val="24"/>
+        </w:rPr>
+      </w:pPr>
+    </w:p>
+    <w:p>
+      <w:pPr>
+        <w:jc w:val="center"/>
+        <w:rPr>
+          <w:sz w:val="24"/>
+          <w:szCs w:val="24"/>
+        </w:rPr>
+      </w:pPr>
+    </w:p>
+    <w:p>
+      <w:pPr>
+        <w:pStyle w:val="ListParagraph"/>
+        <w:numPr>
+          <w:ilvl w:val="0"/>
+          <w:numId w:val="7"/>
+        </w:numPr>
+        <w:rPr>
+          <w:sz w:val="24"/>
+          <w:szCs w:val="24"/>
+        </w:rPr>
+      </w:pPr>
+      <w:r>
+        <w:rPr>
+          <w:sz w:val="24"/>
+          <w:szCs w:val="24"/>
+        </w:rPr>
+        <w:t>Review Analysis: The following screenshots show reviews analysis function in Figure 4.1 to 4.2 .</w:t>
+      </w:r>
+    </w:p>
+    <w:p>
+      <w:pPr>
+        <w:pStyle w:val="ListParagraph"/>
+        <w:ind w:left="774"/>
+        <w:jc w:val="center"/>
+        <w:rPr>
+          <w:sz w:val="24"/>
+          <w:szCs w:val="24"/>
+        </w:rPr>
+      </w:pPr>
+      <w:r>
+        <w:rPr>
+          <w:noProof/>
+        </w:rPr>
+        <w:lastRenderedPageBreak/>
+        <w:drawing>
+          <wp:inline distT="0" distB="0" distL="0" distR="0" wp14:anchorId="40176DFF" wp14:editId="5DE399E4">
+            <wp:extent cx="8863330" cy="4983480"/>
+            <wp:effectExtent l="0" t="0" r="0" b="7620"/>
+            <wp:docPr id="1829028831" name="Picture 1" descr="A screenshot of a computer program&#10;&#10;Description automatically generated"/>
+            <wp:cNvGraphicFramePr>
+              <a:graphicFrameLocks xmlns:a="http://schemas.openxmlformats.org/drawingml/2006/main" noChangeAspect="1"/>
+            </wp:cNvGraphicFramePr>
+            <a:graphic xmlns:a="http://schemas.openxmlformats.org/drawingml/2006/main">
+              <a:graphicData uri="http://schemas.openxmlformats.org/drawingml/2006/picture">
+                <pic:pic xmlns:pic="http://schemas.openxmlformats.org/drawingml/2006/picture">
+                  <pic:nvPicPr>
+                    <pic:cNvPr id="1829028831" name="Picture 1" descr="A screenshot of a computer program&#10;&#10;Description automatically generated"/>
+                    <pic:cNvPicPr/>
+                  </pic:nvPicPr>
+                  <pic:blipFill>
+                    <a:blip r:embed="rId19"/>
+                    <a:stretch>
+                      <a:fillRect/>
+                    </a:stretch>
+                  </pic:blipFill>
+                  <pic:spPr>
+                    <a:xfrm>
+                      <a:off x="0" y="0"/>
+                      <a:ext cx="8863330" cy="4983480"/>
+                    </a:xfrm>
+                    <a:prstGeom prst="rect">
+                      <a:avLst/>
+                    </a:prstGeom>
+                  </pic:spPr>
+                </pic:pic>
+              </a:graphicData>
+            </a:graphic>
+          </wp:inline>
+        </w:drawing>
+      </w:r>
+      <w:r>
+        <w:rPr>
+          <w:sz w:val="24"/>
+          <w:szCs w:val="24"/>
+        </w:rPr>
+        <w:t>Figure 4.1</w:t>
+      </w:r>
+    </w:p>
+    <w:p>
+      <w:pPr>
+        <w:pStyle w:val="ListParagraph"/>
+        <w:ind w:left="774"/>
+        <w:rPr>
+          <w:sz w:val="24"/>
+          <w:szCs w:val="24"/>
+        </w:rPr>
+      </w:pPr>
+    </w:p>
+    <w:p>
+      <w:pPr>
+        <w:pStyle w:val="ListParagraph"/>
+        <w:ind w:left="774"/>
+        <w:rPr>
+          <w:sz w:val="24"/>
+          <w:szCs w:val="24"/>
+        </w:rPr>
+      </w:pPr>
+      <w:r>
+        <w:rPr>
+          <w:noProof/>
+        </w:rPr>
+        <w:lastRenderedPageBreak/>
+        <w:drawing>
+          <wp:inline distT="0" distB="0" distL="0" distR="0" wp14:anchorId="7F9399E3" wp14:editId="5C83A667">
+            <wp:extent cx="8863330" cy="4983480"/>
+            <wp:effectExtent l="0" t="0" r="0" b="7620"/>
+            <wp:docPr id="154493662" name="Picture 1" descr="A screenshot of a computer&#10;&#10;Description automatically generated"/>
+            <wp:cNvGraphicFramePr>
+              <a:graphicFrameLocks xmlns:a="http://schemas.openxmlformats.org/drawingml/2006/main" noChangeAspect="1"/>
+            </wp:cNvGraphicFramePr>
+            <a:graphic xmlns:a="http://schemas.openxmlformats.org/drawingml/2006/main">
+              <a:graphicData uri="http://schemas.openxmlformats.org/drawingml/2006/picture">
+                <pic:pic xmlns:pic="http://schemas.openxmlformats.org/drawingml/2006/picture">
+                  <pic:nvPicPr>
+                    <pic:cNvPr id="154493662" name="Picture 1" descr="A screenshot of a computer&#10;&#10;Description automatically generated"/>
+                    <pic:cNvPicPr/>
+                  </pic:nvPicPr>
+                  <pic:blipFill>
+                    <a:blip r:embed="rId20"/>
+                    <a:stretch>
+                      <a:fillRect/>
+                    </a:stretch>
+                  </pic:blipFill>
+                  <pic:spPr>
+                    <a:xfrm>
+                      <a:off x="0" y="0"/>
+                      <a:ext cx="8863330" cy="4983480"/>
+                    </a:xfrm>
+                    <a:prstGeom prst="rect">
+                      <a:avLst/>
+                    </a:prstGeom>
+                  </pic:spPr>
+                </pic:pic>
+              </a:graphicData>
+            </a:graphic>
+          </wp:inline>
+        </w:drawing>
+      </w:r>
+    </w:p>
+    <w:p>
+      <w:pPr>
+        <w:pStyle w:val="ListParagraph"/>
+        <w:ind w:left="774"/>
+        <w:jc w:val="center"/>
+        <w:rPr>
+          <w:sz w:val="24"/>
+          <w:szCs w:val="24"/>
+        </w:rPr>
+      </w:pPr>
+      <w:r>
+        <w:rPr>
+          <w:sz w:val="24"/>
+          <w:szCs w:val="24"/>
+        </w:rPr>
+        <w:t>Figure 4.2</w:t>
+      </w:r>
+    </w:p>
+    <w:p>
+      <w:pPr>
+        <w:pStyle w:val="ListParagraph"/>
+        <w:ind w:left="774"/>
+        <w:rPr>
+          <w:sz w:val="24"/>
+          <w:szCs w:val="24"/>
+        </w:rPr>
+      </w:pPr>
+      <w:r>
+        <w:rPr>
+          <w:sz w:val="24"/>
+          <w:szCs w:val="24"/>
+        </w:rPr>
+        <w:t>The following screenshots show test file for review analysis function in figure 4.3  to 4.4 .</w:t>
+      </w:r>
+    </w:p>
+    <w:p>
+      <w:pPr>
+        <w:pStyle w:val="ListParagraph"/>
+        <w:ind w:left="774"/>
+        <w:rPr>
+          <w:sz w:val="24"/>
+          <w:szCs w:val="24"/>
+        </w:rPr>
+      </w:pPr>
+      <w:r>
+        <w:rPr>
+          <w:noProof/>
+        </w:rPr>
+        <w:lastRenderedPageBreak/>
+        <w:drawing>
+          <wp:inline distT="0" distB="0" distL="0" distR="0" wp14:anchorId="4193B0E2" wp14:editId="59F5A46B">
+            <wp:extent cx="8863330" cy="4994275"/>
+            <wp:effectExtent l="0" t="0" r="0" b="0"/>
+            <wp:docPr id="1659726347" name="Picture 1" descr="A screenshot of a computer&#10;&#10;Description automatically generated"/>
+            <wp:cNvGraphicFramePr>
+              <a:graphicFrameLocks xmlns:a="http://schemas.openxmlformats.org/drawingml/2006/main" noChangeAspect="1"/>
+            </wp:cNvGraphicFramePr>
+            <a:graphic xmlns:a="http://schemas.openxmlformats.org/drawingml/2006/main">
+              <a:graphicData uri="http://schemas.openxmlformats.org/drawingml/2006/picture">
+                <pic:pic xmlns:pic="http://schemas.openxmlformats.org/drawingml/2006/picture">
+                  <pic:nvPicPr>
+                    <pic:cNvPr id="1659726347" name="Picture 1" descr="A screenshot of a computer&#10;&#10;Description automatically generated"/>
+                    <pic:cNvPicPr/>
+                  </pic:nvPicPr>
+                  <pic:blipFill>
+                    <a:blip r:embed="rId21"/>
+                    <a:stretch>
+                      <a:fillRect/>
+                    </a:stretch>
+                  </pic:blipFill>
+                  <pic:spPr>
+                    <a:xfrm>
+                      <a:off x="0" y="0"/>
+                      <a:ext cx="8863330" cy="4994275"/>
+                    </a:xfrm>
+                    <a:prstGeom prst="rect">
+                      <a:avLst/>
+                    </a:prstGeom>
+                  </pic:spPr>
+                </pic:pic>
+              </a:graphicData>
+            </a:graphic>
+          </wp:inline>
+        </w:drawing>
+      </w:r>
+    </w:p>
+    <w:p>
+      <w:pPr>
+        <w:pStyle w:val="ListParagraph"/>
+        <w:ind w:left="774"/>
+        <w:jc w:val="center"/>
+        <w:rPr>
+          <w:sz w:val="24"/>
+          <w:szCs w:val="24"/>
+        </w:rPr>
+      </w:pPr>
+      <w:r>
+        <w:rPr>
+          <w:sz w:val="24"/>
+          <w:szCs w:val="24"/>
+        </w:rPr>
+        <w:t>Figure 4.3</w:t>
+      </w:r>
+    </w:p>
+    <w:p>
+      <w:pPr>
+        <w:pStyle w:val="ListParagraph"/>
+        <w:ind w:left="774"/>
+        <w:rPr>
+          <w:sz w:val="24"/>
+          <w:szCs w:val="24"/>
+        </w:rPr>
+      </w:pPr>
+      <w:r>
+        <w:rPr>
+          <w:noProof/>
+        </w:rPr>
+        <w:lastRenderedPageBreak/>
+        <w:drawing>
+          <wp:inline distT="0" distB="0" distL="0" distR="0" wp14:anchorId="3FB1804D" wp14:editId="1793E53D">
+            <wp:extent cx="8863330" cy="4983480"/>
+            <wp:effectExtent l="0" t="0" r="0" b="7620"/>
+            <wp:docPr id="1012019238" name="Picture 1" descr="A screenshot of a computer&#10;&#10;Description automatically generated"/>
+            <wp:cNvGraphicFramePr>
+              <a:graphicFrameLocks xmlns:a="http://schemas.openxmlformats.org/drawingml/2006/main" noChangeAspect="1"/>
+            </wp:cNvGraphicFramePr>
+            <a:graphic xmlns:a="http://schemas.openxmlformats.org/drawingml/2006/main">
+              <a:graphicData uri="http://schemas.openxmlformats.org/drawingml/2006/picture">
+                <pic:pic xmlns:pic="http://schemas.openxmlformats.org/drawingml/2006/picture">
+                  <pic:nvPicPr>
+                    <pic:cNvPr id="1012019238" name="Picture 1" descr="A screenshot of a computer&#10;&#10;Description automatically generated"/>
+                    <pic:cNvPicPr/>
+                  </pic:nvPicPr>
+                  <pic:blipFill>
+                    <a:blip r:embed="rId22"/>
+                    <a:stretch>
+                      <a:fillRect/>
+                    </a:stretch>
+                  </pic:blipFill>
+                  <pic:spPr>
+                    <a:xfrm>
+                      <a:off x="0" y="0"/>
+                      <a:ext cx="8863330" cy="4983480"/>
+                    </a:xfrm>
+                    <a:prstGeom prst="rect">
+                      <a:avLst/>
+                    </a:prstGeom>
+                  </pic:spPr>
+                </pic:pic>
+              </a:graphicData>
+            </a:graphic>
+          </wp:inline>
+        </w:drawing>
+      </w:r>
+    </w:p>
+    <w:p>
+      <w:pPr>
+        <w:pStyle w:val="ListParagraph"/>
+        <w:ind w:left="774"/>
+        <w:jc w:val="center"/>
+        <w:rPr>
+          <w:sz w:val="24"/>
+          <w:szCs w:val="24"/>
+        </w:rPr>
+      </w:pPr>
+      <w:r>
+        <w:rPr>
+          <w:sz w:val="24"/>
+          <w:szCs w:val="24"/>
+        </w:rPr>
+        <w:t>Figure 4.4</w:t>
+      </w:r>
+    </w:p>
+    <w:p>
+      <w:pPr>
+        <w:pStyle w:val="ListParagraph"/>
+        <w:numPr>
+          <w:ilvl w:val="0"/>
+          <w:numId w:val="7"/>
+        </w:numPr>
+        <w:rPr>
+          <w:sz w:val="24"/>
+          <w:szCs w:val="24"/>
+        </w:rPr>
+      </w:pPr>
+      <w:r>
+        <w:rPr>
+          <w:sz w:val="24"/>
+          <w:szCs w:val="24"/>
+        </w:rPr>
+        <w:t>Room Usage Analysis: The following screenshots shows room usage function of the program in Figure 5.1 to 5.2 .</w:t>
+      </w:r>
+    </w:p>
+    <w:p>
+      <w:pPr>
+        <w:pStyle w:val="ListParagraph"/>
+        <w:ind w:left="774"/>
+        <w:rPr>
+          <w:sz w:val="24"/>
+          <w:szCs w:val="24"/>
+        </w:rPr>
+      </w:pPr>
+      <w:r>
+        <w:rPr>
+          <w:noProof/>
+        </w:rPr>
+        <w:lastRenderedPageBreak/>
+        <w:drawing>
+          <wp:inline distT="0" distB="0" distL="0" distR="0" wp14:anchorId="1FCE11C8" wp14:editId="3F8CD71C">
+            <wp:extent cx="8863330" cy="4983480"/>
+            <wp:effectExtent l="0" t="0" r="0" b="7620"/>
+            <wp:docPr id="753761961" name="Picture 1" descr="A screenshot of a computer&#10;&#10;Description automatically generated"/>
+            <wp:cNvGraphicFramePr>
+              <a:graphicFrameLocks xmlns:a="http://schemas.openxmlformats.org/drawingml/2006/main" noChangeAspect="1"/>
+            </wp:cNvGraphicFramePr>
+            <a:graphic xmlns:a="http://schemas.openxmlformats.org/drawingml/2006/main">
+              <a:graphicData uri="http://schemas.openxmlformats.org/drawingml/2006/picture">
+                <pic:pic xmlns:pic="http://schemas.openxmlformats.org/drawingml/2006/picture">
+                  <pic:nvPicPr>
+                    <pic:cNvPr id="753761961" name="Picture 1" descr="A screenshot of a computer&#10;&#10;Description automatically generated"/>
+                    <pic:cNvPicPr/>
+                  </pic:nvPicPr>
+                  <pic:blipFill>
+                    <a:blip r:embed="rId23"/>
+                    <a:stretch>
+                      <a:fillRect/>
+                    </a:stretch>
+                  </pic:blipFill>
+                  <pic:spPr>
+                    <a:xfrm>
+                      <a:off x="0" y="0"/>
+                      <a:ext cx="8863330" cy="4983480"/>
+                    </a:xfrm>
+                    <a:prstGeom prst="rect">
+                      <a:avLst/>
+                    </a:prstGeom>
+                  </pic:spPr>
+                </pic:pic>
+              </a:graphicData>
+            </a:graphic>
+          </wp:inline>
+        </w:drawing>
+      </w:r>
+    </w:p>
+    <w:p>
+      <w:pPr>
+        <w:pStyle w:val="ListParagraph"/>
+        <w:ind w:left="774"/>
+        <w:rPr>
+          <w:sz w:val="24"/>
+          <w:szCs w:val="24"/>
+        </w:rPr>
+      </w:pPr>
+    </w:p>
+    <w:p>
+      <w:pPr>
+        <w:pStyle w:val="ListParagraph"/>
+        <w:ind w:left="774"/>
+        <w:jc w:val="center"/>
+        <w:rPr>
+          <w:sz w:val="24"/>
+          <w:szCs w:val="24"/>
+        </w:rPr>
+      </w:pPr>
+      <w:r>
+        <w:rPr>
+          <w:sz w:val="24"/>
+          <w:szCs w:val="24"/>
+        </w:rPr>
+        <w:t>Figure 5.1</w:t>
+      </w:r>
+    </w:p>
+    <w:p>
+      <w:pPr>
+        <w:pStyle w:val="ListParagraph"/>
+        <w:ind w:left="774"/>
+        <w:rPr>
+          <w:sz w:val="24"/>
+          <w:szCs w:val="24"/>
+        </w:rPr>
+      </w:pPr>
+    </w:p>
+    <w:p>
+      <w:pPr>
+        <w:pStyle w:val="ListParagraph"/>
+        <w:ind w:left="774"/>
+        <w:rPr>
+          <w:sz w:val="24"/>
+          <w:szCs w:val="24"/>
+        </w:rPr>
+      </w:pPr>
+      <w:r>
+        <w:rPr>
+          <w:noProof/>
+        </w:rPr>
+        <w:lastRenderedPageBreak/>
+        <w:drawing>
+          <wp:inline distT="0" distB="0" distL="0" distR="0" wp14:anchorId="19252285" wp14:editId="40A9F786">
+            <wp:extent cx="8863330" cy="4983480"/>
+            <wp:effectExtent l="0" t="0" r="0" b="7620"/>
+            <wp:docPr id="1010791643" name="Picture 1" descr="A screenshot of a computer&#10;&#10;Description automatically generated"/>
+            <wp:cNvGraphicFramePr>
+              <a:graphicFrameLocks xmlns:a="http://schemas.openxmlformats.org/drawingml/2006/main" noChangeAspect="1"/>
+            </wp:cNvGraphicFramePr>
+            <a:graphic xmlns:a="http://schemas.openxmlformats.org/drawingml/2006/main">
+              <a:graphicData uri="http://schemas.openxmlformats.org/drawingml/2006/picture">
+                <pic:pic xmlns:pic="http://schemas.openxmlformats.org/drawingml/2006/picture">
+                  <pic:nvPicPr>
+                    <pic:cNvPr id="1010791643" name="Picture 1" descr="A screenshot of a computer&#10;&#10;Description automatically generated"/>
+                    <pic:cNvPicPr/>
+                  </pic:nvPicPr>
+                  <pic:blipFill>
+                    <a:blip r:embed="rId24"/>
+                    <a:stretch>
+                      <a:fillRect/>
+                    </a:stretch>
+                  </pic:blipFill>
+                  <pic:spPr>
+                    <a:xfrm>
+                      <a:off x="0" y="0"/>
+                      <a:ext cx="8863330" cy="4983480"/>
+                    </a:xfrm>
+                    <a:prstGeom prst="rect">
+                      <a:avLst/>
+                    </a:prstGeom>
+                  </pic:spPr>
+                </pic:pic>
+              </a:graphicData>
+            </a:graphic>
+          </wp:inline>
+        </w:drawing>
+      </w:r>
+    </w:p>
+    <w:p>
+      <w:pPr>
+        <w:pStyle w:val="ListParagraph"/>
+        <w:ind w:left="774"/>
+        <w:rPr>
+          <w:sz w:val="24"/>
+          <w:szCs w:val="24"/>
+        </w:rPr>
+      </w:pPr>
+    </w:p>
+    <w:p>
+      <w:pPr>
+        <w:pStyle w:val="ListParagraph"/>
+        <w:ind w:left="774"/>
+        <w:jc w:val="center"/>
+        <w:rPr>
+          <w:sz w:val="24"/>
+          <w:szCs w:val="24"/>
+        </w:rPr>
+      </w:pPr>
+      <w:r>
+        <w:rPr>
+          <w:sz w:val="24"/>
+          <w:szCs w:val="24"/>
+        </w:rPr>
+        <w:t>Figure 5.2</w:t>
+      </w:r>
+    </w:p>
+    <w:p>
+      <w:pPr>
+        <w:pStyle w:val="ListParagraph"/>
+        <w:ind w:left="774"/>
+        <w:rPr>
+          <w:sz w:val="24"/>
+          <w:szCs w:val="24"/>
+        </w:rPr>
+      </w:pPr>
+      <w:r>
+        <w:rPr>
+          <w:sz w:val="24"/>
+          <w:szCs w:val="24"/>
+        </w:rPr>
+        <w:t>The following screenshots are from test file for room usage analysis function from Figure 5.3 to 5.4 .</w:t>
+      </w:r>
+    </w:p>
+    <w:p>
+      <w:pPr>
+        <w:pStyle w:val="ListParagraph"/>
+        <w:ind w:left="774"/>
+        <w:rPr>
+          <w:sz w:val="24"/>
+          <w:szCs w:val="24"/>
+        </w:rPr>
+      </w:pPr>
+      <w:r>
+        <w:rPr>
+          <w:noProof/>
+        </w:rPr>
+        <w:lastRenderedPageBreak/>
+        <w:drawing>
+          <wp:inline distT="0" distB="0" distL="0" distR="0" wp14:anchorId="538993CA" wp14:editId="5FF78A7E">
+            <wp:extent cx="8863330" cy="4983480"/>
+            <wp:effectExtent l="0" t="0" r="0" b="7620"/>
+            <wp:docPr id="888187440" name="Picture 1"/>
+            <wp:cNvGraphicFramePr>
+              <a:graphicFrameLocks xmlns:a="http://schemas.openxmlformats.org/drawingml/2006/main" noChangeAspect="1"/>
+            </wp:cNvGraphicFramePr>
+            <a:graphic xmlns:a="http://schemas.openxmlformats.org/drawingml/2006/main">
+              <a:graphicData uri="http://schemas.openxmlformats.org/drawingml/2006/picture">
+                <pic:pic xmlns:pic="http://schemas.openxmlformats.org/drawingml/2006/picture">
+                  <pic:nvPicPr>
+                    <pic:cNvPr id="888187440" name=""/>
+                    <pic:cNvPicPr/>
+                  </pic:nvPicPr>
+                  <pic:blipFill>
+                    <a:blip r:embed="rId25"/>
+                    <a:stretch>
+                      <a:fillRect/>
+                    </a:stretch>
+                  </pic:blipFill>
+                  <pic:spPr>
+                    <a:xfrm>
+                      <a:off x="0" y="0"/>
+                      <a:ext cx="8863330" cy="4983480"/>
+                    </a:xfrm>
+                    <a:prstGeom prst="rect">
+                      <a:avLst/>
+                    </a:prstGeom>
+                  </pic:spPr>
+                </pic:pic>
+              </a:graphicData>
+            </a:graphic>
+          </wp:inline>
+        </w:drawing>
+      </w:r>
+    </w:p>
+    <w:p>
+      <w:pPr>
+        <w:pStyle w:val="ListParagraph"/>
+        <w:ind w:left="774"/>
+        <w:rPr>
+          <w:sz w:val="24"/>
+          <w:szCs w:val="24"/>
+        </w:rPr>
+      </w:pPr>
+    </w:p>
+    <w:p>
+      <w:pPr>
+        <w:pStyle w:val="ListParagraph"/>
+        <w:ind w:left="774"/>
+        <w:jc w:val="center"/>
+        <w:rPr>
+          <w:sz w:val="24"/>
+          <w:szCs w:val="24"/>
+        </w:rPr>
+      </w:pPr>
+      <w:r>
+        <w:rPr>
+          <w:sz w:val="24"/>
+          <w:szCs w:val="24"/>
+        </w:rPr>
+        <w:t>Figure 5.3</w:t>
+      </w:r>
+    </w:p>
+    <w:p>
+      <w:pPr>
+        <w:pStyle w:val="ListParagraph"/>
+        <w:ind w:left="774"/>
+        <w:rPr>
+          <w:sz w:val="24"/>
+          <w:szCs w:val="24"/>
+        </w:rPr>
+      </w:pPr>
+    </w:p>
+    <w:p>
+      <w:pPr>
+        <w:pStyle w:val="ListParagraph"/>
+        <w:ind w:left="774"/>
+        <w:rPr>
+          <w:sz w:val="24"/>
+          <w:szCs w:val="24"/>
+        </w:rPr>
+      </w:pPr>
+      <w:r>
+        <w:rPr>
+          <w:noProof/>
+        </w:rPr>
+        <w:lastRenderedPageBreak/>
+        <w:drawing>
+          <wp:inline distT="0" distB="0" distL="0" distR="0" wp14:anchorId="3688E302" wp14:editId="3C799865">
+            <wp:extent cx="8863330" cy="4983480"/>
+            <wp:effectExtent l="0" t="0" r="0" b="7620"/>
+            <wp:docPr id="827453735" name="Picture 1" descr="A screenshot of a computer&#10;&#10;Description automatically generated"/>
+            <wp:cNvGraphicFramePr>
+              <a:graphicFrameLocks xmlns:a="http://schemas.openxmlformats.org/drawingml/2006/main" noChangeAspect="1"/>
+            </wp:cNvGraphicFramePr>
+            <a:graphic xmlns:a="http://schemas.openxmlformats.org/drawingml/2006/main">
+              <a:graphicData uri="http://schemas.openxmlformats.org/drawingml/2006/picture">
+                <pic:pic xmlns:pic="http://schemas.openxmlformats.org/drawingml/2006/picture">
+                  <pic:nvPicPr>
+                    <pic:cNvPr id="827453735" name="Picture 1" descr="A screenshot of a computer&#10;&#10;Description automatically generated"/>
+                    <pic:cNvPicPr/>
+                  </pic:nvPicPr>
+                  <pic:blipFill>
+                    <a:blip r:embed="rId26"/>
+                    <a:stretch>
+                      <a:fillRect/>
+                    </a:stretch>
+                  </pic:blipFill>
+                  <pic:spPr>
+                    <a:xfrm>
+                      <a:off x="0" y="0"/>
+                      <a:ext cx="8863330" cy="4983480"/>
+                    </a:xfrm>
+                    <a:prstGeom prst="rect">
+                      <a:avLst/>
+                    </a:prstGeom>
+                  </pic:spPr>
+                </pic:pic>
+              </a:graphicData>
+            </a:graphic>
+          </wp:inline>
+        </w:drawing>
+      </w:r>
+    </w:p>
+    <w:p>
+      <w:pPr>
+        <w:pStyle w:val="ListParagraph"/>
+        <w:ind w:left="774"/>
+        <w:jc w:val="center"/>
+        <w:rPr>
+          <w:sz w:val="24"/>
+          <w:szCs w:val="24"/>
+        </w:rPr>
+      </w:pPr>
+      <w:r>
+        <w:rPr>
+          <w:sz w:val="24"/>
+          <w:szCs w:val="24"/>
+        </w:rPr>
+        <w:t>Figure 5.4</w:t>
+      </w:r>
+    </w:p>
+    <w:p>
+      <w:pPr>
+        <w:pStyle w:val="ListParagraph"/>
+        <w:ind w:left="774"/>
+        <w:rPr>
+          <w:sz w:val="24"/>
+          <w:szCs w:val="24"/>
+        </w:rPr>
+      </w:pPr>
+    </w:p>
+    <w:p/>
     <w:p>
       <w:pPr>
         <w:pStyle w:val="Heading1"/>
@@ -3878,12 +5561,11 @@
           <w:numId w:val="2"/>
         </w:numPr>
       </w:pPr>
-      <w:bookmarkStart w:id="2" w:name="_Toc49779839"/>
-      <w:r>
-        <w:lastRenderedPageBreak/>
+      <w:bookmarkStart w:id="3" w:name="_Toc49779839"/>
+      <w:r>
         <w:t>Requirements Acceptance Testing</w:t>
       </w:r>
-      <w:bookmarkEnd w:id="2"/>
+      <w:bookmarkEnd w:id="3"/>
     </w:p>
     <w:p>
       <w:pPr>
@@ -4097,6 +5779,9 @@
               <w:spacing w:before="60"/>
               <w:ind w:left="317" w:hanging="317"/>
             </w:pPr>
+            <w:r>
+              <w:t>Full</w:t>
+            </w:r>
           </w:p>
         </w:tc>
         <w:tc>
@@ -4107,6 +5792,9 @@
             <w:pPr>
               <w:spacing w:before="60"/>
             </w:pPr>
+            <w:r>
+              <w:t>Pass</w:t>
+            </w:r>
           </w:p>
         </w:tc>
         <w:tc>
@@ -4174,6 +5862,9 @@
               <w:spacing w:before="60"/>
               <w:ind w:left="317" w:hanging="317"/>
             </w:pPr>
+            <w:r>
+              <w:t>Partial</w:t>
+            </w:r>
           </w:p>
         </w:tc>
         <w:tc>
@@ -4184,6 +5875,9 @@
             <w:pPr>
               <w:spacing w:before="60"/>
             </w:pPr>
+            <w:r>
+              <w:t>Pass</w:t>
+            </w:r>
           </w:p>
         </w:tc>
         <w:tc>
@@ -4194,6 +5888,9 @@
             <w:pPr>
               <w:spacing w:before="60"/>
             </w:pPr>
+            <w:r>
+              <w:t>In our program, using listings function user can see rooms with their lisitng id. We were unable to show brief description about them.</w:t>
+            </w:r>
           </w:p>
         </w:tc>
       </w:tr>
@@ -4251,6 +5948,9 @@
               <w:spacing w:before="60"/>
               <w:ind w:left="317" w:hanging="317"/>
             </w:pPr>
+            <w:r>
+              <w:t>Full</w:t>
+            </w:r>
           </w:p>
         </w:tc>
         <w:tc>
@@ -4261,6 +5961,9 @@
             <w:pPr>
               <w:spacing w:before="60"/>
             </w:pPr>
+            <w:r>
+              <w:t>Pass</w:t>
+            </w:r>
           </w:p>
         </w:tc>
         <w:tc>
@@ -4324,6 +6027,9 @@
               <w:spacing w:before="60"/>
               <w:ind w:left="317" w:hanging="317"/>
             </w:pPr>
+            <w:r>
+              <w:t>None</w:t>
+            </w:r>
           </w:p>
         </w:tc>
         <w:tc>
@@ -4344,6 +6050,9 @@
             <w:pPr>
               <w:spacing w:before="60"/>
             </w:pPr>
+            <w:r>
+              <w:t>We were unable to show this feature in our final Graphical user interface.</w:t>
+            </w:r>
           </w:p>
         </w:tc>
       </w:tr>
@@ -4381,7 +6090,7 @@
               <w:rPr>
                 <w:color w:val="000000" w:themeColor="text1"/>
               </w:rPr>
-              <w:t xml:space="preserve">5 It shall display </w:t>
+              <w:t xml:space="preserve">It shall display </w:t>
             </w:r>
             <w:r>
               <w:rPr>
@@ -4405,7 +6114,14 @@
               <w:rPr>
                 <w:color w:val="000000" w:themeColor="text1"/>
               </w:rPr>
-              <w:t>. These will have values which indicate what is the review of the room. These are selected as tourists will look for these features in a room as it makes their visit a pleasant experience.</w:t>
+              <w:t xml:space="preserve">. These will have values which indicate what is the review of the room. These are </w:t>
+            </w:r>
+            <w:r>
+              <w:rPr>
+                <w:color w:val="000000" w:themeColor="text1"/>
+              </w:rPr>
+              <w:lastRenderedPageBreak/>
+              <w:t>selected as tourists will look for these features in a room as it makes their visit a pleasant experience.</w:t>
             </w:r>
           </w:p>
         </w:tc>
@@ -4421,6 +6137,10 @@
               <w:spacing w:before="60"/>
               <w:ind w:left="317" w:hanging="317"/>
             </w:pPr>
+            <w:r>
+              <w:lastRenderedPageBreak/>
+              <w:t>Full</w:t>
+            </w:r>
           </w:p>
         </w:tc>
         <w:tc>
@@ -4431,6 +6151,9 @@
             <w:pPr>
               <w:spacing w:before="60"/>
             </w:pPr>
+            <w:r>
+              <w:t>Pass</w:t>
+            </w:r>
           </w:p>
         </w:tc>
         <w:tc>
@@ -4498,6 +6221,9 @@
               <w:spacing w:before="60"/>
               <w:ind w:left="317" w:hanging="317"/>
             </w:pPr>
+            <w:r>
+              <w:t>Partial</w:t>
+            </w:r>
           </w:p>
         </w:tc>
         <w:tc>
@@ -4508,6 +6234,9 @@
             <w:pPr>
               <w:spacing w:before="60"/>
             </w:pPr>
+            <w:r>
+              <w:t>Pass</w:t>
+            </w:r>
           </w:p>
         </w:tc>
         <w:tc>
@@ -4518,6 +6247,9 @@
             <w:pPr>
               <w:spacing w:before="60"/>
             </w:pPr>
+            <w:r>
+              <w:t>It is implemented partially as we decided to create price chart based on date range and did not provide option of choosing suburb to user.</w:t>
+            </w:r>
           </w:p>
         </w:tc>
       </w:tr>
@@ -4537,7 +6269,6 @@
               <w:rPr>
                 <w:color w:val="FF0000"/>
               </w:rPr>
-              <w:lastRenderedPageBreak/>
               <w:t>7</w:t>
             </w:r>
           </w:p>
@@ -4576,6 +6307,9 @@
               <w:spacing w:before="60"/>
               <w:ind w:left="317" w:hanging="317"/>
             </w:pPr>
+            <w:r>
+              <w:t>Full</w:t>
+            </w:r>
           </w:p>
         </w:tc>
         <w:tc>
@@ -4586,6 +6320,9 @@
             <w:pPr>
               <w:spacing w:before="60"/>
             </w:pPr>
+            <w:r>
+              <w:t>Pass</w:t>
+            </w:r>
           </w:p>
         </w:tc>
         <w:tc>
@@ -4611,12 +6348,6 @@
                 <w:color w:val="FF0000"/>
               </w:rPr>
             </w:pPr>
-            <w:r>
-              <w:rPr>
-                <w:color w:val="FF0000"/>
-              </w:rPr>
-              <w:t>8</w:t>
-            </w:r>
           </w:p>
         </w:tc>
         <w:tc>
@@ -4633,12 +6364,6 @@
                 <w:color w:val="FF0000"/>
               </w:rPr>
             </w:pPr>
-            <w:r>
-              <w:rPr>
-                <w:color w:val="FF0000"/>
-              </w:rPr>
-              <w:t>Directory/level names must start with an alphabetical character to be considered valid</w:t>
-            </w:r>
           </w:p>
         </w:tc>
         <w:tc>
@@ -4688,12 +6413,6 @@
                 <w:color w:val="FF0000"/>
               </w:rPr>
             </w:pPr>
-            <w:r>
-              <w:rPr>
-                <w:color w:val="FF0000"/>
-              </w:rPr>
-              <w:t>9</w:t>
-            </w:r>
           </w:p>
         </w:tc>
         <w:tc>
@@ -4710,12 +6429,6 @@
                 <w:color w:val="FF0000"/>
               </w:rPr>
             </w:pPr>
-            <w:r>
-              <w:rPr>
-                <w:color w:val="FF0000"/>
-              </w:rPr>
-              <w:t>The program should be able to accept as many levels for each file name as the user wants to input.  This is limited only by the number of levels allowed in Windows (approximately 120)</w:t>
-            </w:r>
           </w:p>
         </w:tc>
         <w:tc>
@@ -5331,6 +7044,92 @@
     </w:lvl>
   </w:abstractNum>
   <w:abstractNum w:abstractNumId="5" w15:restartNumberingAfterBreak="0">
+    <w:nsid w:val="762C5422"/>
+    <w:multiLevelType w:val="hybridMultilevel"/>
+    <w:tmpl w:val="C310E984"/>
+    <w:lvl w:ilvl="0" w:tplc="0C09000F">
+      <w:start w:val="1"/>
+      <w:numFmt w:val="decimal"/>
+      <w:lvlText w:val="%1."/>
+      <w:lvlJc w:val="left"/>
+      <w:pPr>
+        <w:ind w:left="774" w:hanging="360"/>
+      </w:pPr>
+    </w:lvl>
+    <w:lvl w:ilvl="1" w:tplc="0C090019" w:tentative="1">
+      <w:start w:val="1"/>
+      <w:numFmt w:val="lowerLetter"/>
+      <w:lvlText w:val="%2."/>
+      <w:lvlJc w:val="left"/>
+      <w:pPr>
+        <w:ind w:left="1494" w:hanging="360"/>
+      </w:pPr>
+    </w:lvl>
+    <w:lvl w:ilvl="2" w:tplc="0C09001B" w:tentative="1">
+      <w:start w:val="1"/>
+      <w:numFmt w:val="lowerRoman"/>
+      <w:lvlText w:val="%3."/>
+      <w:lvlJc w:val="right"/>
+      <w:pPr>
+        <w:ind w:left="2214" w:hanging="180"/>
+      </w:pPr>
+    </w:lvl>
+    <w:lvl w:ilvl="3" w:tplc="0C09000F" w:tentative="1">
+      <w:start w:val="1"/>
+      <w:numFmt w:val="decimal"/>
+      <w:lvlText w:val="%4."/>
+      <w:lvlJc w:val="left"/>
+      <w:pPr>
+        <w:ind w:left="2934" w:hanging="360"/>
+      </w:pPr>
+    </w:lvl>
+    <w:lvl w:ilvl="4" w:tplc="0C090019" w:tentative="1">
+      <w:start w:val="1"/>
+      <w:numFmt w:val="lowerLetter"/>
+      <w:lvlText w:val="%5."/>
+      <w:lvlJc w:val="left"/>
+      <w:pPr>
+        <w:ind w:left="3654" w:hanging="360"/>
+      </w:pPr>
+    </w:lvl>
+    <w:lvl w:ilvl="5" w:tplc="0C09001B" w:tentative="1">
+      <w:start w:val="1"/>
+      <w:numFmt w:val="lowerRoman"/>
+      <w:lvlText w:val="%6."/>
+      <w:lvlJc w:val="right"/>
+      <w:pPr>
+        <w:ind w:left="4374" w:hanging="180"/>
+      </w:pPr>
+    </w:lvl>
+    <w:lvl w:ilvl="6" w:tplc="0C09000F" w:tentative="1">
+      <w:start w:val="1"/>
+      <w:numFmt w:val="decimal"/>
+      <w:lvlText w:val="%7."/>
+      <w:lvlJc w:val="left"/>
+      <w:pPr>
+        <w:ind w:left="5094" w:hanging="360"/>
+      </w:pPr>
+    </w:lvl>
+    <w:lvl w:ilvl="7" w:tplc="0C090019" w:tentative="1">
+      <w:start w:val="1"/>
+      <w:numFmt w:val="lowerLetter"/>
+      <w:lvlText w:val="%8."/>
+      <w:lvlJc w:val="left"/>
+      <w:pPr>
+        <w:ind w:left="5814" w:hanging="360"/>
+      </w:pPr>
+    </w:lvl>
+    <w:lvl w:ilvl="8" w:tplc="0C09001B" w:tentative="1">
+      <w:start w:val="1"/>
+      <w:numFmt w:val="lowerRoman"/>
+      <w:lvlText w:val="%9."/>
+      <w:lvlJc w:val="right"/>
+      <w:pPr>
+        <w:ind w:left="6534" w:hanging="180"/>
+      </w:pPr>
+    </w:lvl>
+  </w:abstractNum>
+  <w:abstractNum w:abstractNumId="6" w15:restartNumberingAfterBreak="0">
     <w:nsid w:val="765D23A3"/>
     <w:multiLevelType w:val="multilevel"/>
     <w:tmpl w:val="D2A25216"/>
@@ -5447,7 +7246,7 @@
     <w:abstractNumId w:val="1"/>
   </w:num>
   <w:num w:numId="2" w16cid:durableId="562639670">
-    <w:abstractNumId w:val="5"/>
+    <w:abstractNumId w:val="6"/>
   </w:num>
   <w:num w:numId="3" w16cid:durableId="1450392245">
     <w:abstractNumId w:val="4"/>
@@ -5460,6 +7259,9 @@
   </w:num>
   <w:num w:numId="6" w16cid:durableId="1446467232">
     <w:abstractNumId w:val="0"/>
+  </w:num>
+  <w:num w:numId="7" w16cid:durableId="1443299970">
+    <w:abstractNumId w:val="5"/>
   </w:num>
 </w:numbering>
 </file>

</xml_diff>